<commit_message>
Edited ree and yon, and edited kopictf description doc
</commit_message>
<xml_diff>
--- a/KopiCTFDescription.docx
+++ b/KopiCTFDescription.docx
@@ -4,158 +4,46 @@
   <w:body>
     <w:p>
       <w:pPr>
+        <w:rPr>
+          <w:b/>
+          <w:sz w:val="24"/>
+          <w:szCs w:val="24"/>
+        </w:rPr>
+      </w:pPr>
+      <w:bookmarkStart w:id="0" w:name="_ymxe3yf5ee6h" w:colFirst="0" w:colLast="0"/>
+      <w:bookmarkEnd w:id="0"/>
+      <w:r>
+        <w:rPr>
+          <w:b/>
+          <w:sz w:val="24"/>
+          <w:szCs w:val="24"/>
+        </w:rPr>
+        <w:t>=============THE</w:t>
+      </w:r>
+      <w:r>
+        <w:rPr>
+          <w:b/>
+          <w:sz w:val="24"/>
+          <w:szCs w:val="24"/>
+        </w:rPr>
+        <w:t xml:space="preserve"> FOLLOWING GIVEN TO THE PARTICIPANTS=============</w:t>
+      </w:r>
+    </w:p>
+    <w:p>
+      <w:pPr>
         <w:pStyle w:val="Heading2"/>
         <w:contextualSpacing w:val="0"/>
+        <w:jc w:val="center"/>
         <w:rPr>
           <w:b/>
         </w:rPr>
       </w:pPr>
-      <w:bookmarkStart w:id="0" w:name="_kx8w2anzoxre" w:colFirst="0" w:colLast="0"/>
-      <w:bookmarkEnd w:id="0"/>
       <w:r>
         <w:rPr>
           <w:b/>
         </w:rPr>
-        <w:t xml:space="preserve">Team </w:t>
-      </w:r>
-      <w:proofErr w:type="spellStart"/>
-      <w:r>
-        <w:rPr>
-          <w:b/>
-        </w:rPr>
-        <w:t>Reyon</w:t>
-      </w:r>
-      <w:proofErr w:type="spellEnd"/>
-      <w:r>
-        <w:rPr>
-          <w:b/>
-        </w:rPr>
-        <w:t xml:space="preserve"> Lam</w:t>
-      </w:r>
-    </w:p>
-    <w:p>
-      <w:pPr>
-        <w:rPr>
-          <w:sz w:val="24"/>
-          <w:szCs w:val="24"/>
-        </w:rPr>
-      </w:pPr>
-      <w:r>
-        <w:rPr>
-          <w:sz w:val="24"/>
-          <w:szCs w:val="24"/>
-        </w:rPr>
-        <w:t xml:space="preserve">Members: </w:t>
-      </w:r>
-      <w:r>
-        <w:rPr>
-          <w:sz w:val="24"/>
-          <w:szCs w:val="24"/>
-        </w:rPr>
-        <w:tab/>
-        <w:t xml:space="preserve">Kenneth, </w:t>
-      </w:r>
-      <w:proofErr w:type="spellStart"/>
-      <w:r>
-        <w:rPr>
-          <w:sz w:val="24"/>
-          <w:szCs w:val="24"/>
-        </w:rPr>
-        <w:t>Weihan</w:t>
-      </w:r>
-      <w:proofErr w:type="spellEnd"/>
-      <w:r>
-        <w:rPr>
-          <w:sz w:val="24"/>
-          <w:szCs w:val="24"/>
-        </w:rPr>
-        <w:t>, Wei Sheng &amp; Ryan himself</w:t>
-      </w:r>
-    </w:p>
-    <w:p>
-      <w:pPr>
-        <w:rPr>
-          <w:sz w:val="24"/>
-          <w:szCs w:val="24"/>
-        </w:rPr>
-      </w:pPr>
-      <w:r>
-        <w:rPr>
-          <w:sz w:val="24"/>
-          <w:szCs w:val="24"/>
-        </w:rPr>
-        <w:t xml:space="preserve">Category: </w:t>
-      </w:r>
-      <w:r>
-        <w:rPr>
-          <w:sz w:val="24"/>
-          <w:szCs w:val="24"/>
-        </w:rPr>
-        <w:tab/>
-        <w:t>Crypto</w:t>
-      </w:r>
-    </w:p>
-    <w:p>
-      <w:pPr>
-        <w:rPr>
-          <w:sz w:val="24"/>
-          <w:szCs w:val="24"/>
-        </w:rPr>
-      </w:pPr>
-      <w:r>
-        <w:rPr>
-          <w:sz w:val="24"/>
-          <w:szCs w:val="24"/>
-        </w:rPr>
-        <w:t>Topics:</w:t>
-      </w:r>
-      <w:r>
-        <w:rPr>
-          <w:sz w:val="24"/>
-          <w:szCs w:val="24"/>
-        </w:rPr>
-        <w:tab/>
-        <w:t>Chain Block Cipher (CBC) &amp; Padding Oracle Attack</w:t>
-      </w:r>
-    </w:p>
-    <w:p>
-      <w:pPr>
-        <w:rPr>
-          <w:sz w:val="24"/>
-          <w:szCs w:val="24"/>
-        </w:rPr>
-      </w:pPr>
-      <w:r>
-        <w:rPr>
-          <w:sz w:val="24"/>
-          <w:szCs w:val="24"/>
-        </w:rPr>
-        <w:t xml:space="preserve">Challenge Name:  </w:t>
-      </w:r>
-      <w:proofErr w:type="spellStart"/>
-      <w:r>
-        <w:rPr>
-          <w:sz w:val="24"/>
-          <w:szCs w:val="24"/>
-        </w:rPr>
-        <w:t>Reyon’s</w:t>
-      </w:r>
-      <w:proofErr w:type="spellEnd"/>
-      <w:r>
-        <w:rPr>
-          <w:sz w:val="24"/>
-          <w:szCs w:val="24"/>
-        </w:rPr>
-        <w:t xml:space="preserve"> Ultimate Challenge</w:t>
-      </w:r>
-    </w:p>
-    <w:p>
-      <w:pPr>
-        <w:rPr>
-          <w:sz w:val="24"/>
-          <w:szCs w:val="24"/>
-        </w:rPr>
-      </w:pPr>
+        <w:t>The Alien Oracle</w:t>
+      </w:r>
     </w:p>
     <w:p>
       <w:pPr>
@@ -165,8 +53,28 @@
           <w:b/>
         </w:rPr>
       </w:pPr>
-      <w:bookmarkStart w:id="1" w:name="_ymxe3yf5ee6h" w:colFirst="0" w:colLast="0"/>
-      <w:bookmarkEnd w:id="1"/>
+      <w:r>
+        <w:rPr>
+          <w:b/>
+        </w:rPr>
+        <w:t xml:space="preserve">Challenge Category: </w:t>
+      </w:r>
+      <w:r>
+        <w:rPr>
+          <w:sz w:val="24"/>
+          <w:szCs w:val="24"/>
+        </w:rPr>
+        <w:t>Crypto</w:t>
+      </w:r>
+    </w:p>
+    <w:p>
+      <w:pPr>
+        <w:pStyle w:val="Heading2"/>
+        <w:contextualSpacing w:val="0"/>
+        <w:rPr>
+          <w:b/>
+        </w:rPr>
+      </w:pPr>
       <w:r>
         <w:rPr>
           <w:b/>
@@ -307,18 +215,7 @@
                 <w:szCs w:val="18"/>
                 <w:highlight w:val="white"/>
               </w:rPr>
-              <w:t>[\x01#\xcao\xb9\xc6\xbf^\x9</w:t>
-            </w:r>
-            <w:r>
-              <w:rPr>
-                <w:rFonts w:ascii="Consolas" w:eastAsia="Consolas" w:hAnsi="Consolas" w:cs="Consolas"/>
-                <w:i/>
-                <w:color w:val="183691"/>
-                <w:sz w:val="18"/>
-                <w:szCs w:val="18"/>
-                <w:highlight w:val="white"/>
-              </w:rPr>
-              <w:t>7*A\x92j)MfmEL\xa5\xef\xbc.(\xfe\xc2\xf1\xb3e@Z\x91=\x19\xba\xdc\xbb\x1a\x01Eu'</w:t>
+              <w:t>[\x01#\xcao\xb9\xc6\xbf^\x97*A\x92j)MfmEL\xa5\xef\xbc.(\xfe\xc2\xf1\xb3e@Z\x91=\x19\xba\xdc\xbb\x1a\x01Eu'</w:t>
             </w:r>
           </w:p>
         </w:tc>
@@ -431,57 +328,65 @@
           <w:sz w:val="24"/>
           <w:szCs w:val="24"/>
         </w:rPr>
-        <w:t xml:space="preserve">The message is obviously padded and protected from barbaric-mass-times-acceleration attacks. </w:t>
-      </w:r>
-    </w:p>
-    <w:p>
-      <w:pPr>
+        <w:t xml:space="preserve">The message is obviously padded </w:t>
+      </w:r>
+      <w:r>
         <w:rPr>
           <w:i/>
           <w:sz w:val="24"/>
           <w:szCs w:val="24"/>
         </w:rPr>
-      </w:pPr>
-    </w:p>
-    <w:p>
-      <w:pPr>
+        <w:t xml:space="preserve">with Planetary-Kebab-Cosmic-Solomon-Seven </w:t>
+      </w:r>
+      <w:r>
         <w:rPr>
           <w:i/>
           <w:sz w:val="24"/>
           <w:szCs w:val="24"/>
         </w:rPr>
-      </w:pPr>
-      <w:r>
+        <w:t xml:space="preserve">and protected from barbaric-mass-times-acceleration attacks. </w:t>
+      </w:r>
+    </w:p>
+    <w:p>
+      <w:pPr>
         <w:rPr>
           <w:i/>
           <w:sz w:val="24"/>
           <w:szCs w:val="24"/>
         </w:rPr>
-        <w:t>Fortunately, there is an alien oracle that liv</w:t>
-      </w:r>
-      <w:r>
+      </w:pPr>
+    </w:p>
+    <w:p>
+      <w:pPr>
         <w:rPr>
           <w:i/>
           <w:sz w:val="24"/>
           <w:szCs w:val="24"/>
         </w:rPr>
-        <w:t>es in the planet, but it only speaks in alien tongue.</w:t>
-      </w:r>
-    </w:p>
-    <w:p>
-      <w:pPr>
+      </w:pPr>
+      <w:r>
         <w:rPr>
           <w:i/>
           <w:sz w:val="24"/>
           <w:szCs w:val="24"/>
         </w:rPr>
-      </w:pPr>
-      <w:r>
+        <w:t>Fortunately, there is an alien oracle that lives in the planet, but it only speaks in alien tongue.</w:t>
+      </w:r>
+    </w:p>
+    <w:p>
+      <w:pPr>
         <w:rPr>
           <w:i/>
           <w:sz w:val="24"/>
           <w:szCs w:val="24"/>
         </w:rPr>
+      </w:pPr>
+      <w:r>
+        <w:rPr>
+          <w:i/>
+          <w:sz w:val="24"/>
+          <w:szCs w:val="24"/>
+        </w:rPr>
         <w:t>It only will say "</w:t>
       </w:r>
       <w:proofErr w:type="spellStart"/>
@@ -543,49 +448,41 @@
           <w:sz w:val="24"/>
           <w:szCs w:val="24"/>
         </w:rPr>
-        <w:t>You have</w:t>
-      </w:r>
+        <w:t xml:space="preserve">You have only 75 hours before nightfall in this alien planet, where you will freeze over in its </w:t>
+      </w:r>
+      <w:proofErr w:type="spellStart"/>
       <w:r>
         <w:rPr>
           <w:i/>
           <w:sz w:val="24"/>
           <w:szCs w:val="24"/>
         </w:rPr>
-        <w:t xml:space="preserve"> only 75 hours before nightfall in this alien planet, where you will freeze over in its </w:t>
-      </w:r>
-      <w:proofErr w:type="spellStart"/>
+        <w:t>subzero</w:t>
+      </w:r>
+      <w:proofErr w:type="spellEnd"/>
       <w:r>
         <w:rPr>
           <w:i/>
           <w:sz w:val="24"/>
           <w:szCs w:val="24"/>
         </w:rPr>
-        <w:t>subzero</w:t>
-      </w:r>
-      <w:proofErr w:type="spellEnd"/>
-      <w:r>
+        <w:t xml:space="preserve"> temperatures.</w:t>
+      </w:r>
+    </w:p>
+    <w:p>
+      <w:pPr>
         <w:rPr>
           <w:i/>
           <w:sz w:val="24"/>
           <w:szCs w:val="24"/>
         </w:rPr>
-        <w:t xml:space="preserve"> temperatures.</w:t>
-      </w:r>
-    </w:p>
-    <w:p>
-      <w:pPr>
+      </w:pPr>
+      <w:r>
         <w:rPr>
           <w:i/>
           <w:sz w:val="24"/>
           <w:szCs w:val="24"/>
         </w:rPr>
-      </w:pPr>
-      <w:r>
-        <w:rPr>
-          <w:i/>
-          <w:sz w:val="24"/>
-          <w:szCs w:val="24"/>
-        </w:rPr>
         <w:t>Will you be able to return home?</w:t>
       </w:r>
     </w:p>
@@ -593,46 +490,170 @@
     <w:p>
       <w:pPr>
         <w:rPr>
-          <w:sz w:val="24"/>
-          <w:szCs w:val="24"/>
-        </w:rPr>
-      </w:pPr>
-    </w:p>
-    <w:p>
-      <w:pPr>
-        <w:rPr>
           <w:b/>
-          <w:sz w:val="24"/>
-          <w:szCs w:val="24"/>
-        </w:rPr>
-      </w:pPr>
-    </w:p>
-    <w:p>
-      <w:pPr>
+          <w:sz w:val="32"/>
+          <w:szCs w:val="32"/>
+        </w:rPr>
+      </w:pPr>
+      <w:r>
         <w:rPr>
           <w:b/>
-          <w:sz w:val="24"/>
-          <w:szCs w:val="24"/>
-        </w:rPr>
-      </w:pPr>
-      <w:bookmarkStart w:id="2" w:name="_GoBack"/>
-      <w:bookmarkEnd w:id="2"/>
+          <w:sz w:val="32"/>
+          <w:szCs w:val="32"/>
+        </w:rPr>
+        <w:t>Challenge Source Files</w:t>
+      </w:r>
       <w:r>
         <w:rPr>
           <w:b/>
-          <w:sz w:val="24"/>
-          <w:szCs w:val="24"/>
-        </w:rPr>
+          <w:sz w:val="32"/>
+          <w:szCs w:val="32"/>
+        </w:rPr>
+        <w:t xml:space="preserve"> for participants</w:t>
+      </w:r>
+      <w:r>
+        <w:rPr>
+          <w:b/>
+          <w:sz w:val="32"/>
+          <w:szCs w:val="32"/>
+        </w:rPr>
+        <w:t>:</w:t>
+      </w:r>
+    </w:p>
+    <w:p>
+      <w:pPr>
+        <w:pStyle w:val="ListParagraph"/>
+        <w:numPr>
+          <w:ilvl w:val="0"/>
+          <w:numId w:val="2"/>
+        </w:numPr>
+        <w:rPr>
+          <w:sz w:val="24"/>
+          <w:szCs w:val="24"/>
+        </w:rPr>
+      </w:pPr>
+      <w:r>
+        <w:rPr>
+          <w:sz w:val="24"/>
+          <w:szCs w:val="24"/>
+        </w:rPr>
+        <w:t>client-challenge.py</w:t>
+      </w:r>
+      <w:r>
+        <w:rPr>
+          <w:sz w:val="24"/>
+          <w:szCs w:val="24"/>
+        </w:rPr>
+        <w:t xml:space="preserve"> (Skeleton Code for attack</w:t>
+      </w:r>
+      <w:r>
+        <w:rPr>
+          <w:sz w:val="24"/>
+          <w:szCs w:val="24"/>
+        </w:rPr>
+        <w:t>)</w:t>
+      </w:r>
+    </w:p>
+    <w:p>
+      <w:pPr>
+        <w:rPr>
+          <w:b/>
+          <w:sz w:val="32"/>
+          <w:szCs w:val="32"/>
+        </w:rPr>
+      </w:pPr>
+      <w:r>
+        <w:rPr>
+          <w:b/>
+          <w:sz w:val="32"/>
+          <w:szCs w:val="32"/>
+        </w:rPr>
+        <w:t>Challenge S</w:t>
+      </w:r>
+      <w:r>
+        <w:rPr>
+          <w:b/>
+          <w:sz w:val="32"/>
+          <w:szCs w:val="32"/>
+        </w:rPr>
+        <w:t>erver running in LEET Lab</w:t>
+      </w:r>
+      <w:r>
+        <w:rPr>
+          <w:b/>
+          <w:sz w:val="32"/>
+          <w:szCs w:val="32"/>
+        </w:rPr>
+        <w:t>:</w:t>
+      </w:r>
+    </w:p>
+    <w:p>
+      <w:pPr>
+        <w:pStyle w:val="ListParagraph"/>
+        <w:numPr>
+          <w:ilvl w:val="0"/>
+          <w:numId w:val="2"/>
+        </w:numPr>
+        <w:rPr>
+          <w:sz w:val="24"/>
+          <w:szCs w:val="24"/>
+        </w:rPr>
+      </w:pPr>
+      <w:r>
+        <w:rPr>
+          <w:sz w:val="24"/>
+          <w:szCs w:val="24"/>
+        </w:rPr>
+        <w:t>l2server.py</w:t>
+      </w:r>
+      <w:r>
+        <w:rPr>
+          <w:sz w:val="24"/>
+          <w:szCs w:val="24"/>
+        </w:rPr>
+        <w:t xml:space="preserve"> (Code for running the server,</w:t>
+      </w:r>
+      <w:r>
+        <w:rPr>
+          <w:b/>
+          <w:sz w:val="24"/>
+          <w:szCs w:val="24"/>
+        </w:rPr>
+        <w:t xml:space="preserve"> not given</w:t>
+      </w:r>
+      <w:r>
+        <w:rPr>
+          <w:sz w:val="24"/>
+          <w:szCs w:val="24"/>
+        </w:rPr>
+        <w:t xml:space="preserve"> to participants)</w:t>
+      </w:r>
+    </w:p>
+    <w:p>
+      <w:pPr>
+        <w:rPr>
+          <w:sz w:val="24"/>
+          <w:szCs w:val="24"/>
+        </w:rPr>
+      </w:pPr>
+    </w:p>
+    <w:p>
+      <w:pPr>
+        <w:rPr>
+          <w:b/>
+          <w:sz w:val="24"/>
+          <w:szCs w:val="24"/>
+        </w:rPr>
+      </w:pPr>
+      <w:r>
+        <w:rPr>
+          <w:b/>
+          <w:sz w:val="24"/>
+          <w:szCs w:val="24"/>
+        </w:rPr>
+        <w:lastRenderedPageBreak/>
         <w:t>=============THE FOLLOWING IS FOR PROF NILS EYES ONLY=============</w:t>
       </w:r>
-    </w:p>
-    <w:p>
-      <w:pPr>
-        <w:rPr>
-          <w:sz w:val="24"/>
-          <w:szCs w:val="24"/>
-        </w:rPr>
-      </w:pPr>
     </w:p>
     <w:p>
       <w:pPr>
@@ -642,13 +663,281 @@
           <w:b/>
         </w:rPr>
       </w:pPr>
-      <w:bookmarkStart w:id="3" w:name="_k6oey7ne3pp8" w:colFirst="0" w:colLast="0"/>
-      <w:bookmarkEnd w:id="3"/>
+      <w:bookmarkStart w:id="1" w:name="_kx8w2anzoxre" w:colFirst="0" w:colLast="0"/>
+      <w:bookmarkEnd w:id="1"/>
       <w:r>
         <w:rPr>
           <w:b/>
         </w:rPr>
-        <w:lastRenderedPageBreak/>
+        <w:t xml:space="preserve">Team </w:t>
+      </w:r>
+      <w:proofErr w:type="spellStart"/>
+      <w:r>
+        <w:rPr>
+          <w:b/>
+        </w:rPr>
+        <w:t>Reyon</w:t>
+      </w:r>
+      <w:proofErr w:type="spellEnd"/>
+    </w:p>
+    <w:p>
+      <w:pPr>
+        <w:rPr>
+          <w:sz w:val="24"/>
+          <w:szCs w:val="24"/>
+        </w:rPr>
+      </w:pPr>
+      <w:r>
+        <w:rPr>
+          <w:sz w:val="24"/>
+          <w:szCs w:val="24"/>
+        </w:rPr>
+        <w:t xml:space="preserve">Members: </w:t>
+      </w:r>
+      <w:r>
+        <w:rPr>
+          <w:sz w:val="24"/>
+          <w:szCs w:val="24"/>
+        </w:rPr>
+        <w:tab/>
+      </w:r>
+    </w:p>
+    <w:p>
+      <w:pPr>
+        <w:pStyle w:val="ListParagraph"/>
+        <w:numPr>
+          <w:ilvl w:val="0"/>
+          <w:numId w:val="2"/>
+        </w:numPr>
+        <w:rPr>
+          <w:sz w:val="24"/>
+          <w:szCs w:val="24"/>
+        </w:rPr>
+      </w:pPr>
+      <w:r>
+        <w:rPr>
+          <w:sz w:val="24"/>
+          <w:szCs w:val="24"/>
+        </w:rPr>
+        <w:t>Kenneth ,</w:t>
+      </w:r>
+      <w:r>
+        <w:rPr>
+          <w:shd w:val="clear" w:color="auto" w:fill="FFFFFF"/>
+        </w:rPr>
+        <w:t>1001092</w:t>
+      </w:r>
+    </w:p>
+    <w:p>
+      <w:pPr>
+        <w:pStyle w:val="ListParagraph"/>
+        <w:numPr>
+          <w:ilvl w:val="0"/>
+          <w:numId w:val="2"/>
+        </w:numPr>
+        <w:rPr>
+          <w:sz w:val="24"/>
+          <w:szCs w:val="24"/>
+        </w:rPr>
+      </w:pPr>
+      <w:proofErr w:type="spellStart"/>
+      <w:r>
+        <w:rPr>
+          <w:sz w:val="24"/>
+          <w:szCs w:val="24"/>
+        </w:rPr>
+        <w:t>Weihan</w:t>
+      </w:r>
+      <w:proofErr w:type="spellEnd"/>
+      <w:r>
+        <w:rPr>
+          <w:sz w:val="24"/>
+          <w:szCs w:val="24"/>
+        </w:rPr>
+        <w:t xml:space="preserve"> ,</w:t>
+      </w:r>
+      <w:r>
+        <w:rPr>
+          <w:shd w:val="clear" w:color="auto" w:fill="FFFFFF"/>
+        </w:rPr>
+        <w:t>1001003</w:t>
+      </w:r>
+    </w:p>
+    <w:p>
+      <w:pPr>
+        <w:pStyle w:val="ListParagraph"/>
+        <w:numPr>
+          <w:ilvl w:val="0"/>
+          <w:numId w:val="2"/>
+        </w:numPr>
+        <w:rPr>
+          <w:sz w:val="24"/>
+          <w:szCs w:val="24"/>
+        </w:rPr>
+      </w:pPr>
+      <w:r>
+        <w:rPr>
+          <w:sz w:val="24"/>
+          <w:szCs w:val="24"/>
+        </w:rPr>
+        <w:t>Wei Sheng</w:t>
+      </w:r>
+      <w:r>
+        <w:rPr>
+          <w:sz w:val="24"/>
+          <w:szCs w:val="24"/>
+        </w:rPr>
+        <w:t xml:space="preserve"> ,</w:t>
+      </w:r>
+      <w:r>
+        <w:rPr>
+          <w:shd w:val="clear" w:color="auto" w:fill="FFFFFF"/>
+        </w:rPr>
+        <w:t>1000978</w:t>
+      </w:r>
+    </w:p>
+    <w:p>
+      <w:pPr>
+        <w:pStyle w:val="ListParagraph"/>
+        <w:numPr>
+          <w:ilvl w:val="0"/>
+          <w:numId w:val="2"/>
+        </w:numPr>
+        <w:rPr>
+          <w:sz w:val="24"/>
+          <w:szCs w:val="24"/>
+        </w:rPr>
+      </w:pPr>
+      <w:r>
+        <w:rPr>
+          <w:sz w:val="24"/>
+          <w:szCs w:val="24"/>
+        </w:rPr>
+        <w:t xml:space="preserve">Lim Zhi Han </w:t>
+      </w:r>
+      <w:r>
+        <w:rPr>
+          <w:sz w:val="24"/>
+          <w:szCs w:val="24"/>
+        </w:rPr>
+        <w:t>Ryan</w:t>
+      </w:r>
+      <w:r>
+        <w:rPr>
+          <w:sz w:val="24"/>
+          <w:szCs w:val="24"/>
+        </w:rPr>
+        <w:t xml:space="preserve"> ,</w:t>
+      </w:r>
+      <w:r>
+        <w:rPr>
+          <w:shd w:val="clear" w:color="auto" w:fill="FFFFFF"/>
+        </w:rPr>
+        <w:t>1000985</w:t>
+      </w:r>
+    </w:p>
+    <w:p>
+      <w:pPr>
+        <w:rPr>
+          <w:sz w:val="24"/>
+          <w:szCs w:val="24"/>
+        </w:rPr>
+      </w:pPr>
+    </w:p>
+    <w:p>
+      <w:pPr>
+        <w:rPr>
+          <w:sz w:val="24"/>
+          <w:szCs w:val="24"/>
+        </w:rPr>
+      </w:pPr>
+      <w:r>
+        <w:rPr>
+          <w:sz w:val="24"/>
+          <w:szCs w:val="24"/>
+        </w:rPr>
+        <w:t xml:space="preserve">Challenge Name:  </w:t>
+      </w:r>
+      <w:r>
+        <w:rPr>
+          <w:sz w:val="24"/>
+          <w:szCs w:val="24"/>
+        </w:rPr>
+        <w:t>The Alien Oracle</w:t>
+      </w:r>
+    </w:p>
+    <w:p>
+      <w:pPr>
+        <w:rPr>
+          <w:sz w:val="24"/>
+          <w:szCs w:val="24"/>
+        </w:rPr>
+      </w:pPr>
+      <w:r>
+        <w:rPr>
+          <w:sz w:val="24"/>
+          <w:szCs w:val="24"/>
+        </w:rPr>
+        <w:t xml:space="preserve">Category: </w:t>
+      </w:r>
+      <w:r>
+        <w:rPr>
+          <w:sz w:val="24"/>
+          <w:szCs w:val="24"/>
+        </w:rPr>
+        <w:tab/>
+      </w:r>
+      <w:r>
+        <w:rPr>
+          <w:sz w:val="24"/>
+          <w:szCs w:val="24"/>
+        </w:rPr>
+        <w:t>Crypto</w:t>
+      </w:r>
+    </w:p>
+    <w:p>
+      <w:pPr>
+        <w:rPr>
+          <w:sz w:val="24"/>
+          <w:szCs w:val="24"/>
+        </w:rPr>
+      </w:pPr>
+      <w:r>
+        <w:rPr>
+          <w:sz w:val="24"/>
+          <w:szCs w:val="24"/>
+        </w:rPr>
+        <w:t>Topics:</w:t>
+      </w:r>
+      <w:r>
+        <w:rPr>
+          <w:sz w:val="24"/>
+          <w:szCs w:val="24"/>
+        </w:rPr>
+        <w:tab/>
+      </w:r>
+      <w:r>
+        <w:rPr>
+          <w:sz w:val="24"/>
+          <w:szCs w:val="24"/>
+        </w:rPr>
+        <w:t>Chain Block Cipher (CBC) &amp; Padding Oracle Attack</w:t>
+      </w:r>
+    </w:p>
+    <w:p>
+      <w:pPr>
+        <w:pStyle w:val="Heading2"/>
+        <w:contextualSpacing w:val="0"/>
+        <w:rPr>
+          <w:b/>
+        </w:rPr>
+      </w:pPr>
+      <w:bookmarkStart w:id="2" w:name="_k6oey7ne3pp8" w:colFirst="0" w:colLast="0"/>
+      <w:bookmarkEnd w:id="2"/>
+      <w:r>
+        <w:rPr>
+          <w:b/>
+        </w:rPr>
         <w:t>Summary of Challenge:</w:t>
       </w:r>
     </w:p>
@@ -664,14 +953,7 @@
           <w:sz w:val="24"/>
           <w:szCs w:val="24"/>
         </w:rPr>
-        <w:t>In this CTF, we will</w:t>
-      </w:r>
-      <w:r>
-        <w:rPr>
-          <w:sz w:val="24"/>
-          <w:szCs w:val="24"/>
-        </w:rPr>
-        <w:t xml:space="preserve"> provide a </w:t>
+        <w:t xml:space="preserve">In this CTF, we will provide a </w:t>
       </w:r>
       <w:proofErr w:type="spellStart"/>
       <w:r>
@@ -703,14 +985,21 @@
           <w:sz w:val="24"/>
           <w:szCs w:val="24"/>
         </w:rPr>
-        <w:t>, and outputs a positive result if the padding is correct, and a negative result otherwise. The padding we are using</w:t>
-      </w:r>
-      <w:r>
-        <w:rPr>
-          <w:sz w:val="24"/>
-          <w:szCs w:val="24"/>
-        </w:rPr>
-        <w:t xml:space="preserve"> will be PKCS7 and in the form of the following:</w:t>
+        <w:t>, and outputs a positive result if the padding</w:t>
+      </w:r>
+      <w:r>
+        <w:rPr>
+          <w:sz w:val="24"/>
+          <w:szCs w:val="24"/>
+        </w:rPr>
+        <w:t xml:space="preserve"> of the encrypted message</w:t>
+      </w:r>
+      <w:r>
+        <w:rPr>
+          <w:sz w:val="24"/>
+          <w:szCs w:val="24"/>
+        </w:rPr>
+        <w:t xml:space="preserve"> is correct, and a negative result otherwise. The padding we are using will be PKCS7 and in the form of the following:</w:t>
       </w:r>
     </w:p>
     <w:p>
@@ -1122,7 +1411,150 @@
           <w:sz w:val="24"/>
           <w:szCs w:val="24"/>
         </w:rPr>
-        <w:t>The objective of the challenge is to have attackers understand CBC and do a padding oracle attack on our system to obtain the flag. Details of an attacker’s approach and likely pseudocode are below.</w:t>
+        <w:t>The objective of the challenge is to have attackers understand</w:t>
+      </w:r>
+      <w:r>
+        <w:rPr>
+          <w:sz w:val="24"/>
+          <w:szCs w:val="24"/>
+        </w:rPr>
+        <w:t xml:space="preserve"> how</w:t>
+      </w:r>
+      <w:r>
+        <w:rPr>
+          <w:sz w:val="24"/>
+          <w:szCs w:val="24"/>
+        </w:rPr>
+        <w:t xml:space="preserve"> CBC </w:t>
+      </w:r>
+      <w:r>
+        <w:rPr>
+          <w:sz w:val="24"/>
+          <w:szCs w:val="24"/>
+        </w:rPr>
+        <w:t>works</w:t>
+      </w:r>
+      <w:r>
+        <w:rPr>
+          <w:sz w:val="24"/>
+          <w:szCs w:val="24"/>
+        </w:rPr>
+        <w:t xml:space="preserve"> and </w:t>
+      </w:r>
+      <w:r>
+        <w:rPr>
+          <w:sz w:val="24"/>
+          <w:szCs w:val="24"/>
+        </w:rPr>
+        <w:t>how the leakage of information</w:t>
+      </w:r>
+      <w:r>
+        <w:rPr>
+          <w:sz w:val="24"/>
+          <w:szCs w:val="24"/>
+        </w:rPr>
+        <w:t xml:space="preserve"> (</w:t>
+      </w:r>
+      <w:r>
+        <w:rPr>
+          <w:sz w:val="24"/>
+          <w:szCs w:val="24"/>
+        </w:rPr>
+        <w:t>whether the padding of an encrypted message is correct</w:t>
+      </w:r>
+      <w:r>
+        <w:rPr>
+          <w:sz w:val="24"/>
+          <w:szCs w:val="24"/>
+        </w:rPr>
+        <w:t xml:space="preserve">) </w:t>
+      </w:r>
+      <w:r>
+        <w:rPr>
+          <w:sz w:val="24"/>
+          <w:szCs w:val="24"/>
+        </w:rPr>
+        <w:t xml:space="preserve">can lead to </w:t>
+      </w:r>
+      <w:r>
+        <w:rPr>
+          <w:sz w:val="24"/>
+          <w:szCs w:val="24"/>
+        </w:rPr>
+        <w:t xml:space="preserve">the </w:t>
+      </w:r>
+      <w:r>
+        <w:rPr>
+          <w:sz w:val="24"/>
+          <w:szCs w:val="24"/>
+        </w:rPr>
+        <w:t xml:space="preserve">confidentiality of the </w:t>
+      </w:r>
+      <w:proofErr w:type="spellStart"/>
+      <w:r>
+        <w:rPr>
+          <w:sz w:val="24"/>
+          <w:szCs w:val="24"/>
+        </w:rPr>
+        <w:t>ciphertext</w:t>
+      </w:r>
+      <w:proofErr w:type="spellEnd"/>
+      <w:r>
+        <w:rPr>
+          <w:sz w:val="24"/>
+          <w:szCs w:val="24"/>
+        </w:rPr>
+        <w:t xml:space="preserve"> being</w:t>
+      </w:r>
+      <w:r>
+        <w:rPr>
+          <w:sz w:val="24"/>
+          <w:szCs w:val="24"/>
+        </w:rPr>
+        <w:t xml:space="preserve"> compromised</w:t>
+      </w:r>
+      <w:r>
+        <w:rPr>
+          <w:sz w:val="24"/>
+          <w:szCs w:val="24"/>
+        </w:rPr>
+        <w:t>.</w:t>
+      </w:r>
+    </w:p>
+    <w:p>
+      <w:pPr>
+        <w:rPr>
+          <w:sz w:val="24"/>
+          <w:szCs w:val="24"/>
+        </w:rPr>
+      </w:pPr>
+      <w:r>
+        <w:rPr>
+          <w:sz w:val="24"/>
+          <w:szCs w:val="24"/>
+        </w:rPr>
+        <w:t>Users will perform</w:t>
+      </w:r>
+      <w:r>
+        <w:rPr>
+          <w:sz w:val="24"/>
+          <w:szCs w:val="24"/>
+        </w:rPr>
+        <w:t xml:space="preserve"> </w:t>
+      </w:r>
+      <w:r>
+        <w:rPr>
+          <w:sz w:val="24"/>
+          <w:szCs w:val="24"/>
+        </w:rPr>
+        <w:t xml:space="preserve">a </w:t>
+      </w:r>
+      <w:r>
+        <w:rPr>
+          <w:sz w:val="24"/>
+          <w:szCs w:val="24"/>
+        </w:rPr>
+        <w:t>padding oracle attack on our system to obtain the flag. Details of an attacker’s approach and likely pseudocode are below.</w:t>
       </w:r>
     </w:p>
     <w:p>
@@ -1130,38 +1562,33 @@
         <w:pStyle w:val="Heading2"/>
         <w:contextualSpacing w:val="0"/>
       </w:pPr>
-      <w:bookmarkStart w:id="4" w:name="_a9vanr6ucqet" w:colFirst="0" w:colLast="0"/>
+      <w:bookmarkStart w:id="3" w:name="_a9vanr6ucqet" w:colFirst="0" w:colLast="0"/>
+      <w:bookmarkEnd w:id="3"/>
+    </w:p>
+    <w:p>
+      <w:bookmarkStart w:id="4" w:name="_cpalj6whgs3l" w:colFirst="0" w:colLast="0"/>
+      <w:bookmarkStart w:id="5" w:name="_6joh16ai4xia" w:colFirst="0" w:colLast="0"/>
       <w:bookmarkEnd w:id="4"/>
-    </w:p>
-    <w:p>
-      <w:r>
-        <w:br w:type="page"/>
-      </w:r>
-    </w:p>
-    <w:p>
-      <w:pPr>
-        <w:pStyle w:val="Heading2"/>
-        <w:contextualSpacing w:val="0"/>
-      </w:pPr>
-      <w:bookmarkStart w:id="5" w:name="_cpalj6whgs3l" w:colFirst="0" w:colLast="0"/>
       <w:bookmarkEnd w:id="5"/>
     </w:p>
-    <w:p>
-      <w:pPr>
-        <w:pStyle w:val="Heading2"/>
-        <w:contextualSpacing w:val="0"/>
+    <w:p/>
+    <w:p/>
+    <w:p/>
+    <w:p/>
+    <w:p>
+      <w:pPr>
+        <w:rPr>
+          <w:sz w:val="28"/>
+          <w:szCs w:val="28"/>
+        </w:rPr>
+      </w:pPr>
+      <w:r>
         <w:rPr>
           <w:b/>
-          <w:sz w:val="24"/>
-          <w:szCs w:val="24"/>
-        </w:rPr>
-      </w:pPr>
-      <w:bookmarkStart w:id="6" w:name="_6joh16ai4xia" w:colFirst="0" w:colLast="0"/>
-      <w:bookmarkEnd w:id="6"/>
-      <w:r>
-        <w:rPr>
-          <w:b/>
-        </w:rPr>
+          <w:sz w:val="28"/>
+          <w:szCs w:val="28"/>
+        </w:rPr>
+        <w:lastRenderedPageBreak/>
         <w:t>Summary of Chain Block Cipher (CBC):</w:t>
       </w:r>
     </w:p>
@@ -1177,14 +1604,7 @@
           <w:sz w:val="24"/>
           <w:szCs w:val="24"/>
         </w:rPr>
-        <w:t>In CBC mode, eac</w:t>
-      </w:r>
-      <w:r>
-        <w:rPr>
-          <w:sz w:val="24"/>
-          <w:szCs w:val="24"/>
-        </w:rPr>
-        <w:t xml:space="preserve">h block of plaintext is XORed with the previous </w:t>
+        <w:t xml:space="preserve">In CBC mode, each block of plaintext is XORed with the previous </w:t>
       </w:r>
       <w:proofErr w:type="spellStart"/>
       <w:r>
@@ -1216,14 +1636,7 @@
           <w:sz w:val="24"/>
           <w:szCs w:val="24"/>
         </w:rPr>
-        <w:t xml:space="preserve"> block depends on all the plaintext blocks processed up to that point. To make each message unique, an initialization vector must be used in t</w:t>
-      </w:r>
-      <w:r>
-        <w:rPr>
-          <w:sz w:val="24"/>
-          <w:szCs w:val="24"/>
-        </w:rPr>
-        <w:t>he first block.</w:t>
+        <w:t xml:space="preserve"> block depends on all the plaintext blocks processed up to that point. To make each message unique, an initialization vector must be used in the first block.</w:t>
       </w:r>
     </w:p>
     <w:p>
@@ -1339,8 +1752,8 @@
         <w:pStyle w:val="Heading2"/>
         <w:contextualSpacing w:val="0"/>
       </w:pPr>
-      <w:bookmarkStart w:id="7" w:name="_gbwxhk8xk7nc" w:colFirst="0" w:colLast="0"/>
-      <w:bookmarkEnd w:id="7"/>
+      <w:bookmarkStart w:id="6" w:name="_gbwxhk8xk7nc" w:colFirst="0" w:colLast="0"/>
+      <w:bookmarkEnd w:id="6"/>
     </w:p>
     <w:p>
       <w:r>
@@ -1351,26 +1764,22 @@
       <w:pPr>
         <w:pStyle w:val="Heading2"/>
         <w:contextualSpacing w:val="0"/>
-      </w:pPr>
-      <w:bookmarkStart w:id="8" w:name="_bvdtowusxavf" w:colFirst="0" w:colLast="0"/>
+        <w:rPr>
+          <w:b/>
+        </w:rPr>
+      </w:pPr>
+      <w:bookmarkStart w:id="7" w:name="_bvdtowusxavf" w:colFirst="0" w:colLast="0"/>
+      <w:bookmarkStart w:id="8" w:name="_q7hei3h3jqpf" w:colFirst="0" w:colLast="0"/>
+      <w:bookmarkEnd w:id="7"/>
       <w:bookmarkEnd w:id="8"/>
-    </w:p>
-    <w:p>
-      <w:pPr>
-        <w:pStyle w:val="Heading2"/>
-        <w:contextualSpacing w:val="0"/>
-        <w:rPr>
-          <w:b/>
-        </w:rPr>
-      </w:pPr>
-      <w:bookmarkStart w:id="9" w:name="_q7hei3h3jqpf" w:colFirst="0" w:colLast="0"/>
-      <w:bookmarkEnd w:id="9"/>
       <w:r>
         <w:rPr>
           <w:noProof/>
-        </w:rPr>
+          <w:sz w:val="28"/>
+        </w:rPr>
+        <w:lastRenderedPageBreak/>
         <w:drawing>
-          <wp:anchor distT="114300" distB="114300" distL="114300" distR="114300" simplePos="0" relativeHeight="251657216" behindDoc="0" locked="0" layoutInCell="0" hidden="0" allowOverlap="1">
+          <wp:anchor distT="114300" distB="114300" distL="114300" distR="114300" simplePos="0" relativeHeight="251658240" behindDoc="0" locked="0" layoutInCell="0" hidden="0" allowOverlap="1">
             <wp:simplePos x="0" y="0"/>
             <wp:positionH relativeFrom="margin">
               <wp:posOffset>564515</wp:posOffset>
@@ -1416,6 +1825,7 @@
       <w:r>
         <w:rPr>
           <w:b/>
+          <w:sz w:val="28"/>
         </w:rPr>
         <w:t>Summary of Attack:</w:t>
       </w:r>
@@ -1433,7 +1843,81 @@
           <w:sz w:val="24"/>
           <w:szCs w:val="24"/>
         </w:rPr>
-        <w:t xml:space="preserve">In the normal operation, the last byte is decrypted by XOR </w:t>
+        <w:t xml:space="preserve">In the normal operation, the last byte is decrypted by </w:t>
+      </w:r>
+      <w:r>
+        <w:rPr>
+          <w:sz w:val="24"/>
+          <w:szCs w:val="24"/>
+        </w:rPr>
+        <w:t>the</w:t>
+      </w:r>
+    </w:p>
+    <w:p>
+      <w:pPr>
+        <w:rPr>
+          <w:sz w:val="24"/>
+          <w:szCs w:val="24"/>
+        </w:rPr>
+      </w:pPr>
+      <w:r>
+        <w:rPr>
+          <w:sz w:val="24"/>
+          <w:szCs w:val="24"/>
+        </w:rPr>
+        <w:t xml:space="preserve">XOR </w:t>
+      </w:r>
+      <w:r>
+        <w:rPr>
+          <w:sz w:val="24"/>
+          <w:szCs w:val="24"/>
+        </w:rPr>
+        <w:t>operation:</w:t>
+      </w:r>
+      <w:r>
+        <w:rPr>
+          <w:sz w:val="24"/>
+          <w:szCs w:val="24"/>
+        </w:rPr>
+        <w:t xml:space="preserve"> C1[0] ^ I2[0] = P2[0]</w:t>
+      </w:r>
+    </w:p>
+    <w:p>
+      <w:pPr>
+        <w:rPr>
+          <w:sz w:val="24"/>
+          <w:szCs w:val="24"/>
+        </w:rPr>
+      </w:pPr>
+    </w:p>
+    <w:p>
+      <w:pPr>
+        <w:rPr>
+          <w:sz w:val="24"/>
+          <w:szCs w:val="24"/>
+        </w:rPr>
+      </w:pPr>
+      <w:r>
+        <w:rPr>
+          <w:sz w:val="24"/>
+          <w:szCs w:val="24"/>
+        </w:rPr>
+        <w:t>The attacker will</w:t>
+      </w:r>
+    </w:p>
+    <w:p>
+      <w:pPr>
+        <w:rPr>
+          <w:sz w:val="24"/>
+          <w:szCs w:val="24"/>
+        </w:rPr>
+      </w:pPr>
+      <w:r>
+        <w:rPr>
+          <w:sz w:val="24"/>
+          <w:szCs w:val="24"/>
+        </w:rPr>
+        <w:t xml:space="preserve">XOR C1[0] with his guess, </w:t>
       </w:r>
       <w:proofErr w:type="gramStart"/>
       <w:r>
@@ -1441,7 +1925,7 @@
           <w:sz w:val="24"/>
           <w:szCs w:val="24"/>
         </w:rPr>
-        <w:t>operation :</w:t>
+        <w:t>G[</w:t>
       </w:r>
       <w:proofErr w:type="gramEnd"/>
       <w:r>
@@ -1449,22 +1933,22 @@
           <w:sz w:val="24"/>
           <w:szCs w:val="24"/>
         </w:rPr>
-        <w:t xml:space="preserve"> C1[0] ^ I2[0] = P2[0]</w:t>
-      </w:r>
-    </w:p>
-    <w:p>
-      <w:pPr>
-        <w:rPr>
-          <w:sz w:val="24"/>
-          <w:szCs w:val="24"/>
-        </w:rPr>
-      </w:pPr>
-      <w:r>
-        <w:rPr>
-          <w:sz w:val="24"/>
-          <w:szCs w:val="24"/>
-        </w:rPr>
-        <w:t xml:space="preserve">The attacker will XOR C1[0] with his guess, </w:t>
+        <w:t>0], and a padding, say 0x01, to yield C1’[0].</w:t>
+      </w:r>
+    </w:p>
+    <w:p>
+      <w:pPr>
+        <w:rPr>
+          <w:sz w:val="24"/>
+          <w:szCs w:val="24"/>
+        </w:rPr>
+      </w:pPr>
+      <w:r>
+        <w:rPr>
+          <w:sz w:val="24"/>
+          <w:szCs w:val="24"/>
+        </w:rPr>
+        <w:t>C1</w:t>
       </w:r>
       <w:proofErr w:type="gramStart"/>
       <w:r>
@@ -1472,6 +1956,45 @@
           <w:sz w:val="24"/>
           <w:szCs w:val="24"/>
         </w:rPr>
+        <w:t>’[</w:t>
+      </w:r>
+      <w:proofErr w:type="gramEnd"/>
+      <w:r>
+        <w:rPr>
+          <w:sz w:val="24"/>
+          <w:szCs w:val="24"/>
+        </w:rPr>
+        <w:t>0] = C1[0] ^ G[0] ^ 0x01.</w:t>
+      </w:r>
+    </w:p>
+    <w:p>
+      <w:pPr>
+        <w:rPr>
+          <w:sz w:val="24"/>
+          <w:szCs w:val="24"/>
+        </w:rPr>
+      </w:pPr>
+    </w:p>
+    <w:p>
+      <w:pPr>
+        <w:rPr>
+          <w:sz w:val="24"/>
+          <w:szCs w:val="24"/>
+        </w:rPr>
+      </w:pPr>
+      <w:r>
+        <w:rPr>
+          <w:sz w:val="24"/>
+          <w:szCs w:val="24"/>
+        </w:rPr>
+        <w:t xml:space="preserve">If </w:t>
+      </w:r>
+      <w:proofErr w:type="gramStart"/>
+      <w:r>
+        <w:rPr>
+          <w:sz w:val="24"/>
+          <w:szCs w:val="24"/>
+        </w:rPr>
         <w:t>G[</w:t>
       </w:r>
       <w:proofErr w:type="gramEnd"/>
@@ -1480,7 +2003,68 @@
           <w:sz w:val="24"/>
           <w:szCs w:val="24"/>
         </w:rPr>
-        <w:t>0], and a padding, say 0x01, to yield C1’[0].</w:t>
+        <w:t>0] == P2[0]: C1[0] ^ G[0] ^ I2[0] = (C1[0] ^ I2[0]) ^ G[0] = P2[0] ^ G[0] = 0x0</w:t>
+      </w:r>
+    </w:p>
+    <w:p>
+      <w:pPr>
+        <w:rPr>
+          <w:sz w:val="24"/>
+          <w:szCs w:val="24"/>
+        </w:rPr>
+      </w:pPr>
+      <w:r>
+        <w:rPr>
+          <w:sz w:val="24"/>
+          <w:szCs w:val="24"/>
+        </w:rPr>
+        <w:t>Therefore the result of C1</w:t>
+      </w:r>
+      <w:proofErr w:type="gramStart"/>
+      <w:r>
+        <w:rPr>
+          <w:sz w:val="24"/>
+          <w:szCs w:val="24"/>
+        </w:rPr>
+        <w:t>’[</w:t>
+      </w:r>
+      <w:proofErr w:type="gramEnd"/>
+      <w:r>
+        <w:rPr>
+          <w:sz w:val="24"/>
+          <w:szCs w:val="24"/>
+        </w:rPr>
+        <w:t>0] ^ I2[0] will be 0x01, which is a valid padding.</w:t>
+      </w:r>
+    </w:p>
+    <w:p>
+      <w:pPr>
+        <w:rPr>
+          <w:sz w:val="24"/>
+          <w:szCs w:val="24"/>
+        </w:rPr>
+      </w:pPr>
+      <w:r>
+        <w:rPr>
+          <w:sz w:val="24"/>
+          <w:szCs w:val="24"/>
+        </w:rPr>
+        <w:t>This will give the attacker the correct plaintext byte P2[0].</w:t>
+      </w:r>
+    </w:p>
+    <w:p>
+      <w:pPr>
+        <w:rPr>
+          <w:sz w:val="24"/>
+          <w:szCs w:val="24"/>
+        </w:rPr>
+      </w:pPr>
+      <w:r>
+        <w:rPr>
+          <w:sz w:val="24"/>
+          <w:szCs w:val="24"/>
+        </w:rPr>
+        <w:t>For the second byte, the padding byte to be XORed needs to be updated accordingly to yield a correct padding result from the oracle:</w:t>
       </w:r>
     </w:p>
     <w:p>
@@ -1511,22 +2095,22 @@
           <w:sz w:val="24"/>
           <w:szCs w:val="24"/>
         </w:rPr>
-        <w:t>0] = C1[0] ^ G[0] ^ 0x01.</w:t>
-      </w:r>
-    </w:p>
-    <w:p>
-      <w:pPr>
-        <w:rPr>
-          <w:sz w:val="24"/>
-          <w:szCs w:val="24"/>
-        </w:rPr>
-      </w:pPr>
-      <w:r>
-        <w:rPr>
-          <w:sz w:val="24"/>
-          <w:szCs w:val="24"/>
-        </w:rPr>
-        <w:t xml:space="preserve">If </w:t>
+        <w:t>0] = C1[0] ^ G[0] ^ 0x02</w:t>
+      </w:r>
+    </w:p>
+    <w:p>
+      <w:pPr>
+        <w:rPr>
+          <w:sz w:val="24"/>
+          <w:szCs w:val="24"/>
+        </w:rPr>
+      </w:pPr>
+      <w:r>
+        <w:rPr>
+          <w:sz w:val="24"/>
+          <w:szCs w:val="24"/>
+        </w:rPr>
+        <w:t>C1</w:t>
       </w:r>
       <w:proofErr w:type="gramStart"/>
       <w:r>
@@ -1534,7 +2118,7 @@
           <w:sz w:val="24"/>
           <w:szCs w:val="24"/>
         </w:rPr>
-        <w:t>G[</w:t>
+        <w:t>’[</w:t>
       </w:r>
       <w:proofErr w:type="gramEnd"/>
       <w:r>
@@ -1542,129 +2126,6 @@
           <w:sz w:val="24"/>
           <w:szCs w:val="24"/>
         </w:rPr>
-        <w:t>0] == P2[0]: C1[0] ^ G[0] ^ I2[0] = (C1[0] ^ I2[0]) ^ G[0] = P2[0] ^ G[0] = 0x0</w:t>
-      </w:r>
-    </w:p>
-    <w:p>
-      <w:pPr>
-        <w:rPr>
-          <w:sz w:val="24"/>
-          <w:szCs w:val="24"/>
-        </w:rPr>
-      </w:pPr>
-      <w:r>
-        <w:rPr>
-          <w:sz w:val="24"/>
-          <w:szCs w:val="24"/>
-        </w:rPr>
-        <w:t>Therefore the result of C1</w:t>
-      </w:r>
-      <w:proofErr w:type="gramStart"/>
-      <w:r>
-        <w:rPr>
-          <w:sz w:val="24"/>
-          <w:szCs w:val="24"/>
-        </w:rPr>
-        <w:t>’[</w:t>
-      </w:r>
-      <w:proofErr w:type="gramEnd"/>
-      <w:r>
-        <w:rPr>
-          <w:sz w:val="24"/>
-          <w:szCs w:val="24"/>
-        </w:rPr>
-        <w:t>0] ^ I2[0] will be 0x01, which is a valid padding.</w:t>
-      </w:r>
-    </w:p>
-    <w:p>
-      <w:pPr>
-        <w:rPr>
-          <w:sz w:val="24"/>
-          <w:szCs w:val="24"/>
-        </w:rPr>
-      </w:pPr>
-      <w:r>
-        <w:rPr>
-          <w:sz w:val="24"/>
-          <w:szCs w:val="24"/>
-        </w:rPr>
-        <w:t>This will give the attacker the correct plaintext byte P2[0].</w:t>
-      </w:r>
-    </w:p>
-    <w:p>
-      <w:pPr>
-        <w:rPr>
-          <w:sz w:val="24"/>
-          <w:szCs w:val="24"/>
-        </w:rPr>
-      </w:pPr>
-      <w:r>
-        <w:rPr>
-          <w:sz w:val="24"/>
-          <w:szCs w:val="24"/>
-        </w:rPr>
-        <w:t>For the second byte, the padding byte to be XORed needs to be updated accordingly to yield a correct padding result from the oracle:</w:t>
-      </w:r>
-    </w:p>
-    <w:p>
-      <w:pPr>
-        <w:rPr>
-          <w:sz w:val="24"/>
-          <w:szCs w:val="24"/>
-        </w:rPr>
-      </w:pPr>
-      <w:r>
-        <w:rPr>
-          <w:sz w:val="24"/>
-          <w:szCs w:val="24"/>
-        </w:rPr>
-        <w:t>C1</w:t>
-      </w:r>
-      <w:proofErr w:type="gramStart"/>
-      <w:r>
-        <w:rPr>
-          <w:sz w:val="24"/>
-          <w:szCs w:val="24"/>
-        </w:rPr>
-        <w:t>’[</w:t>
-      </w:r>
-      <w:proofErr w:type="gramEnd"/>
-      <w:r>
-        <w:rPr>
-          <w:sz w:val="24"/>
-          <w:szCs w:val="24"/>
-        </w:rPr>
-        <w:t>0] = C1[0] ^ G[0] ^ 0x02</w:t>
-      </w:r>
-    </w:p>
-    <w:p>
-      <w:pPr>
-        <w:rPr>
-          <w:sz w:val="24"/>
-          <w:szCs w:val="24"/>
-        </w:rPr>
-      </w:pPr>
-      <w:r>
-        <w:rPr>
-          <w:sz w:val="24"/>
-          <w:szCs w:val="24"/>
-        </w:rPr>
-        <w:t>C1</w:t>
-      </w:r>
-      <w:proofErr w:type="gramStart"/>
-      <w:r>
-        <w:rPr>
-          <w:sz w:val="24"/>
-          <w:szCs w:val="24"/>
-        </w:rPr>
-        <w:t>’[</w:t>
-      </w:r>
-      <w:proofErr w:type="gramEnd"/>
-      <w:r>
-        <w:rPr>
-          <w:sz w:val="24"/>
-          <w:szCs w:val="24"/>
-        </w:rPr>
         <w:t>1] = C1[1] ^ G[1] ^ 0x02</w:t>
       </w:r>
     </w:p>
@@ -1680,14 +2141,7 @@
           <w:sz w:val="24"/>
           <w:szCs w:val="24"/>
         </w:rPr>
-        <w:t>This process is repeated until we obtain the list of correct gues</w:t>
-      </w:r>
-      <w:r>
-        <w:rPr>
-          <w:sz w:val="24"/>
-          <w:szCs w:val="24"/>
-        </w:rPr>
-        <w:t xml:space="preserve">ses G which will correspond to the decrypted plaintext P2, and the flag will be contained in this list in </w:t>
+        <w:t xml:space="preserve">This process is repeated until we obtain the list of correct guesses G which will correspond to the decrypted plaintext P2, and the flag will be contained in this list in </w:t>
       </w:r>
       <w:proofErr w:type="spellStart"/>
       <w:proofErr w:type="gramStart"/>
@@ -1709,91 +2163,422 @@
       </w:r>
     </w:p>
     <w:p>
-      <w:r>
-        <w:br w:type="page"/>
-      </w:r>
+      <w:bookmarkStart w:id="9" w:name="_4icq1u3ia898" w:colFirst="0" w:colLast="0"/>
+      <w:bookmarkStart w:id="10" w:name="_72hy5xgk7oth" w:colFirst="0" w:colLast="0"/>
+      <w:bookmarkEnd w:id="9"/>
+      <w:bookmarkEnd w:id="10"/>
+    </w:p>
+    <w:p/>
+    <w:p/>
+    <w:p/>
+    <w:p>
+      <w:r>
+        <w:rPr>
+          <w:b/>
+          <w:sz w:val="28"/>
+          <w:szCs w:val="28"/>
+        </w:rPr>
+        <w:lastRenderedPageBreak/>
+        <w:t>Pseudocode</w:t>
+      </w:r>
+      <w:r>
+        <w:rPr>
+          <w:b/>
+        </w:rPr>
+        <w:t>:</w:t>
+      </w:r>
+    </w:p>
+    <w:p>
+      <w:r>
+        <w:t>(Using variables named in diagram above)</w:t>
+      </w:r>
+    </w:p>
+    <w:p>
+      <w:pPr>
+        <w:rPr>
+          <w:sz w:val="24"/>
+          <w:szCs w:val="24"/>
+        </w:rPr>
+      </w:pPr>
+    </w:p>
+    <w:p>
+      <w:pPr>
+        <w:rPr>
+          <w:sz w:val="24"/>
+          <w:szCs w:val="24"/>
+        </w:rPr>
+      </w:pPr>
+      <w:r>
+        <w:rPr>
+          <w:sz w:val="24"/>
+          <w:szCs w:val="24"/>
+        </w:rPr>
+        <w:t>G = []</w:t>
+      </w:r>
+    </w:p>
+    <w:p>
+      <w:pPr>
+        <w:rPr>
+          <w:sz w:val="24"/>
+          <w:szCs w:val="24"/>
+        </w:rPr>
+      </w:pPr>
+      <w:r>
+        <w:rPr>
+          <w:sz w:val="24"/>
+          <w:szCs w:val="24"/>
+        </w:rPr>
+        <w:t>n = 0x0</w:t>
+      </w:r>
+    </w:p>
+    <w:p>
+      <w:pPr>
+        <w:rPr>
+          <w:sz w:val="24"/>
+          <w:szCs w:val="24"/>
+        </w:rPr>
+      </w:pPr>
+      <w:r>
+        <w:rPr>
+          <w:sz w:val="24"/>
+          <w:szCs w:val="24"/>
+        </w:rPr>
+        <w:t xml:space="preserve">while n &lt; </w:t>
+      </w:r>
+      <w:proofErr w:type="spellStart"/>
+      <w:r>
+        <w:rPr>
+          <w:sz w:val="24"/>
+          <w:szCs w:val="24"/>
+        </w:rPr>
+        <w:t>block_size</w:t>
+      </w:r>
+      <w:proofErr w:type="spellEnd"/>
+      <w:r>
+        <w:rPr>
+          <w:sz w:val="24"/>
+          <w:szCs w:val="24"/>
+        </w:rPr>
+        <w:t>:</w:t>
+      </w:r>
+    </w:p>
+    <w:p>
+      <w:pPr>
+        <w:rPr>
+          <w:sz w:val="24"/>
+          <w:szCs w:val="24"/>
+        </w:rPr>
+      </w:pPr>
+      <w:r>
+        <w:rPr>
+          <w:sz w:val="24"/>
+          <w:szCs w:val="24"/>
+        </w:rPr>
+        <w:tab/>
+        <w:t xml:space="preserve">for byte in </w:t>
+      </w:r>
+      <w:proofErr w:type="spellStart"/>
+      <w:r>
+        <w:rPr>
+          <w:sz w:val="24"/>
+          <w:szCs w:val="24"/>
+        </w:rPr>
+        <w:t>byte_space</w:t>
+      </w:r>
+      <w:proofErr w:type="spellEnd"/>
+      <w:r>
+        <w:rPr>
+          <w:sz w:val="24"/>
+          <w:szCs w:val="24"/>
+        </w:rPr>
+        <w:t>:</w:t>
+      </w:r>
+    </w:p>
+    <w:p>
+      <w:pPr>
+        <w:rPr>
+          <w:sz w:val="24"/>
+          <w:szCs w:val="24"/>
+        </w:rPr>
+      </w:pPr>
+      <w:r>
+        <w:rPr>
+          <w:sz w:val="24"/>
+          <w:szCs w:val="24"/>
+        </w:rPr>
+        <w:tab/>
+      </w:r>
+      <w:r>
+        <w:rPr>
+          <w:sz w:val="24"/>
+          <w:szCs w:val="24"/>
+        </w:rPr>
+        <w:tab/>
+        <w:t xml:space="preserve">for </w:t>
+      </w:r>
+      <w:proofErr w:type="spellStart"/>
+      <w:r>
+        <w:rPr>
+          <w:sz w:val="24"/>
+          <w:szCs w:val="24"/>
+        </w:rPr>
+        <w:t>idx</w:t>
+      </w:r>
+      <w:proofErr w:type="spellEnd"/>
+      <w:r>
+        <w:rPr>
+          <w:sz w:val="24"/>
+          <w:szCs w:val="24"/>
+        </w:rPr>
+        <w:t xml:space="preserve"> in range(n-1):</w:t>
+      </w:r>
+    </w:p>
+    <w:p>
+      <w:pPr>
+        <w:ind w:left="1440" w:firstLine="720"/>
+        <w:rPr>
+          <w:sz w:val="24"/>
+          <w:szCs w:val="24"/>
+        </w:rPr>
+      </w:pPr>
+      <w:r>
+        <w:rPr>
+          <w:sz w:val="24"/>
+          <w:szCs w:val="24"/>
+        </w:rPr>
+        <w:t>C1’[</w:t>
+      </w:r>
+      <w:proofErr w:type="spellStart"/>
+      <w:r>
+        <w:rPr>
+          <w:sz w:val="24"/>
+          <w:szCs w:val="24"/>
+        </w:rPr>
+        <w:t>idx</w:t>
+      </w:r>
+      <w:proofErr w:type="spellEnd"/>
+      <w:r>
+        <w:rPr>
+          <w:sz w:val="24"/>
+          <w:szCs w:val="24"/>
+        </w:rPr>
+        <w:t>] = C1[</w:t>
+      </w:r>
+      <w:proofErr w:type="spellStart"/>
+      <w:r>
+        <w:rPr>
+          <w:sz w:val="24"/>
+          <w:szCs w:val="24"/>
+        </w:rPr>
+        <w:t>idx</w:t>
+      </w:r>
+      <w:proofErr w:type="spellEnd"/>
+      <w:r>
+        <w:rPr>
+          <w:sz w:val="24"/>
+          <w:szCs w:val="24"/>
+        </w:rPr>
+        <w:t>] ^ G[</w:t>
+      </w:r>
+      <w:proofErr w:type="spellStart"/>
+      <w:proofErr w:type="gramStart"/>
+      <w:r>
+        <w:rPr>
+          <w:sz w:val="24"/>
+          <w:szCs w:val="24"/>
+        </w:rPr>
+        <w:t>idx</w:t>
+      </w:r>
+      <w:proofErr w:type="spellEnd"/>
+      <w:r>
+        <w:rPr>
+          <w:sz w:val="24"/>
+          <w:szCs w:val="24"/>
+        </w:rPr>
+        <w:t>]  ^</w:t>
+      </w:r>
+      <w:proofErr w:type="gramEnd"/>
+      <w:r>
+        <w:rPr>
+          <w:sz w:val="24"/>
+          <w:szCs w:val="24"/>
+        </w:rPr>
+        <w:t xml:space="preserve"> n</w:t>
+      </w:r>
+    </w:p>
+    <w:p>
+      <w:pPr>
+        <w:ind w:left="720" w:firstLine="720"/>
+        <w:rPr>
+          <w:sz w:val="24"/>
+          <w:szCs w:val="24"/>
+        </w:rPr>
+      </w:pPr>
+      <w:r>
+        <w:rPr>
+          <w:sz w:val="24"/>
+          <w:szCs w:val="24"/>
+        </w:rPr>
+        <w:t xml:space="preserve">C1’[n] = C1[n] ^ byte ^ n </w:t>
+      </w:r>
+    </w:p>
+    <w:p>
+      <w:pPr>
+        <w:ind w:firstLine="720"/>
+        <w:rPr>
+          <w:sz w:val="24"/>
+          <w:szCs w:val="24"/>
+        </w:rPr>
+      </w:pPr>
+      <w:r>
+        <w:rPr>
+          <w:sz w:val="24"/>
+          <w:szCs w:val="24"/>
+        </w:rPr>
+        <w:tab/>
+        <w:t>submit C1’ to padding oracle</w:t>
+      </w:r>
+    </w:p>
+    <w:p>
+      <w:pPr>
+        <w:ind w:firstLine="720"/>
+        <w:rPr>
+          <w:sz w:val="24"/>
+          <w:szCs w:val="24"/>
+        </w:rPr>
+      </w:pPr>
+      <w:r>
+        <w:rPr>
+          <w:sz w:val="24"/>
+          <w:szCs w:val="24"/>
+        </w:rPr>
+        <w:tab/>
+        <w:t xml:space="preserve">if </w:t>
+      </w:r>
+      <w:proofErr w:type="spellStart"/>
+      <w:r>
+        <w:rPr>
+          <w:sz w:val="24"/>
+          <w:szCs w:val="24"/>
+        </w:rPr>
+        <w:t>oracle_pass</w:t>
+      </w:r>
+      <w:proofErr w:type="spellEnd"/>
+      <w:r>
+        <w:rPr>
+          <w:sz w:val="24"/>
+          <w:szCs w:val="24"/>
+        </w:rPr>
+        <w:t>:</w:t>
+      </w:r>
+    </w:p>
+    <w:p>
+      <w:pPr>
+        <w:ind w:firstLine="720"/>
+        <w:rPr>
+          <w:sz w:val="24"/>
+          <w:szCs w:val="24"/>
+        </w:rPr>
+      </w:pPr>
+      <w:r>
+        <w:rPr>
+          <w:sz w:val="24"/>
+          <w:szCs w:val="24"/>
+        </w:rPr>
+        <w:tab/>
+      </w:r>
+      <w:r>
+        <w:rPr>
+          <w:sz w:val="24"/>
+          <w:szCs w:val="24"/>
+        </w:rPr>
+        <w:tab/>
+        <w:t>G[n] = byte</w:t>
+      </w:r>
+    </w:p>
+    <w:p>
+      <w:pPr>
+        <w:ind w:left="1440" w:firstLine="720"/>
+        <w:rPr>
+          <w:sz w:val="24"/>
+          <w:szCs w:val="24"/>
+        </w:rPr>
+      </w:pPr>
+      <w:r>
+        <w:rPr>
+          <w:sz w:val="24"/>
+          <w:szCs w:val="24"/>
+        </w:rPr>
+        <w:t>n++</w:t>
+      </w:r>
+    </w:p>
+    <w:p>
+      <w:pPr>
+        <w:ind w:firstLine="720"/>
+        <w:rPr>
+          <w:sz w:val="24"/>
+          <w:szCs w:val="24"/>
+        </w:rPr>
+      </w:pPr>
+      <w:r>
+        <w:rPr>
+          <w:sz w:val="24"/>
+          <w:szCs w:val="24"/>
+        </w:rPr>
+        <w:tab/>
+      </w:r>
+      <w:r>
+        <w:rPr>
+          <w:sz w:val="24"/>
+          <w:szCs w:val="24"/>
+        </w:rPr>
+        <w:tab/>
+        <w:t>break</w:t>
+      </w:r>
+    </w:p>
+    <w:p>
+      <w:pPr>
+        <w:rPr>
+          <w:sz w:val="24"/>
+          <w:szCs w:val="24"/>
+        </w:rPr>
+      </w:pPr>
     </w:p>
     <w:p>
       <w:pPr>
         <w:pStyle w:val="Heading2"/>
         <w:contextualSpacing w:val="0"/>
       </w:pPr>
-      <w:bookmarkStart w:id="10" w:name="_4icq1u3ia898" w:colFirst="0" w:colLast="0"/>
-      <w:bookmarkEnd w:id="10"/>
-    </w:p>
-    <w:p>
-      <w:pPr>
-        <w:pStyle w:val="Heading2"/>
-        <w:contextualSpacing w:val="0"/>
+      <w:bookmarkStart w:id="11" w:name="_2sdb39nnsycw" w:colFirst="0" w:colLast="0"/>
+      <w:bookmarkEnd w:id="11"/>
+      <w:r>
         <w:rPr>
           <w:b/>
-        </w:rPr>
-      </w:pPr>
-      <w:bookmarkStart w:id="11" w:name="_72hy5xgk7oth" w:colFirst="0" w:colLast="0"/>
-      <w:bookmarkEnd w:id="11"/>
+          <w:sz w:val="28"/>
+          <w:szCs w:val="28"/>
+        </w:rPr>
+        <w:t>Complexity</w:t>
+      </w:r>
       <w:r>
         <w:rPr>
           <w:b/>
         </w:rPr>
-        <w:t>Pseudocode:</w:t>
-      </w:r>
-    </w:p>
-    <w:p>
-      <w:r>
-        <w:t>(Using variables named in diagram above)</w:t>
-      </w:r>
-    </w:p>
-    <w:p>
-      <w:pPr>
-        <w:rPr>
-          <w:sz w:val="24"/>
-          <w:szCs w:val="24"/>
-        </w:rPr>
-      </w:pPr>
-    </w:p>
-    <w:p>
-      <w:pPr>
-        <w:rPr>
-          <w:sz w:val="24"/>
-          <w:szCs w:val="24"/>
-        </w:rPr>
-      </w:pPr>
-      <w:r>
-        <w:rPr>
-          <w:sz w:val="24"/>
-          <w:szCs w:val="24"/>
-        </w:rPr>
-        <w:t>G = []</w:t>
-      </w:r>
-    </w:p>
-    <w:p>
-      <w:pPr>
-        <w:rPr>
-          <w:sz w:val="24"/>
-          <w:szCs w:val="24"/>
-        </w:rPr>
-      </w:pPr>
-      <w:r>
-        <w:rPr>
-          <w:sz w:val="24"/>
-          <w:szCs w:val="24"/>
-        </w:rPr>
-        <w:t>n = 0x0</w:t>
-      </w:r>
-    </w:p>
-    <w:p>
-      <w:pPr>
-        <w:rPr>
-          <w:sz w:val="24"/>
-          <w:szCs w:val="24"/>
-        </w:rPr>
-      </w:pPr>
-      <w:r>
-        <w:rPr>
-          <w:sz w:val="24"/>
-          <w:szCs w:val="24"/>
-        </w:rPr>
-        <w:t xml:space="preserve">while n &lt; </w:t>
+        <w:t>:</w:t>
+      </w:r>
+    </w:p>
+    <w:p>
+      <w:pPr>
+        <w:rPr>
+          <w:sz w:val="24"/>
+          <w:szCs w:val="24"/>
+        </w:rPr>
+      </w:pPr>
+      <w:r>
+        <w:rPr>
+          <w:sz w:val="24"/>
+          <w:szCs w:val="24"/>
+        </w:rPr>
+        <w:t xml:space="preserve">Since there are 256 possibilities per byte of </w:t>
       </w:r>
       <w:proofErr w:type="spellStart"/>
       <w:r>
@@ -1801,7 +2586,7 @@
           <w:sz w:val="24"/>
           <w:szCs w:val="24"/>
         </w:rPr>
-        <w:t>block_size</w:t>
+        <w:t>ciphertext</w:t>
       </w:r>
       <w:proofErr w:type="spellEnd"/>
       <w:r>
@@ -1809,350 +2594,64 @@
           <w:sz w:val="24"/>
           <w:szCs w:val="24"/>
         </w:rPr>
+        <w:t>, enumerating all possibilities to find the intermediate and subsequently plaintext will take on average 128 iterations per byte, and given 16 bytes per block is will take 2048 iterations per block, whi</w:t>
+      </w:r>
+      <w:bookmarkStart w:id="12" w:name="_GoBack"/>
+      <w:bookmarkEnd w:id="12"/>
+      <w:r>
+        <w:rPr>
+          <w:sz w:val="24"/>
+          <w:szCs w:val="24"/>
+        </w:rPr>
+        <w:t>ch should not take very long. This attack essentially negates the need to find out what the key i</w:t>
+      </w:r>
+      <w:r>
+        <w:rPr>
+          <w:sz w:val="24"/>
+          <w:szCs w:val="24"/>
+        </w:rPr>
+        <w:t>s or attacking the encryption algorithm(AES).</w:t>
+      </w:r>
+    </w:p>
+    <w:p/>
+    <w:p>
+      <w:pPr>
+        <w:rPr>
+          <w:sz w:val="28"/>
+          <w:szCs w:val="28"/>
+        </w:rPr>
+      </w:pPr>
+      <w:r>
+        <w:rPr>
+          <w:b/>
+          <w:sz w:val="28"/>
+          <w:szCs w:val="28"/>
+        </w:rPr>
+        <w:t>Working Solution</w:t>
+      </w:r>
+      <w:r>
+        <w:rPr>
+          <w:sz w:val="28"/>
+          <w:szCs w:val="28"/>
+        </w:rPr>
         <w:t>:</w:t>
       </w:r>
     </w:p>
     <w:p>
       <w:pPr>
-        <w:rPr>
-          <w:sz w:val="24"/>
-          <w:szCs w:val="24"/>
-        </w:rPr>
-      </w:pPr>
-      <w:r>
-        <w:rPr>
-          <w:sz w:val="24"/>
-          <w:szCs w:val="24"/>
-        </w:rPr>
-        <w:tab/>
-        <w:t xml:space="preserve">for byte in </w:t>
-      </w:r>
-      <w:proofErr w:type="spellStart"/>
-      <w:r>
-        <w:rPr>
-          <w:sz w:val="24"/>
-          <w:szCs w:val="24"/>
-        </w:rPr>
-        <w:t>byte_space</w:t>
-      </w:r>
-      <w:proofErr w:type="spellEnd"/>
-      <w:r>
-        <w:rPr>
-          <w:sz w:val="24"/>
-          <w:szCs w:val="24"/>
-        </w:rPr>
-        <w:t>:</w:t>
-      </w:r>
-    </w:p>
-    <w:p>
-      <w:pPr>
-        <w:rPr>
-          <w:sz w:val="24"/>
-          <w:szCs w:val="24"/>
-        </w:rPr>
-      </w:pPr>
-      <w:r>
-        <w:rPr>
-          <w:sz w:val="24"/>
-          <w:szCs w:val="24"/>
-        </w:rPr>
-        <w:tab/>
-      </w:r>
-      <w:r>
-        <w:rPr>
-          <w:sz w:val="24"/>
-          <w:szCs w:val="24"/>
-        </w:rPr>
-        <w:tab/>
-      </w:r>
-      <w:r>
-        <w:rPr>
-          <w:sz w:val="24"/>
-          <w:szCs w:val="24"/>
-        </w:rPr>
-        <w:t xml:space="preserve">for </w:t>
-      </w:r>
-      <w:proofErr w:type="spellStart"/>
-      <w:r>
-        <w:rPr>
-          <w:sz w:val="24"/>
-          <w:szCs w:val="24"/>
-        </w:rPr>
-        <w:t>idx</w:t>
-      </w:r>
-      <w:proofErr w:type="spellEnd"/>
-      <w:r>
-        <w:rPr>
-          <w:sz w:val="24"/>
-          <w:szCs w:val="24"/>
-        </w:rPr>
-        <w:t xml:space="preserve"> in range(n-1):</w:t>
-      </w:r>
-    </w:p>
-    <w:p>
-      <w:pPr>
-        <w:ind w:left="1440" w:firstLine="720"/>
-        <w:rPr>
-          <w:sz w:val="24"/>
-          <w:szCs w:val="24"/>
-        </w:rPr>
-      </w:pPr>
-      <w:r>
-        <w:rPr>
-          <w:sz w:val="24"/>
-          <w:szCs w:val="24"/>
-        </w:rPr>
-        <w:t>C1’[</w:t>
-      </w:r>
-      <w:proofErr w:type="spellStart"/>
-      <w:r>
-        <w:rPr>
-          <w:sz w:val="24"/>
-          <w:szCs w:val="24"/>
-        </w:rPr>
-        <w:t>idx</w:t>
-      </w:r>
-      <w:proofErr w:type="spellEnd"/>
-      <w:r>
-        <w:rPr>
-          <w:sz w:val="24"/>
-          <w:szCs w:val="24"/>
-        </w:rPr>
-        <w:t>] = C1[</w:t>
-      </w:r>
-      <w:proofErr w:type="spellStart"/>
-      <w:r>
-        <w:rPr>
-          <w:sz w:val="24"/>
-          <w:szCs w:val="24"/>
-        </w:rPr>
-        <w:t>idx</w:t>
-      </w:r>
-      <w:proofErr w:type="spellEnd"/>
-      <w:r>
-        <w:rPr>
-          <w:sz w:val="24"/>
-          <w:szCs w:val="24"/>
-        </w:rPr>
-        <w:t>] ^ G[</w:t>
-      </w:r>
-      <w:proofErr w:type="spellStart"/>
-      <w:proofErr w:type="gramStart"/>
-      <w:r>
-        <w:rPr>
-          <w:sz w:val="24"/>
-          <w:szCs w:val="24"/>
-        </w:rPr>
-        <w:t>idx</w:t>
-      </w:r>
-      <w:proofErr w:type="spellEnd"/>
-      <w:r>
-        <w:rPr>
-          <w:sz w:val="24"/>
-          <w:szCs w:val="24"/>
-        </w:rPr>
-        <w:t>]  ^</w:t>
-      </w:r>
-      <w:proofErr w:type="gramEnd"/>
-      <w:r>
-        <w:rPr>
-          <w:sz w:val="24"/>
-          <w:szCs w:val="24"/>
-        </w:rPr>
-        <w:t xml:space="preserve"> n</w:t>
-      </w:r>
-    </w:p>
-    <w:p>
-      <w:pPr>
-        <w:ind w:left="720" w:firstLine="720"/>
-        <w:rPr>
-          <w:sz w:val="24"/>
-          <w:szCs w:val="24"/>
-        </w:rPr>
-      </w:pPr>
-      <w:r>
-        <w:rPr>
-          <w:sz w:val="24"/>
-          <w:szCs w:val="24"/>
-        </w:rPr>
-        <w:t xml:space="preserve">C1’[n] = C1[n] ^ byte ^ n </w:t>
-      </w:r>
-    </w:p>
-    <w:p>
-      <w:pPr>
-        <w:ind w:firstLine="720"/>
-        <w:rPr>
-          <w:sz w:val="24"/>
-          <w:szCs w:val="24"/>
-        </w:rPr>
-      </w:pPr>
-      <w:r>
-        <w:rPr>
-          <w:sz w:val="24"/>
-          <w:szCs w:val="24"/>
-        </w:rPr>
-        <w:tab/>
-        <w:t>submit C1’ to padding oracle</w:t>
-      </w:r>
-    </w:p>
-    <w:p>
-      <w:pPr>
-        <w:ind w:firstLine="720"/>
-        <w:rPr>
-          <w:sz w:val="24"/>
-          <w:szCs w:val="24"/>
-        </w:rPr>
-      </w:pPr>
-      <w:r>
-        <w:rPr>
-          <w:sz w:val="24"/>
-          <w:szCs w:val="24"/>
-        </w:rPr>
-        <w:tab/>
-        <w:t xml:space="preserve">if </w:t>
-      </w:r>
-      <w:proofErr w:type="spellStart"/>
-      <w:r>
-        <w:rPr>
-          <w:sz w:val="24"/>
-          <w:szCs w:val="24"/>
-        </w:rPr>
-        <w:t>oracle_pass</w:t>
-      </w:r>
-      <w:proofErr w:type="spellEnd"/>
-      <w:r>
-        <w:rPr>
-          <w:sz w:val="24"/>
-          <w:szCs w:val="24"/>
-        </w:rPr>
-        <w:t>:</w:t>
-      </w:r>
-    </w:p>
-    <w:p>
-      <w:pPr>
-        <w:ind w:firstLine="720"/>
-        <w:rPr>
-          <w:sz w:val="24"/>
-          <w:szCs w:val="24"/>
-        </w:rPr>
-      </w:pPr>
-      <w:r>
-        <w:rPr>
-          <w:sz w:val="24"/>
-          <w:szCs w:val="24"/>
-        </w:rPr>
-        <w:tab/>
-      </w:r>
-      <w:r>
-        <w:rPr>
-          <w:sz w:val="24"/>
-          <w:szCs w:val="24"/>
-        </w:rPr>
-        <w:tab/>
-        <w:t>G[n] = byte</w:t>
-      </w:r>
-    </w:p>
-    <w:p>
-      <w:pPr>
-        <w:ind w:left="1440" w:firstLine="720"/>
-        <w:rPr>
-          <w:sz w:val="24"/>
-          <w:szCs w:val="24"/>
-        </w:rPr>
-      </w:pPr>
-      <w:r>
-        <w:rPr>
-          <w:sz w:val="24"/>
-          <w:szCs w:val="24"/>
-        </w:rPr>
-        <w:t>n++</w:t>
-      </w:r>
-    </w:p>
-    <w:p>
-      <w:pPr>
-        <w:ind w:firstLine="720"/>
-        <w:rPr>
-          <w:sz w:val="24"/>
-          <w:szCs w:val="24"/>
-        </w:rPr>
-      </w:pPr>
-      <w:r>
-        <w:rPr>
-          <w:sz w:val="24"/>
-          <w:szCs w:val="24"/>
-        </w:rPr>
-        <w:tab/>
-      </w:r>
-      <w:r>
-        <w:rPr>
-          <w:sz w:val="24"/>
-          <w:szCs w:val="24"/>
-        </w:rPr>
-        <w:tab/>
-        <w:t>break</w:t>
-      </w:r>
-    </w:p>
-    <w:p>
-      <w:pPr>
-        <w:rPr>
-          <w:sz w:val="24"/>
-          <w:szCs w:val="24"/>
-        </w:rPr>
-      </w:pPr>
-    </w:p>
-    <w:p>
-      <w:pPr>
-        <w:pStyle w:val="Heading2"/>
-        <w:contextualSpacing w:val="0"/>
-      </w:pPr>
-      <w:bookmarkStart w:id="12" w:name="_2sdb39nnsycw" w:colFirst="0" w:colLast="0"/>
-      <w:bookmarkEnd w:id="12"/>
-      <w:r>
-        <w:rPr>
-          <w:b/>
-        </w:rPr>
-        <w:t>Complexity:</w:t>
-      </w:r>
-    </w:p>
-    <w:p>
-      <w:pPr>
-        <w:rPr>
-          <w:sz w:val="24"/>
-          <w:szCs w:val="24"/>
-        </w:rPr>
-      </w:pPr>
-      <w:r>
-        <w:rPr>
-          <w:sz w:val="24"/>
-          <w:szCs w:val="24"/>
-        </w:rPr>
-        <w:t xml:space="preserve">Since there are 256 possibilities per byte of </w:t>
-      </w:r>
-      <w:proofErr w:type="spellStart"/>
-      <w:r>
-        <w:rPr>
-          <w:sz w:val="24"/>
-          <w:szCs w:val="24"/>
-        </w:rPr>
-        <w:t>ciphertext</w:t>
-      </w:r>
-      <w:proofErr w:type="spellEnd"/>
-      <w:r>
-        <w:rPr>
-          <w:sz w:val="24"/>
-          <w:szCs w:val="24"/>
-        </w:rPr>
-        <w:t>, enumerating all possibilities to find the intermediate and subsequently plaintext will take on average 128 iterations per byte, and given 16 bytes per block is will take 2048 iterations per block, w</w:t>
-      </w:r>
-      <w:r>
-        <w:rPr>
-          <w:sz w:val="24"/>
-          <w:szCs w:val="24"/>
-        </w:rPr>
-        <w:t>hich should not take very long. This attack essentially negates the need to find out what the key is or deal with the block cipher.</w:t>
-      </w:r>
-    </w:p>
-    <w:p/>
+        <w:pStyle w:val="ListParagraph"/>
+        <w:numPr>
+          <w:ilvl w:val="0"/>
+          <w:numId w:val="4"/>
+        </w:numPr>
+      </w:pPr>
+      <w:r>
+        <w:t>solution-client</w:t>
+      </w:r>
+      <w:r>
+        <w:t>.py</w:t>
+      </w:r>
+    </w:p>
     <w:sectPr>
       <w:pgSz w:w="12240" w:h="15840"/>
       <w:pgMar w:top="1440" w:right="1440" w:bottom="1440" w:left="1440" w:header="0" w:footer="720" w:gutter="0"/>
@@ -2166,6 +2665,119 @@
 <file path=word/numbering.xml><?xml version="1.0" encoding="utf-8"?>
 <w:numbering xmlns:wpc="http://schemas.microsoft.com/office/word/2010/wordprocessingCanvas" xmlns:cx="http://schemas.microsoft.com/office/drawing/2014/chartex" xmlns:cx1="http://schemas.microsoft.com/office/drawing/2015/9/8/chartex" xmlns:cx2="http://schemas.microsoft.com/office/drawing/2015/10/21/chartex" xmlns:cx3="http://schemas.microsoft.com/office/drawing/2016/5/9/chartex" xmlns:cx4="http://schemas.microsoft.com/office/drawing/2016/5/10/chartex" xmlns:cx5="http://schemas.microsoft.com/office/drawing/2016/5/11/chartex" xmlns:mc="http://schemas.openxmlformats.org/markup-compatibility/2006" xmlns:o="urn:schemas-microsoft-com:office:office" xmlns:r="http://schemas.openxmlformats.org/officeDocument/2006/relationships" xmlns:m="http://schemas.openxmlformats.org/officeDocument/2006/math" xmlns:v="urn:schemas-microsoft-com:vml" xmlns:wp14="http://schemas.microsoft.com/office/word/2010/wordprocessingDrawing" xmlns:wp="http://schemas.openxmlformats.org/drawingml/2006/wordprocessingDrawing" xmlns:w10="urn:schemas-microsoft-com:office:word" xmlns:w="http://schemas.openxmlformats.org/wordprocessingml/2006/main" xmlns:w14="http://schemas.microsoft.com/office/word/2010/wordml" xmlns:w15="http://schemas.microsoft.com/office/word/2012/wordml" xmlns:w16se="http://schemas.microsoft.com/office/word/2015/wordml/symex" xmlns:wpg="http://schemas.microsoft.com/office/word/2010/wordprocessingGroup" xmlns:wpi="http://schemas.microsoft.com/office/word/2010/wordprocessingInk" xmlns:wne="http://schemas.microsoft.com/office/word/2006/wordml" xmlns:wps="http://schemas.microsoft.com/office/word/2010/wordprocessingShape" mc:Ignorable="w14 w15 w16se wp14">
   <w:abstractNum w:abstractNumId="0" w15:restartNumberingAfterBreak="0">
+    <w:nsid w:val="00EC7D5C"/>
+    <w:multiLevelType w:val="hybridMultilevel"/>
+    <w:tmpl w:val="8A8C8798"/>
+    <w:lvl w:ilvl="0" w:tplc="48090001">
+      <w:start w:val="1"/>
+      <w:numFmt w:val="bullet"/>
+      <w:lvlText w:val=""/>
+      <w:lvlJc w:val="left"/>
+      <w:pPr>
+        <w:ind w:left="720" w:hanging="360"/>
+      </w:pPr>
+      <w:rPr>
+        <w:rFonts w:ascii="Symbol" w:hAnsi="Symbol" w:hint="default"/>
+      </w:rPr>
+    </w:lvl>
+    <w:lvl w:ilvl="1" w:tplc="48090003" w:tentative="1">
+      <w:start w:val="1"/>
+      <w:numFmt w:val="bullet"/>
+      <w:lvlText w:val="o"/>
+      <w:lvlJc w:val="left"/>
+      <w:pPr>
+        <w:ind w:left="1440" w:hanging="360"/>
+      </w:pPr>
+      <w:rPr>
+        <w:rFonts w:ascii="Courier New" w:hAnsi="Courier New" w:cs="Courier New" w:hint="default"/>
+      </w:rPr>
+    </w:lvl>
+    <w:lvl w:ilvl="2" w:tplc="48090005" w:tentative="1">
+      <w:start w:val="1"/>
+      <w:numFmt w:val="bullet"/>
+      <w:lvlText w:val=""/>
+      <w:lvlJc w:val="left"/>
+      <w:pPr>
+        <w:ind w:left="2160" w:hanging="360"/>
+      </w:pPr>
+      <w:rPr>
+        <w:rFonts w:ascii="Wingdings" w:hAnsi="Wingdings" w:hint="default"/>
+      </w:rPr>
+    </w:lvl>
+    <w:lvl w:ilvl="3" w:tplc="48090001" w:tentative="1">
+      <w:start w:val="1"/>
+      <w:numFmt w:val="bullet"/>
+      <w:lvlText w:val=""/>
+      <w:lvlJc w:val="left"/>
+      <w:pPr>
+        <w:ind w:left="2880" w:hanging="360"/>
+      </w:pPr>
+      <w:rPr>
+        <w:rFonts w:ascii="Symbol" w:hAnsi="Symbol" w:hint="default"/>
+      </w:rPr>
+    </w:lvl>
+    <w:lvl w:ilvl="4" w:tplc="48090003" w:tentative="1">
+      <w:start w:val="1"/>
+      <w:numFmt w:val="bullet"/>
+      <w:lvlText w:val="o"/>
+      <w:lvlJc w:val="left"/>
+      <w:pPr>
+        <w:ind w:left="3600" w:hanging="360"/>
+      </w:pPr>
+      <w:rPr>
+        <w:rFonts w:ascii="Courier New" w:hAnsi="Courier New" w:cs="Courier New" w:hint="default"/>
+      </w:rPr>
+    </w:lvl>
+    <w:lvl w:ilvl="5" w:tplc="48090005" w:tentative="1">
+      <w:start w:val="1"/>
+      <w:numFmt w:val="bullet"/>
+      <w:lvlText w:val=""/>
+      <w:lvlJc w:val="left"/>
+      <w:pPr>
+        <w:ind w:left="4320" w:hanging="360"/>
+      </w:pPr>
+      <w:rPr>
+        <w:rFonts w:ascii="Wingdings" w:hAnsi="Wingdings" w:hint="default"/>
+      </w:rPr>
+    </w:lvl>
+    <w:lvl w:ilvl="6" w:tplc="48090001" w:tentative="1">
+      <w:start w:val="1"/>
+      <w:numFmt w:val="bullet"/>
+      <w:lvlText w:val=""/>
+      <w:lvlJc w:val="left"/>
+      <w:pPr>
+        <w:ind w:left="5040" w:hanging="360"/>
+      </w:pPr>
+      <w:rPr>
+        <w:rFonts w:ascii="Symbol" w:hAnsi="Symbol" w:hint="default"/>
+      </w:rPr>
+    </w:lvl>
+    <w:lvl w:ilvl="7" w:tplc="48090003" w:tentative="1">
+      <w:start w:val="1"/>
+      <w:numFmt w:val="bullet"/>
+      <w:lvlText w:val="o"/>
+      <w:lvlJc w:val="left"/>
+      <w:pPr>
+        <w:ind w:left="5760" w:hanging="360"/>
+      </w:pPr>
+      <w:rPr>
+        <w:rFonts w:ascii="Courier New" w:hAnsi="Courier New" w:cs="Courier New" w:hint="default"/>
+      </w:rPr>
+    </w:lvl>
+    <w:lvl w:ilvl="8" w:tplc="48090005" w:tentative="1">
+      <w:start w:val="1"/>
+      <w:numFmt w:val="bullet"/>
+      <w:lvlText w:val=""/>
+      <w:lvlJc w:val="left"/>
+      <w:pPr>
+        <w:ind w:left="6480" w:hanging="360"/>
+      </w:pPr>
+      <w:rPr>
+        <w:rFonts w:ascii="Wingdings" w:hAnsi="Wingdings" w:hint="default"/>
+      </w:rPr>
+    </w:lvl>
+  </w:abstractNum>
+  <w:abstractNum w:abstractNumId="1" w15:restartNumberingAfterBreak="0">
     <w:nsid w:val="52CC316B"/>
     <w:multiLevelType w:val="multilevel"/>
     <w:tmpl w:val="29E22902"/>
@@ -2278,8 +2890,243 @@
       </w:rPr>
     </w:lvl>
   </w:abstractNum>
+  <w:abstractNum w:abstractNumId="2" w15:restartNumberingAfterBreak="0">
+    <w:nsid w:val="6710310C"/>
+    <w:multiLevelType w:val="hybridMultilevel"/>
+    <w:tmpl w:val="8C12FBA0"/>
+    <w:lvl w:ilvl="0" w:tplc="48090001">
+      <w:start w:val="1"/>
+      <w:numFmt w:val="bullet"/>
+      <w:lvlText w:val=""/>
+      <w:lvlJc w:val="left"/>
+      <w:pPr>
+        <w:ind w:left="720" w:hanging="360"/>
+      </w:pPr>
+      <w:rPr>
+        <w:rFonts w:ascii="Symbol" w:hAnsi="Symbol" w:hint="default"/>
+      </w:rPr>
+    </w:lvl>
+    <w:lvl w:ilvl="1" w:tplc="48090003" w:tentative="1">
+      <w:start w:val="1"/>
+      <w:numFmt w:val="bullet"/>
+      <w:lvlText w:val="o"/>
+      <w:lvlJc w:val="left"/>
+      <w:pPr>
+        <w:ind w:left="1440" w:hanging="360"/>
+      </w:pPr>
+      <w:rPr>
+        <w:rFonts w:ascii="Courier New" w:hAnsi="Courier New" w:cs="Courier New" w:hint="default"/>
+      </w:rPr>
+    </w:lvl>
+    <w:lvl w:ilvl="2" w:tplc="48090005" w:tentative="1">
+      <w:start w:val="1"/>
+      <w:numFmt w:val="bullet"/>
+      <w:lvlText w:val=""/>
+      <w:lvlJc w:val="left"/>
+      <w:pPr>
+        <w:ind w:left="2160" w:hanging="360"/>
+      </w:pPr>
+      <w:rPr>
+        <w:rFonts w:ascii="Wingdings" w:hAnsi="Wingdings" w:hint="default"/>
+      </w:rPr>
+    </w:lvl>
+    <w:lvl w:ilvl="3" w:tplc="48090001" w:tentative="1">
+      <w:start w:val="1"/>
+      <w:numFmt w:val="bullet"/>
+      <w:lvlText w:val=""/>
+      <w:lvlJc w:val="left"/>
+      <w:pPr>
+        <w:ind w:left="2880" w:hanging="360"/>
+      </w:pPr>
+      <w:rPr>
+        <w:rFonts w:ascii="Symbol" w:hAnsi="Symbol" w:hint="default"/>
+      </w:rPr>
+    </w:lvl>
+    <w:lvl w:ilvl="4" w:tplc="48090003" w:tentative="1">
+      <w:start w:val="1"/>
+      <w:numFmt w:val="bullet"/>
+      <w:lvlText w:val="o"/>
+      <w:lvlJc w:val="left"/>
+      <w:pPr>
+        <w:ind w:left="3600" w:hanging="360"/>
+      </w:pPr>
+      <w:rPr>
+        <w:rFonts w:ascii="Courier New" w:hAnsi="Courier New" w:cs="Courier New" w:hint="default"/>
+      </w:rPr>
+    </w:lvl>
+    <w:lvl w:ilvl="5" w:tplc="48090005" w:tentative="1">
+      <w:start w:val="1"/>
+      <w:numFmt w:val="bullet"/>
+      <w:lvlText w:val=""/>
+      <w:lvlJc w:val="left"/>
+      <w:pPr>
+        <w:ind w:left="4320" w:hanging="360"/>
+      </w:pPr>
+      <w:rPr>
+        <w:rFonts w:ascii="Wingdings" w:hAnsi="Wingdings" w:hint="default"/>
+      </w:rPr>
+    </w:lvl>
+    <w:lvl w:ilvl="6" w:tplc="48090001" w:tentative="1">
+      <w:start w:val="1"/>
+      <w:numFmt w:val="bullet"/>
+      <w:lvlText w:val=""/>
+      <w:lvlJc w:val="left"/>
+      <w:pPr>
+        <w:ind w:left="5040" w:hanging="360"/>
+      </w:pPr>
+      <w:rPr>
+        <w:rFonts w:ascii="Symbol" w:hAnsi="Symbol" w:hint="default"/>
+      </w:rPr>
+    </w:lvl>
+    <w:lvl w:ilvl="7" w:tplc="48090003" w:tentative="1">
+      <w:start w:val="1"/>
+      <w:numFmt w:val="bullet"/>
+      <w:lvlText w:val="o"/>
+      <w:lvlJc w:val="left"/>
+      <w:pPr>
+        <w:ind w:left="5760" w:hanging="360"/>
+      </w:pPr>
+      <w:rPr>
+        <w:rFonts w:ascii="Courier New" w:hAnsi="Courier New" w:cs="Courier New" w:hint="default"/>
+      </w:rPr>
+    </w:lvl>
+    <w:lvl w:ilvl="8" w:tplc="48090005" w:tentative="1">
+      <w:start w:val="1"/>
+      <w:numFmt w:val="bullet"/>
+      <w:lvlText w:val=""/>
+      <w:lvlJc w:val="left"/>
+      <w:pPr>
+        <w:ind w:left="6480" w:hanging="360"/>
+      </w:pPr>
+      <w:rPr>
+        <w:rFonts w:ascii="Wingdings" w:hAnsi="Wingdings" w:hint="default"/>
+      </w:rPr>
+    </w:lvl>
+  </w:abstractNum>
+  <w:abstractNum w:abstractNumId="3" w15:restartNumberingAfterBreak="0">
+    <w:nsid w:val="72974FCD"/>
+    <w:multiLevelType w:val="hybridMultilevel"/>
+    <w:tmpl w:val="590EDF14"/>
+    <w:lvl w:ilvl="0" w:tplc="48090001">
+      <w:start w:val="1"/>
+      <w:numFmt w:val="bullet"/>
+      <w:lvlText w:val=""/>
+      <w:lvlJc w:val="left"/>
+      <w:pPr>
+        <w:ind w:left="720" w:hanging="360"/>
+      </w:pPr>
+      <w:rPr>
+        <w:rFonts w:ascii="Symbol" w:hAnsi="Symbol" w:hint="default"/>
+      </w:rPr>
+    </w:lvl>
+    <w:lvl w:ilvl="1" w:tplc="48090003" w:tentative="1">
+      <w:start w:val="1"/>
+      <w:numFmt w:val="bullet"/>
+      <w:lvlText w:val="o"/>
+      <w:lvlJc w:val="left"/>
+      <w:pPr>
+        <w:ind w:left="1440" w:hanging="360"/>
+      </w:pPr>
+      <w:rPr>
+        <w:rFonts w:ascii="Courier New" w:hAnsi="Courier New" w:cs="Courier New" w:hint="default"/>
+      </w:rPr>
+    </w:lvl>
+    <w:lvl w:ilvl="2" w:tplc="48090005" w:tentative="1">
+      <w:start w:val="1"/>
+      <w:numFmt w:val="bullet"/>
+      <w:lvlText w:val=""/>
+      <w:lvlJc w:val="left"/>
+      <w:pPr>
+        <w:ind w:left="2160" w:hanging="360"/>
+      </w:pPr>
+      <w:rPr>
+        <w:rFonts w:ascii="Wingdings" w:hAnsi="Wingdings" w:hint="default"/>
+      </w:rPr>
+    </w:lvl>
+    <w:lvl w:ilvl="3" w:tplc="48090001" w:tentative="1">
+      <w:start w:val="1"/>
+      <w:numFmt w:val="bullet"/>
+      <w:lvlText w:val=""/>
+      <w:lvlJc w:val="left"/>
+      <w:pPr>
+        <w:ind w:left="2880" w:hanging="360"/>
+      </w:pPr>
+      <w:rPr>
+        <w:rFonts w:ascii="Symbol" w:hAnsi="Symbol" w:hint="default"/>
+      </w:rPr>
+    </w:lvl>
+    <w:lvl w:ilvl="4" w:tplc="48090003" w:tentative="1">
+      <w:start w:val="1"/>
+      <w:numFmt w:val="bullet"/>
+      <w:lvlText w:val="o"/>
+      <w:lvlJc w:val="left"/>
+      <w:pPr>
+        <w:ind w:left="3600" w:hanging="360"/>
+      </w:pPr>
+      <w:rPr>
+        <w:rFonts w:ascii="Courier New" w:hAnsi="Courier New" w:cs="Courier New" w:hint="default"/>
+      </w:rPr>
+    </w:lvl>
+    <w:lvl w:ilvl="5" w:tplc="48090005" w:tentative="1">
+      <w:start w:val="1"/>
+      <w:numFmt w:val="bullet"/>
+      <w:lvlText w:val=""/>
+      <w:lvlJc w:val="left"/>
+      <w:pPr>
+        <w:ind w:left="4320" w:hanging="360"/>
+      </w:pPr>
+      <w:rPr>
+        <w:rFonts w:ascii="Wingdings" w:hAnsi="Wingdings" w:hint="default"/>
+      </w:rPr>
+    </w:lvl>
+    <w:lvl w:ilvl="6" w:tplc="48090001" w:tentative="1">
+      <w:start w:val="1"/>
+      <w:numFmt w:val="bullet"/>
+      <w:lvlText w:val=""/>
+      <w:lvlJc w:val="left"/>
+      <w:pPr>
+        <w:ind w:left="5040" w:hanging="360"/>
+      </w:pPr>
+      <w:rPr>
+        <w:rFonts w:ascii="Symbol" w:hAnsi="Symbol" w:hint="default"/>
+      </w:rPr>
+    </w:lvl>
+    <w:lvl w:ilvl="7" w:tplc="48090003" w:tentative="1">
+      <w:start w:val="1"/>
+      <w:numFmt w:val="bullet"/>
+      <w:lvlText w:val="o"/>
+      <w:lvlJc w:val="left"/>
+      <w:pPr>
+        <w:ind w:left="5760" w:hanging="360"/>
+      </w:pPr>
+      <w:rPr>
+        <w:rFonts w:ascii="Courier New" w:hAnsi="Courier New" w:cs="Courier New" w:hint="default"/>
+      </w:rPr>
+    </w:lvl>
+    <w:lvl w:ilvl="8" w:tplc="48090005" w:tentative="1">
+      <w:start w:val="1"/>
+      <w:numFmt w:val="bullet"/>
+      <w:lvlText w:val=""/>
+      <w:lvlJc w:val="left"/>
+      <w:pPr>
+        <w:ind w:left="6480" w:hanging="360"/>
+      </w:pPr>
+      <w:rPr>
+        <w:rFonts w:ascii="Wingdings" w:hAnsi="Wingdings" w:hint="default"/>
+      </w:rPr>
+    </w:lvl>
+  </w:abstractNum>
   <w:num w:numId="1">
+    <w:abstractNumId w:val="1"/>
+  </w:num>
+  <w:num w:numId="2">
+    <w:abstractNumId w:val="3"/>
+  </w:num>
+  <w:num w:numId="3">
     <w:abstractNumId w:val="0"/>
+  </w:num>
+  <w:num w:numId="4">
+    <w:abstractNumId w:val="2"/>
   </w:num>
 </w:numbering>
 </file>
@@ -2850,6 +3697,17 @@
       <w:tblStyleColBandSize w:val="1"/>
     </w:tblPr>
   </w:style>
+  <w:style w:type="paragraph" w:styleId="ListParagraph">
+    <w:name w:val="List Paragraph"/>
+    <w:basedOn w:val="Normal"/>
+    <w:uiPriority w:val="34"/>
+    <w:qFormat/>
+    <w:rsid w:val="002574DE"/>
+    <w:pPr>
+      <w:ind w:left="720"/>
+      <w:contextualSpacing/>
+    </w:pPr>
+  </w:style>
 </w:styles>
 </file>
 

</xml_diff>

<commit_message>
Changed description of the attack
</commit_message>
<xml_diff>
--- a/KopiCTFDescription.docx
+++ b/KopiCTFDescription.docx
@@ -818,8 +818,6 @@
         </w:rPr>
         <w:tab/>
       </w:r>
-      <w:bookmarkStart w:id="2" w:name="_GoBack"/>
-      <w:bookmarkEnd w:id="2"/>
       <w:r>
         <w:rPr>
           <w:sz w:val="24"/>
@@ -908,8 +906,8 @@
           <w:b/>
         </w:rPr>
       </w:pPr>
-      <w:bookmarkStart w:id="3" w:name="_k6oey7ne3pp8" w:colFirst="0" w:colLast="0"/>
-      <w:bookmarkEnd w:id="3"/>
+      <w:bookmarkStart w:id="2" w:name="_k6oey7ne3pp8" w:colFirst="0" w:colLast="0"/>
+      <w:bookmarkEnd w:id="2"/>
       <w:r>
         <w:rPr>
           <w:b/>
@@ -1497,14 +1495,14 @@
         <w:pStyle w:val="Heading2"/>
         <w:contextualSpacing w:val="0"/>
       </w:pPr>
-      <w:bookmarkStart w:id="4" w:name="_a9vanr6ucqet" w:colFirst="0" w:colLast="0"/>
+      <w:bookmarkStart w:id="3" w:name="_a9vanr6ucqet" w:colFirst="0" w:colLast="0"/>
+      <w:bookmarkEnd w:id="3"/>
+    </w:p>
+    <w:p>
+      <w:bookmarkStart w:id="4" w:name="_cpalj6whgs3l" w:colFirst="0" w:colLast="0"/>
+      <w:bookmarkStart w:id="5" w:name="_6joh16ai4xia" w:colFirst="0" w:colLast="0"/>
       <w:bookmarkEnd w:id="4"/>
-    </w:p>
-    <w:p>
-      <w:bookmarkStart w:id="5" w:name="_cpalj6whgs3l" w:colFirst="0" w:colLast="0"/>
-      <w:bookmarkStart w:id="6" w:name="_6joh16ai4xia" w:colFirst="0" w:colLast="0"/>
       <w:bookmarkEnd w:id="5"/>
-      <w:bookmarkEnd w:id="6"/>
     </w:p>
     <w:p/>
     <w:p/>
@@ -1655,8 +1653,8 @@
         <w:pStyle w:val="Heading2"/>
         <w:contextualSpacing w:val="0"/>
       </w:pPr>
-      <w:bookmarkStart w:id="7" w:name="_gbwxhk8xk7nc" w:colFirst="0" w:colLast="0"/>
-      <w:bookmarkEnd w:id="7"/>
+      <w:bookmarkStart w:id="6" w:name="_gbwxhk8xk7nc" w:colFirst="0" w:colLast="0"/>
+      <w:bookmarkEnd w:id="6"/>
     </w:p>
     <w:p>
       <w:r>
@@ -1671,10 +1669,10 @@
           <w:b/>
         </w:rPr>
       </w:pPr>
-      <w:bookmarkStart w:id="8" w:name="_bvdtowusxavf" w:colFirst="0" w:colLast="0"/>
-      <w:bookmarkStart w:id="9" w:name="_q7hei3h3jqpf" w:colFirst="0" w:colLast="0"/>
+      <w:bookmarkStart w:id="7" w:name="_bvdtowusxavf" w:colFirst="0" w:colLast="0"/>
+      <w:bookmarkStart w:id="8" w:name="_q7hei3h3jqpf" w:colFirst="0" w:colLast="0"/>
+      <w:bookmarkEnd w:id="7"/>
       <w:bookmarkEnd w:id="8"/>
-      <w:bookmarkEnd w:id="9"/>
       <w:r>
         <w:rPr>
           <w:noProof/>
@@ -1733,6 +1731,677 @@
         <w:t>Summary of Attack:</w:t>
       </w:r>
     </w:p>
+    <w:p>
+      <w:r>
+        <w:rPr>
+          <w:noProof/>
+        </w:rPr>
+        <mc:AlternateContent>
+          <mc:Choice Requires="wps">
+            <w:drawing>
+              <wp:anchor distT="0" distB="0" distL="114300" distR="114300" simplePos="0" relativeHeight="251659264" behindDoc="0" locked="0" layoutInCell="1" allowOverlap="1">
+                <wp:simplePos x="0" y="0"/>
+                <wp:positionH relativeFrom="column">
+                  <wp:posOffset>2139433</wp:posOffset>
+                </wp:positionH>
+                <wp:positionV relativeFrom="paragraph">
+                  <wp:posOffset>983885</wp:posOffset>
+                </wp:positionV>
+                <wp:extent cx="85018" cy="113592"/>
+                <wp:effectExtent l="0" t="0" r="10795" b="20320"/>
+                <wp:wrapNone/>
+                <wp:docPr id="4" name="Rectangle 4"/>
+                <wp:cNvGraphicFramePr/>
+                <a:graphic xmlns:a="http://schemas.openxmlformats.org/drawingml/2006/main">
+                  <a:graphicData uri="http://schemas.microsoft.com/office/word/2010/wordprocessingShape">
+                    <wps:wsp>
+                      <wps:cNvSpPr/>
+                      <wps:spPr>
+                        <a:xfrm>
+                          <a:off x="0" y="0"/>
+                          <a:ext cx="85018" cy="113592"/>
+                        </a:xfrm>
+                        <a:prstGeom prst="rect">
+                          <a:avLst/>
+                        </a:prstGeom>
+                        <a:solidFill>
+                          <a:srgbClr val="FF0000"/>
+                        </a:solidFill>
+                        <a:ln>
+                          <a:solidFill>
+                            <a:srgbClr val="FF0000"/>
+                          </a:solidFill>
+                        </a:ln>
+                      </wps:spPr>
+                      <wps:style>
+                        <a:lnRef idx="2">
+                          <a:schemeClr val="accent1">
+                            <a:shade val="50000"/>
+                          </a:schemeClr>
+                        </a:lnRef>
+                        <a:fillRef idx="1">
+                          <a:schemeClr val="accent1"/>
+                        </a:fillRef>
+                        <a:effectRef idx="0">
+                          <a:schemeClr val="accent1"/>
+                        </a:effectRef>
+                        <a:fontRef idx="minor">
+                          <a:schemeClr val="lt1"/>
+                        </a:fontRef>
+                      </wps:style>
+                      <wps:bodyPr rot="0" spcFirstLastPara="0" vertOverflow="overflow" horzOverflow="overflow" vert="horz" wrap="square" lIns="91440" tIns="45720" rIns="91440" bIns="45720" numCol="1" spcCol="0" rtlCol="0" fromWordArt="0" anchor="ctr" anchorCtr="0" forceAA="0" compatLnSpc="1">
+                        <a:prstTxWarp prst="textNoShape">
+                          <a:avLst/>
+                        </a:prstTxWarp>
+                        <a:noAutofit/>
+                      </wps:bodyPr>
+                    </wps:wsp>
+                  </a:graphicData>
+                </a:graphic>
+                <wp14:sizeRelH relativeFrom="margin">
+                  <wp14:pctWidth>0</wp14:pctWidth>
+                </wp14:sizeRelH>
+                <wp14:sizeRelV relativeFrom="margin">
+                  <wp14:pctHeight>0</wp14:pctHeight>
+                </wp14:sizeRelV>
+              </wp:anchor>
+            </w:drawing>
+          </mc:Choice>
+          <mc:Fallback>
+            <w:pict>
+              <v:rect w14:anchorId="6B1FCF8F" id="Rectangle 4" o:spid="_x0000_s1026" style="position:absolute;margin-left:168.45pt;margin-top:77.45pt;width:6.7pt;height:8.95pt;z-index:251659264;visibility:visible;mso-wrap-style:square;mso-width-percent:0;mso-height-percent:0;mso-wrap-distance-left:9pt;mso-wrap-distance-top:0;mso-wrap-distance-right:9pt;mso-wrap-distance-bottom:0;mso-position-horizontal:absolute;mso-position-horizontal-relative:text;mso-position-vertical:absolute;mso-position-vertical-relative:text;mso-width-percent:0;mso-height-percent:0;mso-width-relative:margin;mso-height-relative:margin;v-text-anchor:middle" o:gfxdata="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" fillcolor="red" strokecolor="red" strokeweight="1pt"/>
+            </w:pict>
+          </mc:Fallback>
+        </mc:AlternateContent>
+      </w:r>
+    </w:p>
+    <w:p>
+      <w:pPr>
+        <w:rPr>
+          <w:sz w:val="24"/>
+          <w:szCs w:val="24"/>
+        </w:rPr>
+      </w:pPr>
+      <w:r>
+        <w:rPr>
+          <w:sz w:val="24"/>
+          <w:szCs w:val="24"/>
+        </w:rPr>
+        <w:t>We can pass any ciphertext to the oracle, and the oracle will reply whether the decrypted ciphertext is a plaintext with a valid padding or not. We can use t</w:t>
+      </w:r>
+      <w:r>
+        <w:rPr>
+          <w:sz w:val="24"/>
+          <w:szCs w:val="24"/>
+        </w:rPr>
+        <w:t xml:space="preserve">he padding </w:t>
+      </w:r>
+      <w:r>
+        <w:rPr>
+          <w:sz w:val="24"/>
+          <w:szCs w:val="24"/>
+        </w:rPr>
+        <w:t>information to exploit CBC.</w:t>
+      </w:r>
+    </w:p>
+    <w:p>
+      <w:pPr>
+        <w:rPr>
+          <w:sz w:val="24"/>
+          <w:szCs w:val="24"/>
+        </w:rPr>
+      </w:pPr>
+    </w:p>
+    <w:p>
+      <w:pPr>
+        <w:rPr>
+          <w:sz w:val="24"/>
+          <w:szCs w:val="24"/>
+        </w:rPr>
+      </w:pPr>
+      <w:r>
+        <w:rPr>
+          <w:sz w:val="24"/>
+          <w:szCs w:val="24"/>
+        </w:rPr>
+        <w:t xml:space="preserve">We first craft a message C1’ + C2, where C1’ is a cipher block specially crafted by us, and C2 is the ciphertext block we are trying to decrypt. </w:t>
+      </w:r>
+    </w:p>
+    <w:p>
+      <w:pPr>
+        <w:rPr>
+          <w:sz w:val="24"/>
+          <w:szCs w:val="24"/>
+        </w:rPr>
+      </w:pPr>
+    </w:p>
+    <w:p>
+      <w:pPr>
+        <w:rPr>
+          <w:sz w:val="24"/>
+          <w:szCs w:val="24"/>
+        </w:rPr>
+      </w:pPr>
+      <w:r>
+        <w:rPr>
+          <w:sz w:val="24"/>
+          <w:szCs w:val="24"/>
+        </w:rPr>
+        <w:t>To find the last byte of P2, we first need to</w:t>
+      </w:r>
+      <w:r>
+        <w:rPr>
+          <w:sz w:val="24"/>
+          <w:szCs w:val="24"/>
+        </w:rPr>
+        <w:t xml:space="preserve"> craft C1</w:t>
+      </w:r>
+      <w:r>
+        <w:rPr>
+          <w:sz w:val="24"/>
+          <w:szCs w:val="24"/>
+        </w:rPr>
+        <w:t>’.</w:t>
+      </w:r>
+    </w:p>
+    <w:p>
+      <w:pPr>
+        <w:rPr>
+          <w:sz w:val="24"/>
+          <w:szCs w:val="24"/>
+        </w:rPr>
+      </w:pPr>
+      <w:r>
+        <w:rPr>
+          <w:sz w:val="24"/>
+          <w:szCs w:val="24"/>
+        </w:rPr>
+        <w:t>W</w:t>
+      </w:r>
+      <w:r>
+        <w:rPr>
+          <w:sz w:val="24"/>
+          <w:szCs w:val="24"/>
+        </w:rPr>
+        <w:t>e choose C1’[0 to 15] to be C1[0 to 15], and C1’[16] to be C1[16]^ guess^</w:t>
+      </w:r>
+      <w:r>
+        <w:rPr>
+          <w:sz w:val="24"/>
+          <w:szCs w:val="24"/>
+        </w:rPr>
+        <w:t>0x01.</w:t>
+      </w:r>
+    </w:p>
+    <w:p>
+      <w:pPr>
+        <w:rPr>
+          <w:sz w:val="24"/>
+          <w:szCs w:val="24"/>
+        </w:rPr>
+      </w:pPr>
+    </w:p>
+    <w:p>
+      <w:pPr>
+        <w:rPr>
+          <w:sz w:val="24"/>
+          <w:szCs w:val="24"/>
+        </w:rPr>
+      </w:pPr>
+      <w:r>
+        <w:rPr>
+          <w:sz w:val="24"/>
+          <w:szCs w:val="24"/>
+        </w:rPr>
+        <w:t xml:space="preserve">If our guess is correct, I2[16] ^ C1[16] ^ guess ^ 0x01 = 0x01, as </w:t>
+      </w:r>
+      <w:r>
+        <w:rPr>
+          <w:sz w:val="24"/>
+          <w:szCs w:val="24"/>
+        </w:rPr>
+        <w:t xml:space="preserve">I2[16] ^ </w:t>
+      </w:r>
+      <w:r>
+        <w:rPr>
+          <w:sz w:val="24"/>
+          <w:szCs w:val="24"/>
+        </w:rPr>
+        <w:t>C1[16] ^ guess will be cancelled out.</w:t>
+      </w:r>
+    </w:p>
+    <w:p>
+      <w:pPr>
+        <w:rPr>
+          <w:sz w:val="24"/>
+          <w:szCs w:val="24"/>
+        </w:rPr>
+      </w:pPr>
+    </w:p>
+    <w:p>
+      <w:pPr>
+        <w:rPr>
+          <w:sz w:val="24"/>
+          <w:szCs w:val="24"/>
+        </w:rPr>
+      </w:pPr>
+      <w:r>
+        <w:rPr>
+          <w:sz w:val="24"/>
+          <w:szCs w:val="24"/>
+        </w:rPr>
+        <w:t>This will result in a plaintext with a valid padding ending with 0x01. When</w:t>
+      </w:r>
+      <w:r>
+        <w:rPr>
+          <w:sz w:val="24"/>
+          <w:szCs w:val="24"/>
+        </w:rPr>
+        <w:t xml:space="preserve"> </w:t>
+      </w:r>
+      <w:r>
+        <w:rPr>
+          <w:sz w:val="24"/>
+          <w:szCs w:val="24"/>
+        </w:rPr>
+        <w:t>C1’ + C2</w:t>
+      </w:r>
+      <w:r>
+        <w:rPr>
+          <w:sz w:val="24"/>
+          <w:szCs w:val="24"/>
+        </w:rPr>
+        <w:t xml:space="preserve"> is sent to the oracle, he will reply that the message has a correct padding. This is where we know the last byte of P2 is our guess.</w:t>
+      </w:r>
+    </w:p>
+    <w:p>
+      <w:pPr>
+        <w:rPr>
+          <w:sz w:val="24"/>
+          <w:szCs w:val="24"/>
+        </w:rPr>
+      </w:pPr>
+      <w:bookmarkStart w:id="9" w:name="_4icq1u3ia898" w:colFirst="0" w:colLast="0"/>
+      <w:bookmarkStart w:id="10" w:name="_72hy5xgk7oth" w:colFirst="0" w:colLast="0"/>
+      <w:bookmarkEnd w:id="9"/>
+      <w:bookmarkEnd w:id="10"/>
+    </w:p>
+    <w:p>
+      <w:pPr>
+        <w:rPr>
+          <w:sz w:val="24"/>
+          <w:szCs w:val="24"/>
+        </w:rPr>
+      </w:pPr>
+      <w:r>
+        <w:rPr>
+          <w:sz w:val="24"/>
+          <w:szCs w:val="24"/>
+        </w:rPr>
+        <w:t xml:space="preserve">However, if the oracle replies with a wrong padding, we know that we have made a wrong guess. We will then vary our guess from 0 to 255, until we receive a positive </w:t>
+      </w:r>
+      <w:r>
+        <w:rPr>
+          <w:sz w:val="24"/>
+          <w:szCs w:val="24"/>
+        </w:rPr>
+        <w:lastRenderedPageBreak/>
+        <w:t xml:space="preserve">response from the oracle. The </w:t>
+      </w:r>
+      <w:r>
+        <w:rPr>
+          <w:sz w:val="24"/>
+          <w:szCs w:val="24"/>
+        </w:rPr>
+        <w:t>guess</w:t>
+      </w:r>
+      <w:r>
+        <w:rPr>
+          <w:sz w:val="24"/>
+          <w:szCs w:val="24"/>
+        </w:rPr>
+        <w:t xml:space="preserve"> which gives a positive</w:t>
+      </w:r>
+      <w:r>
+        <w:rPr>
+          <w:sz w:val="24"/>
+          <w:szCs w:val="24"/>
+        </w:rPr>
+        <w:t xml:space="preserve"> response</w:t>
+      </w:r>
+      <w:r>
+        <w:rPr>
+          <w:sz w:val="24"/>
+          <w:szCs w:val="24"/>
+        </w:rPr>
+        <w:t xml:space="preserve"> in the loop will be the </w:t>
+      </w:r>
+      <w:r>
+        <w:rPr>
+          <w:sz w:val="24"/>
+          <w:szCs w:val="24"/>
+        </w:rPr>
+        <w:t>last byte of the plaintext.</w:t>
+      </w:r>
+    </w:p>
+    <w:p>
+      <w:pPr>
+        <w:rPr>
+          <w:sz w:val="24"/>
+          <w:szCs w:val="24"/>
+        </w:rPr>
+      </w:pPr>
+    </w:p>
+    <w:p>
+      <w:pPr>
+        <w:rPr>
+          <w:sz w:val="24"/>
+          <w:szCs w:val="24"/>
+        </w:rPr>
+      </w:pPr>
+      <w:r>
+        <w:rPr>
+          <w:sz w:val="24"/>
+          <w:szCs w:val="24"/>
+        </w:rPr>
+        <w:t xml:space="preserve">To guess the second last byte of the plaintext, we need to make the plaintext padding 0x02 0x02. </w:t>
+      </w:r>
+    </w:p>
+    <w:p>
+      <w:pPr>
+        <w:rPr>
+          <w:sz w:val="24"/>
+          <w:szCs w:val="24"/>
+        </w:rPr>
+      </w:pPr>
+    </w:p>
+    <w:p>
+      <w:pPr>
+        <w:rPr>
+          <w:sz w:val="24"/>
+          <w:szCs w:val="24"/>
+        </w:rPr>
+      </w:pPr>
+      <w:r>
+        <w:rPr>
+          <w:sz w:val="24"/>
+          <w:szCs w:val="24"/>
+        </w:rPr>
+        <w:t>Again, we craft a message C1’ + C2, where C1’ is,</w:t>
+      </w:r>
+    </w:p>
+    <w:p>
+      <w:pPr>
+        <w:rPr>
+          <w:sz w:val="24"/>
+          <w:szCs w:val="24"/>
+        </w:rPr>
+      </w:pPr>
+    </w:p>
+    <w:p>
+      <w:pPr>
+        <w:rPr>
+          <w:sz w:val="24"/>
+          <w:szCs w:val="24"/>
+        </w:rPr>
+      </w:pPr>
+      <w:r>
+        <w:rPr>
+          <w:sz w:val="24"/>
+          <w:szCs w:val="24"/>
+        </w:rPr>
+        <w:t>C1’ = C1[0 to 14] + C1[15] ^ guess ^ 0x02 + C1[16] ^ correctly guessed byte ^ 0x02</w:t>
+      </w:r>
+    </w:p>
+    <w:p>
+      <w:pPr>
+        <w:rPr>
+          <w:sz w:val="24"/>
+          <w:szCs w:val="24"/>
+        </w:rPr>
+      </w:pPr>
+    </w:p>
+    <w:p>
+      <w:pPr>
+        <w:rPr>
+          <w:sz w:val="24"/>
+          <w:szCs w:val="24"/>
+        </w:rPr>
+      </w:pPr>
+      <w:r>
+        <w:rPr>
+          <w:sz w:val="24"/>
+          <w:szCs w:val="24"/>
+        </w:rPr>
+        <w:t>This message C1’ + C2 is passed to the oracle to be checked for the correct padding.</w:t>
+      </w:r>
+    </w:p>
+    <w:p>
+      <w:pPr>
+        <w:rPr>
+          <w:sz w:val="24"/>
+          <w:szCs w:val="24"/>
+        </w:rPr>
+      </w:pPr>
+    </w:p>
+    <w:p>
+      <w:pPr>
+        <w:rPr>
+          <w:sz w:val="24"/>
+          <w:szCs w:val="24"/>
+        </w:rPr>
+      </w:pPr>
+      <w:r>
+        <w:rPr>
+          <w:sz w:val="24"/>
+          <w:szCs w:val="24"/>
+        </w:rPr>
+        <w:t>The last byte of the plaintext will always be decrypted to 0x02, as C1[16] ^ correctly guessed byte will cancel out.</w:t>
+      </w:r>
+    </w:p>
+    <w:p>
+      <w:pPr>
+        <w:rPr>
+          <w:sz w:val="24"/>
+          <w:szCs w:val="24"/>
+        </w:rPr>
+      </w:pPr>
+    </w:p>
+    <w:p>
+      <w:pPr>
+        <w:rPr>
+          <w:sz w:val="24"/>
+          <w:szCs w:val="24"/>
+        </w:rPr>
+      </w:pPr>
+      <w:r>
+        <w:rPr>
+          <w:sz w:val="24"/>
+          <w:szCs w:val="24"/>
+        </w:rPr>
+        <w:t xml:space="preserve">We now need to change the second last byte of the plaintext to 0x02. </w:t>
+      </w:r>
+    </w:p>
+    <w:p>
+      <w:pPr>
+        <w:rPr>
+          <w:sz w:val="24"/>
+          <w:szCs w:val="24"/>
+        </w:rPr>
+      </w:pPr>
+    </w:p>
+    <w:p>
+      <w:pPr>
+        <w:rPr>
+          <w:sz w:val="24"/>
+          <w:szCs w:val="24"/>
+        </w:rPr>
+      </w:pPr>
+      <w:r>
+        <w:rPr>
+          <w:sz w:val="24"/>
+          <w:szCs w:val="24"/>
+        </w:rPr>
+        <w:t>Similarly, we loop our guess from a range of 0 to 255,</w:t>
+      </w:r>
+    </w:p>
+    <w:p>
+      <w:pPr>
+        <w:rPr>
+          <w:sz w:val="24"/>
+          <w:szCs w:val="24"/>
+        </w:rPr>
+      </w:pPr>
+    </w:p>
+    <w:p>
+      <w:pPr>
+        <w:rPr>
+          <w:sz w:val="24"/>
+          <w:szCs w:val="24"/>
+        </w:rPr>
+      </w:pPr>
+      <w:r>
+        <w:rPr>
+          <w:sz w:val="24"/>
+          <w:szCs w:val="24"/>
+        </w:rPr>
+        <w:t>If our guess is correct, I2[15] ^ C1[15</w:t>
+      </w:r>
+      <w:r>
+        <w:rPr>
+          <w:sz w:val="24"/>
+          <w:szCs w:val="24"/>
+        </w:rPr>
+        <w:t>] ^ guess ^ 0</w:t>
+      </w:r>
+      <w:r>
+        <w:rPr>
+          <w:sz w:val="24"/>
+          <w:szCs w:val="24"/>
+        </w:rPr>
+        <w:t>x02 = 0x02</w:t>
+      </w:r>
+      <w:r>
+        <w:rPr>
+          <w:sz w:val="24"/>
+          <w:szCs w:val="24"/>
+        </w:rPr>
+        <w:t xml:space="preserve">, as </w:t>
+      </w:r>
+      <w:r>
+        <w:rPr>
+          <w:sz w:val="24"/>
+          <w:szCs w:val="24"/>
+        </w:rPr>
+        <w:t>I2[15</w:t>
+      </w:r>
+      <w:r>
+        <w:rPr>
+          <w:sz w:val="24"/>
+          <w:szCs w:val="24"/>
+        </w:rPr>
+        <w:t xml:space="preserve">] ^ </w:t>
+      </w:r>
+      <w:r>
+        <w:rPr>
+          <w:sz w:val="24"/>
+          <w:szCs w:val="24"/>
+        </w:rPr>
+        <w:t>C1[15</w:t>
+      </w:r>
+      <w:r>
+        <w:rPr>
+          <w:sz w:val="24"/>
+          <w:szCs w:val="24"/>
+        </w:rPr>
+        <w:t>] ^ guess will be cancelled out.</w:t>
+      </w:r>
+    </w:p>
+    <w:p>
+      <w:pPr>
+        <w:rPr>
+          <w:sz w:val="24"/>
+          <w:szCs w:val="24"/>
+        </w:rPr>
+      </w:pPr>
+    </w:p>
+    <w:p>
+      <w:pPr>
+        <w:rPr>
+          <w:sz w:val="24"/>
+          <w:szCs w:val="24"/>
+        </w:rPr>
+      </w:pPr>
+      <w:r>
+        <w:rPr>
+          <w:sz w:val="24"/>
+          <w:szCs w:val="24"/>
+        </w:rPr>
+        <w:t>This will result in the oracle replying with a positive response.</w:t>
+      </w:r>
+    </w:p>
+    <w:p>
+      <w:pPr>
+        <w:rPr>
+          <w:sz w:val="24"/>
+          <w:szCs w:val="24"/>
+        </w:rPr>
+      </w:pPr>
+    </w:p>
+    <w:p>
+      <w:pPr>
+        <w:rPr>
+          <w:sz w:val="24"/>
+          <w:szCs w:val="24"/>
+        </w:rPr>
+      </w:pPr>
+      <w:r>
+        <w:rPr>
+          <w:sz w:val="24"/>
+          <w:szCs w:val="24"/>
+        </w:rPr>
+        <w:t xml:space="preserve">This is repeated until all the bytes of the plaintext is found. </w:t>
+      </w:r>
+    </w:p>
+    <w:p>
+      <w:pPr>
+        <w:rPr>
+          <w:sz w:val="24"/>
+          <w:szCs w:val="24"/>
+        </w:rPr>
+      </w:pPr>
+    </w:p>
+    <w:p>
+      <w:pPr>
+        <w:rPr>
+          <w:sz w:val="24"/>
+          <w:szCs w:val="24"/>
+        </w:rPr>
+      </w:pPr>
+      <w:r>
+        <w:rPr>
+          <w:b/>
+          <w:sz w:val="24"/>
+          <w:szCs w:val="24"/>
+        </w:rPr>
+        <w:t>Note</w:t>
+      </w:r>
+      <w:r>
+        <w:rPr>
+          <w:b/>
+          <w:sz w:val="24"/>
+          <w:szCs w:val="24"/>
+        </w:rPr>
+        <w:t>:</w:t>
+      </w:r>
+      <w:r>
+        <w:rPr>
+          <w:sz w:val="24"/>
+          <w:szCs w:val="24"/>
+        </w:rPr>
+        <w:t xml:space="preserve"> The first block of the plaintext cannot be decrypted as we did not provide the Initialisation Vector to the participants.</w:t>
+      </w:r>
+    </w:p>
     <w:p/>
     <w:p>
       <w:pPr>
@@ -1741,483 +2410,9 @@
           <w:szCs w:val="24"/>
         </w:rPr>
       </w:pPr>
-      <w:r>
-        <w:rPr>
-          <w:sz w:val="24"/>
-          <w:szCs w:val="24"/>
-        </w:rPr>
-        <w:t xml:space="preserve">In the normal operation, the last byte is decrypted by </w:t>
-      </w:r>
-      <w:r>
-        <w:rPr>
-          <w:sz w:val="24"/>
-          <w:szCs w:val="24"/>
-        </w:rPr>
-        <w:t>the</w:t>
-      </w:r>
-    </w:p>
-    <w:p>
-      <w:pPr>
-        <w:rPr>
-          <w:sz w:val="24"/>
-          <w:szCs w:val="24"/>
-        </w:rPr>
-      </w:pPr>
-      <w:r>
-        <w:rPr>
-          <w:sz w:val="24"/>
-          <w:szCs w:val="24"/>
-        </w:rPr>
-        <w:t xml:space="preserve">XOR </w:t>
-      </w:r>
-      <w:r>
-        <w:rPr>
-          <w:sz w:val="24"/>
-          <w:szCs w:val="24"/>
-        </w:rPr>
-        <w:t>operation:</w:t>
-      </w:r>
-      <w:r>
-        <w:rPr>
-          <w:sz w:val="24"/>
-          <w:szCs w:val="24"/>
-        </w:rPr>
-        <w:t xml:space="preserve"> C1[0] ^ I2[0] = P2[0]</w:t>
-      </w:r>
-    </w:p>
-    <w:p>
-      <w:pPr>
-        <w:rPr>
-          <w:sz w:val="24"/>
-          <w:szCs w:val="24"/>
-        </w:rPr>
-      </w:pPr>
-    </w:p>
-    <w:p>
-      <w:pPr>
-        <w:rPr>
-          <w:sz w:val="24"/>
-          <w:szCs w:val="24"/>
-        </w:rPr>
-      </w:pPr>
-      <w:r>
-        <w:rPr>
-          <w:sz w:val="24"/>
-          <w:szCs w:val="24"/>
-        </w:rPr>
-        <w:t>The attacker will</w:t>
-      </w:r>
-    </w:p>
-    <w:p>
-      <w:pPr>
-        <w:rPr>
-          <w:sz w:val="24"/>
-          <w:szCs w:val="24"/>
-        </w:rPr>
-      </w:pPr>
-      <w:r>
-        <w:rPr>
-          <w:sz w:val="24"/>
-          <w:szCs w:val="24"/>
-        </w:rPr>
-        <w:t>XOR C1[0] with his guess, G[0], and a padding, say 0x01, to yield C1’[0].</w:t>
-      </w:r>
-    </w:p>
-    <w:p>
-      <w:pPr>
-        <w:rPr>
-          <w:sz w:val="24"/>
-          <w:szCs w:val="24"/>
-        </w:rPr>
-      </w:pPr>
-      <w:r>
-        <w:rPr>
-          <w:sz w:val="24"/>
-          <w:szCs w:val="24"/>
-        </w:rPr>
-        <w:t>C1’[0] = C1[0] ^ G[0] ^ 0x01.</w:t>
-      </w:r>
-    </w:p>
-    <w:p>
-      <w:pPr>
-        <w:rPr>
-          <w:sz w:val="24"/>
-          <w:szCs w:val="24"/>
-        </w:rPr>
-      </w:pPr>
-    </w:p>
-    <w:p>
-      <w:pPr>
-        <w:rPr>
-          <w:sz w:val="24"/>
-          <w:szCs w:val="24"/>
-        </w:rPr>
-      </w:pPr>
-      <w:r>
-        <w:rPr>
-          <w:sz w:val="24"/>
-          <w:szCs w:val="24"/>
-        </w:rPr>
-        <w:t>If G[0] == P2[0]: C1[0] ^ G[0] ^ I2[0] = (C1[0] ^ I2[0]) ^ G[0] = P2[0] ^ G[0] = 0x0</w:t>
-      </w:r>
-    </w:p>
-    <w:p>
-      <w:pPr>
-        <w:rPr>
-          <w:sz w:val="24"/>
-          <w:szCs w:val="24"/>
-        </w:rPr>
-      </w:pPr>
-      <w:r>
-        <w:rPr>
-          <w:sz w:val="24"/>
-          <w:szCs w:val="24"/>
-        </w:rPr>
-        <w:t>Therefore the result of C1’[0] ^ I2[0] will be 0x01, which is a valid padding.</w:t>
-      </w:r>
-    </w:p>
-    <w:p>
-      <w:pPr>
-        <w:rPr>
-          <w:sz w:val="24"/>
-          <w:szCs w:val="24"/>
-        </w:rPr>
-      </w:pPr>
-      <w:r>
-        <w:rPr>
-          <w:sz w:val="24"/>
-          <w:szCs w:val="24"/>
-        </w:rPr>
-        <w:t>This will give the attacker the correct plaintext byte P2[0].</w:t>
-      </w:r>
-    </w:p>
-    <w:p>
-      <w:pPr>
-        <w:rPr>
-          <w:sz w:val="24"/>
-          <w:szCs w:val="24"/>
-        </w:rPr>
-      </w:pPr>
-      <w:r>
-        <w:rPr>
-          <w:sz w:val="24"/>
-          <w:szCs w:val="24"/>
-        </w:rPr>
-        <w:t>For the second byte, the padding byte to be XORed needs to be updated accordingly to yield a correct padding result from the oracle:</w:t>
-      </w:r>
-    </w:p>
-    <w:p>
-      <w:pPr>
-        <w:rPr>
-          <w:sz w:val="24"/>
-          <w:szCs w:val="24"/>
-        </w:rPr>
-      </w:pPr>
-      <w:r>
-        <w:rPr>
-          <w:sz w:val="24"/>
-          <w:szCs w:val="24"/>
-        </w:rPr>
-        <w:t>C1’[0] = C1[0] ^ G[0] ^ 0x02</w:t>
-      </w:r>
-    </w:p>
-    <w:p>
-      <w:pPr>
-        <w:rPr>
-          <w:sz w:val="24"/>
-          <w:szCs w:val="24"/>
-        </w:rPr>
-      </w:pPr>
-      <w:r>
-        <w:rPr>
-          <w:sz w:val="24"/>
-          <w:szCs w:val="24"/>
-        </w:rPr>
-        <w:t>C1’[1] = C1[1] ^ G[1] ^ 0x02</w:t>
-      </w:r>
-    </w:p>
-    <w:p>
-      <w:pPr>
-        <w:rPr>
-          <w:sz w:val="24"/>
-          <w:szCs w:val="24"/>
-        </w:rPr>
-      </w:pPr>
-      <w:r>
-        <w:rPr>
-          <w:sz w:val="24"/>
-          <w:szCs w:val="24"/>
-        </w:rPr>
-        <w:t>This process is repeated until we obtain the list of correct guesses G which will correspond to the decrypted plaintext P2, and the flag will be contained in this list in ascii.printable format.</w:t>
-      </w:r>
-    </w:p>
-    <w:p>
-      <w:bookmarkStart w:id="10" w:name="_4icq1u3ia898" w:colFirst="0" w:colLast="0"/>
-      <w:bookmarkStart w:id="11" w:name="_72hy5xgk7oth" w:colFirst="0" w:colLast="0"/>
-      <w:bookmarkEnd w:id="10"/>
+      <w:bookmarkStart w:id="11" w:name="_2sdb39nnsycw" w:colFirst="0" w:colLast="0"/>
+      <w:bookmarkStart w:id="12" w:name="_GoBack"/>
       <w:bookmarkEnd w:id="11"/>
-    </w:p>
-    <w:p/>
-    <w:p/>
-    <w:p/>
-    <w:p>
-      <w:r>
-        <w:rPr>
-          <w:b/>
-          <w:sz w:val="28"/>
-          <w:szCs w:val="28"/>
-        </w:rPr>
-        <w:lastRenderedPageBreak/>
-        <w:t>Pseudocode</w:t>
-      </w:r>
-      <w:r>
-        <w:rPr>
-          <w:b/>
-        </w:rPr>
-        <w:t>:</w:t>
-      </w:r>
-    </w:p>
-    <w:p>
-      <w:r>
-        <w:t>(Using variables named in diagram above)</w:t>
-      </w:r>
-    </w:p>
-    <w:p>
-      <w:pPr>
-        <w:rPr>
-          <w:sz w:val="24"/>
-          <w:szCs w:val="24"/>
-        </w:rPr>
-      </w:pPr>
-    </w:p>
-    <w:p>
-      <w:pPr>
-        <w:rPr>
-          <w:sz w:val="24"/>
-          <w:szCs w:val="24"/>
-        </w:rPr>
-      </w:pPr>
-      <w:r>
-        <w:rPr>
-          <w:sz w:val="24"/>
-          <w:szCs w:val="24"/>
-        </w:rPr>
-        <w:t>G = []</w:t>
-      </w:r>
-    </w:p>
-    <w:p>
-      <w:pPr>
-        <w:rPr>
-          <w:sz w:val="24"/>
-          <w:szCs w:val="24"/>
-        </w:rPr>
-      </w:pPr>
-      <w:r>
-        <w:rPr>
-          <w:sz w:val="24"/>
-          <w:szCs w:val="24"/>
-        </w:rPr>
-        <w:t>n = 0x0</w:t>
-      </w:r>
-    </w:p>
-    <w:p>
-      <w:pPr>
-        <w:rPr>
-          <w:sz w:val="24"/>
-          <w:szCs w:val="24"/>
-        </w:rPr>
-      </w:pPr>
-      <w:r>
-        <w:rPr>
-          <w:sz w:val="24"/>
-          <w:szCs w:val="24"/>
-        </w:rPr>
-        <w:t>while n &lt; block_size:</w:t>
-      </w:r>
-    </w:p>
-    <w:p>
-      <w:pPr>
-        <w:rPr>
-          <w:sz w:val="24"/>
-          <w:szCs w:val="24"/>
-        </w:rPr>
-      </w:pPr>
-      <w:r>
-        <w:rPr>
-          <w:sz w:val="24"/>
-          <w:szCs w:val="24"/>
-        </w:rPr>
-        <w:tab/>
-        <w:t>for byte in byte_space:</w:t>
-      </w:r>
-    </w:p>
-    <w:p>
-      <w:pPr>
-        <w:rPr>
-          <w:sz w:val="24"/>
-          <w:szCs w:val="24"/>
-        </w:rPr>
-      </w:pPr>
-      <w:r>
-        <w:rPr>
-          <w:sz w:val="24"/>
-          <w:szCs w:val="24"/>
-        </w:rPr>
-        <w:tab/>
-      </w:r>
-      <w:r>
-        <w:rPr>
-          <w:sz w:val="24"/>
-          <w:szCs w:val="24"/>
-        </w:rPr>
-        <w:tab/>
-        <w:t>for idx in range(n-1):</w:t>
-      </w:r>
-    </w:p>
-    <w:p>
-      <w:pPr>
-        <w:ind w:left="1440" w:firstLine="720"/>
-        <w:rPr>
-          <w:sz w:val="24"/>
-          <w:szCs w:val="24"/>
-        </w:rPr>
-      </w:pPr>
-      <w:r>
-        <w:rPr>
-          <w:sz w:val="24"/>
-          <w:szCs w:val="24"/>
-        </w:rPr>
-        <w:t>C1’[idx] = C1[idx] ^ G[idx]  ^ n</w:t>
-      </w:r>
-    </w:p>
-    <w:p>
-      <w:pPr>
-        <w:ind w:left="720" w:firstLine="720"/>
-        <w:rPr>
-          <w:sz w:val="24"/>
-          <w:szCs w:val="24"/>
-        </w:rPr>
-      </w:pPr>
-      <w:r>
-        <w:rPr>
-          <w:sz w:val="24"/>
-          <w:szCs w:val="24"/>
-        </w:rPr>
-        <w:t xml:space="preserve">C1’[n] = C1[n] ^ byte ^ n </w:t>
-      </w:r>
-    </w:p>
-    <w:p>
-      <w:pPr>
-        <w:ind w:firstLine="720"/>
-        <w:rPr>
-          <w:sz w:val="24"/>
-          <w:szCs w:val="24"/>
-        </w:rPr>
-      </w:pPr>
-      <w:r>
-        <w:rPr>
-          <w:sz w:val="24"/>
-          <w:szCs w:val="24"/>
-        </w:rPr>
-        <w:tab/>
-        <w:t>submit C1’ to padding oracle</w:t>
-      </w:r>
-    </w:p>
-    <w:p>
-      <w:pPr>
-        <w:ind w:firstLine="720"/>
-        <w:rPr>
-          <w:sz w:val="24"/>
-          <w:szCs w:val="24"/>
-        </w:rPr>
-      </w:pPr>
-      <w:r>
-        <w:rPr>
-          <w:sz w:val="24"/>
-          <w:szCs w:val="24"/>
-        </w:rPr>
-        <w:tab/>
-        <w:t>if oracle_pass:</w:t>
-      </w:r>
-    </w:p>
-    <w:p>
-      <w:pPr>
-        <w:ind w:firstLine="720"/>
-        <w:rPr>
-          <w:sz w:val="24"/>
-          <w:szCs w:val="24"/>
-        </w:rPr>
-      </w:pPr>
-      <w:r>
-        <w:rPr>
-          <w:sz w:val="24"/>
-          <w:szCs w:val="24"/>
-        </w:rPr>
-        <w:tab/>
-      </w:r>
-      <w:r>
-        <w:rPr>
-          <w:sz w:val="24"/>
-          <w:szCs w:val="24"/>
-        </w:rPr>
-        <w:tab/>
-        <w:t>G[n] = byte</w:t>
-      </w:r>
-    </w:p>
-    <w:p>
-      <w:pPr>
-        <w:ind w:left="1440" w:firstLine="720"/>
-        <w:rPr>
-          <w:sz w:val="24"/>
-          <w:szCs w:val="24"/>
-        </w:rPr>
-      </w:pPr>
-      <w:r>
-        <w:rPr>
-          <w:sz w:val="24"/>
-          <w:szCs w:val="24"/>
-        </w:rPr>
-        <w:t>n++</w:t>
-      </w:r>
-    </w:p>
-    <w:p>
-      <w:pPr>
-        <w:ind w:firstLine="720"/>
-        <w:rPr>
-          <w:sz w:val="24"/>
-          <w:szCs w:val="24"/>
-        </w:rPr>
-      </w:pPr>
-      <w:r>
-        <w:rPr>
-          <w:sz w:val="24"/>
-          <w:szCs w:val="24"/>
-        </w:rPr>
-        <w:tab/>
-      </w:r>
-      <w:r>
-        <w:rPr>
-          <w:sz w:val="24"/>
-          <w:szCs w:val="24"/>
-        </w:rPr>
-        <w:tab/>
-        <w:t>break</w:t>
-      </w:r>
-    </w:p>
-    <w:p>
-      <w:pPr>
-        <w:rPr>
-          <w:sz w:val="24"/>
-          <w:szCs w:val="24"/>
-        </w:rPr>
-      </w:pPr>
-    </w:p>
-    <w:p>
-      <w:pPr>
-        <w:pStyle w:val="Heading2"/>
-        <w:contextualSpacing w:val="0"/>
-      </w:pPr>
-      <w:bookmarkStart w:id="12" w:name="_2sdb39nnsycw" w:colFirst="0" w:colLast="0"/>
       <w:bookmarkEnd w:id="12"/>
       <w:r>
         <w:rPr>

</xml_diff>

<commit_message>
Further edited the description
</commit_message>
<xml_diff>
--- a/KopiCTFDescription.docx
+++ b/KopiCTFDescription.docx
@@ -1809,7 +1809,7 @@
           </mc:Choice>
           <mc:Fallback>
             <w:pict>
-              <v:rect w14:anchorId="6B1FCF8F" id="Rectangle 4" o:spid="_x0000_s1026" style="position:absolute;margin-left:168.45pt;margin-top:77.45pt;width:6.7pt;height:8.95pt;z-index:251659264;visibility:visible;mso-wrap-style:square;mso-width-percent:0;mso-height-percent:0;mso-wrap-distance-left:9pt;mso-wrap-distance-top:0;mso-wrap-distance-right:9pt;mso-wrap-distance-bottom:0;mso-position-horizontal:absolute;mso-position-horizontal-relative:text;mso-position-vertical:absolute;mso-position-vertical-relative:text;mso-width-percent:0;mso-height-percent:0;mso-width-relative:margin;mso-height-relative:margin;v-text-anchor:middle" o:gfxdata="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" fillcolor="red" strokecolor="red" strokeweight="1pt"/>
+              <v:rect w14:anchorId="513A5EAD" id="Rectangle 4" o:spid="_x0000_s1026" style="position:absolute;margin-left:168.45pt;margin-top:77.45pt;width:6.7pt;height:8.95pt;z-index:251659264;visibility:visible;mso-wrap-style:square;mso-width-percent:0;mso-height-percent:0;mso-wrap-distance-left:9pt;mso-wrap-distance-top:0;mso-wrap-distance-right:9pt;mso-wrap-distance-bottom:0;mso-position-horizontal:absolute;mso-position-horizontal-relative:text;mso-position-vertical:absolute;mso-position-vertical-relative:text;mso-width-percent:0;mso-height-percent:0;mso-width-relative:margin;mso-height-relative:margin;v-text-anchor:middle" o:gfxdata="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" fillcolor="red" strokecolor="red" strokeweight="1pt"/>
             </w:pict>
           </mc:Fallback>
         </mc:AlternateContent>
@@ -1834,7 +1834,14 @@
           <w:sz w:val="24"/>
           <w:szCs w:val="24"/>
         </w:rPr>
-        <w:t xml:space="preserve">he padding </w:t>
+        <w:t>his</w:t>
+      </w:r>
+      <w:r>
+        <w:rPr>
+          <w:sz w:val="24"/>
+          <w:szCs w:val="24"/>
+        </w:rPr>
+        <w:t xml:space="preserve"> padding </w:t>
       </w:r>
       <w:r>
         <w:rPr>
@@ -1864,45 +1871,60 @@
           <w:sz w:val="24"/>
           <w:szCs w:val="24"/>
         </w:rPr>
-        <w:t xml:space="preserve">We first craft a message C1’ + C2, where C1’ is a cipher block specially crafted by us, and C2 is the ciphertext block we are trying to decrypt. </w:t>
-      </w:r>
-    </w:p>
-    <w:p>
-      <w:pPr>
-        <w:rPr>
-          <w:sz w:val="24"/>
-          <w:szCs w:val="24"/>
-        </w:rPr>
-      </w:pPr>
-    </w:p>
-    <w:p>
-      <w:pPr>
-        <w:rPr>
-          <w:sz w:val="24"/>
-          <w:szCs w:val="24"/>
-        </w:rPr>
-      </w:pPr>
-      <w:r>
-        <w:rPr>
-          <w:sz w:val="24"/>
-          <w:szCs w:val="24"/>
-        </w:rPr>
-        <w:t>To find the last byte of P2, we first need to</w:t>
-      </w:r>
-      <w:r>
-        <w:rPr>
-          <w:sz w:val="24"/>
-          <w:szCs w:val="24"/>
-        </w:rPr>
-        <w:t xml:space="preserve"> craft C1</w:t>
-      </w:r>
-      <w:r>
-        <w:rPr>
-          <w:sz w:val="24"/>
-          <w:szCs w:val="24"/>
-        </w:rPr>
-        <w:t>’.</w:t>
-      </w:r>
+        <w:t>To get the last byte of P2, we need to craft a malicious payload such that the decrypted message has a valid padding ending with 0x01.</w:t>
+      </w:r>
+    </w:p>
+    <w:p>
+      <w:pPr>
+        <w:rPr>
+          <w:sz w:val="24"/>
+          <w:szCs w:val="24"/>
+        </w:rPr>
+      </w:pPr>
+    </w:p>
+    <w:p>
+      <w:pPr>
+        <w:rPr>
+          <w:sz w:val="24"/>
+          <w:szCs w:val="24"/>
+        </w:rPr>
+      </w:pPr>
+      <w:r>
+        <w:rPr>
+          <w:sz w:val="24"/>
+          <w:szCs w:val="24"/>
+        </w:rPr>
+        <w:t>We craft the</w:t>
+      </w:r>
+      <w:r>
+        <w:rPr>
+          <w:sz w:val="24"/>
+          <w:szCs w:val="24"/>
+        </w:rPr>
+        <w:t xml:space="preserve"> </w:t>
+      </w:r>
+      <w:r>
+        <w:rPr>
+          <w:sz w:val="24"/>
+          <w:szCs w:val="24"/>
+        </w:rPr>
+        <w:t>payload</w:t>
+      </w:r>
+      <w:r>
+        <w:rPr>
+          <w:sz w:val="24"/>
+          <w:szCs w:val="24"/>
+        </w:rPr>
+        <w:t xml:space="preserve"> C1’ + C2, where C1’ is a cipher block specially crafted by us, and C2 is the ciphertext block we are trying to decrypt. </w:t>
+      </w:r>
+    </w:p>
+    <w:p>
+      <w:pPr>
+        <w:rPr>
+          <w:sz w:val="24"/>
+          <w:szCs w:val="24"/>
+        </w:rPr>
+      </w:pPr>
     </w:p>
     <w:p>
       <w:pPr>
@@ -1953,7 +1975,43 @@
           <w:sz w:val="24"/>
           <w:szCs w:val="24"/>
         </w:rPr>
-        <w:t xml:space="preserve">If our guess is correct, I2[16] ^ C1[16] ^ guess ^ 0x01 = 0x01, as </w:t>
+        <w:t>If our guess is correct,</w:t>
+      </w:r>
+      <w:r>
+        <w:rPr>
+          <w:sz w:val="24"/>
+          <w:szCs w:val="24"/>
+        </w:rPr>
+        <w:t xml:space="preserve"> during decryption</w:t>
+      </w:r>
+      <w:r>
+        <w:rPr>
+          <w:sz w:val="24"/>
+          <w:szCs w:val="24"/>
+        </w:rPr>
+        <w:t xml:space="preserve"> for the last byte of plaintext,</w:t>
+      </w:r>
+    </w:p>
+    <w:p>
+      <w:pPr>
+        <w:rPr>
+          <w:sz w:val="24"/>
+          <w:szCs w:val="24"/>
+        </w:rPr>
+      </w:pPr>
+      <w:r>
+        <w:rPr>
+          <w:sz w:val="24"/>
+          <w:szCs w:val="24"/>
+        </w:rPr>
+        <w:t>P2[16] =</w:t>
+      </w:r>
+      <w:r>
+        <w:rPr>
+          <w:sz w:val="24"/>
+          <w:szCs w:val="24"/>
+        </w:rPr>
+        <w:t xml:space="preserve"> I2[16] ^ C1[16] ^ guess ^ 0x01 = 0x01, as </w:t>
       </w:r>
       <w:r>
         <w:rPr>
@@ -2011,7 +2069,35 @@
           <w:sz w:val="24"/>
           <w:szCs w:val="24"/>
         </w:rPr>
-        <w:t xml:space="preserve"> is sent to the oracle, he will reply that the message has a correct padding. This is where we know the last byte of P2 is our guess.</w:t>
+        <w:t xml:space="preserve"> is sent to the oracle, he will reply that the</w:t>
+      </w:r>
+      <w:r>
+        <w:rPr>
+          <w:sz w:val="24"/>
+          <w:szCs w:val="24"/>
+        </w:rPr>
+        <w:t xml:space="preserve"> decrypted</w:t>
+      </w:r>
+      <w:r>
+        <w:rPr>
+          <w:sz w:val="24"/>
+          <w:szCs w:val="24"/>
+        </w:rPr>
+        <w:t xml:space="preserve"> message has </w:t>
+      </w:r>
+      <w:r>
+        <w:rPr>
+          <w:sz w:val="24"/>
+          <w:szCs w:val="24"/>
+        </w:rPr>
+        <w:t>a correct padding. This is where</w:t>
+      </w:r>
+      <w:r>
+        <w:rPr>
+          <w:sz w:val="24"/>
+          <w:szCs w:val="24"/>
+        </w:rPr>
+        <w:t xml:space="preserve"> we know the last byte of P2 is our guess.</w:t>
       </w:r>
     </w:p>
     <w:p>
@@ -2038,15 +2124,22 @@
           <w:sz w:val="24"/>
           <w:szCs w:val="24"/>
         </w:rPr>
-        <w:t xml:space="preserve">However, if the oracle replies with a wrong padding, we know that we have made a wrong guess. We will then vary our guess from 0 to 255, until we receive a positive </w:t>
-      </w:r>
-      <w:r>
-        <w:rPr>
-          <w:sz w:val="24"/>
-          <w:szCs w:val="24"/>
-        </w:rPr>
         <w:lastRenderedPageBreak/>
-        <w:t xml:space="preserve">response from the oracle. The </w:t>
+        <w:t>However, if the oracle replies with a wrong padding, we know that we have made a wrong guess</w:t>
+      </w:r>
+      <w:r>
+        <w:rPr>
+          <w:sz w:val="24"/>
+          <w:szCs w:val="24"/>
+        </w:rPr>
+        <w:t xml:space="preserve"> as the padding is wrong</w:t>
+      </w:r>
+      <w:r>
+        <w:rPr>
+          <w:sz w:val="24"/>
+          <w:szCs w:val="24"/>
+        </w:rPr>
+        <w:t xml:space="preserve">. We will then vary our guess from 0 to 255, until we receive a positive response from the oracle. The </w:t>
       </w:r>
       <w:r>
         <w:rPr>
@@ -2081,30 +2174,65 @@
           <w:sz w:val="24"/>
           <w:szCs w:val="24"/>
         </w:rPr>
-        <w:t>last byte of the plaintext.</w:t>
-      </w:r>
-    </w:p>
-    <w:p>
-      <w:pPr>
-        <w:rPr>
-          <w:sz w:val="24"/>
-          <w:szCs w:val="24"/>
-        </w:rPr>
-      </w:pPr>
-    </w:p>
-    <w:p>
-      <w:pPr>
-        <w:rPr>
-          <w:sz w:val="24"/>
-          <w:szCs w:val="24"/>
-        </w:rPr>
-      </w:pPr>
-      <w:r>
-        <w:rPr>
-          <w:sz w:val="24"/>
-          <w:szCs w:val="24"/>
-        </w:rPr>
-        <w:t xml:space="preserve">To guess the second last byte of the plaintext, we need to make the plaintext padding 0x02 0x02. </w:t>
+        <w:t>last byte</w:t>
+      </w:r>
+      <w:r>
+        <w:rPr>
+          <w:sz w:val="24"/>
+          <w:szCs w:val="24"/>
+        </w:rPr>
+        <w:t xml:space="preserve"> of the P2</w:t>
+      </w:r>
+      <w:r>
+        <w:rPr>
+          <w:sz w:val="24"/>
+          <w:szCs w:val="24"/>
+        </w:rPr>
+        <w:t>.</w:t>
+      </w:r>
+      <w:r>
+        <w:rPr>
+          <w:sz w:val="24"/>
+          <w:szCs w:val="24"/>
+        </w:rPr>
+        <w:t xml:space="preserve"> This correctly guessed byte is stored as b1.</w:t>
+      </w:r>
+    </w:p>
+    <w:p>
+      <w:pPr>
+        <w:rPr>
+          <w:sz w:val="24"/>
+          <w:szCs w:val="24"/>
+        </w:rPr>
+      </w:pPr>
+    </w:p>
+    <w:p>
+      <w:pPr>
+        <w:rPr>
+          <w:sz w:val="24"/>
+          <w:szCs w:val="24"/>
+        </w:rPr>
+      </w:pPr>
+      <w:r>
+        <w:rPr>
+          <w:sz w:val="24"/>
+          <w:szCs w:val="24"/>
+        </w:rPr>
+        <w:t xml:space="preserve">To guess the second last byte of the plaintext, we need to make the </w:t>
+      </w:r>
+      <w:r>
+        <w:rPr>
+          <w:sz w:val="24"/>
+          <w:szCs w:val="24"/>
+        </w:rPr>
+        <w:t xml:space="preserve">decrypted </w:t>
+      </w:r>
+      <w:r>
+        <w:rPr>
+          <w:sz w:val="24"/>
+          <w:szCs w:val="24"/>
+        </w:rPr>
+        <w:t xml:space="preserve">plaintext padding 0x02 0x02. </w:t>
       </w:r>
     </w:p>
     <w:p>
@@ -2150,7 +2278,21 @@
           <w:sz w:val="24"/>
           <w:szCs w:val="24"/>
         </w:rPr>
-        <w:t>C1’ = C1[0 to 14] + C1[15] ^ guess ^ 0x02 + C1[16] ^ correctly guessed byte ^ 0x02</w:t>
+        <w:t xml:space="preserve">C1’ = C1[0 to 14] + C1[15] ^ guess ^ 0x02 + C1[16] ^ </w:t>
+      </w:r>
+      <w:r>
+        <w:rPr>
+          <w:sz w:val="24"/>
+          <w:szCs w:val="24"/>
+        </w:rPr>
+        <w:t xml:space="preserve">b1 </w:t>
+      </w:r>
+      <w:r>
+        <w:rPr>
+          <w:sz w:val="24"/>
+          <w:szCs w:val="24"/>
+        </w:rPr>
+        <w:t>^ 0x02</w:t>
       </w:r>
     </w:p>
     <w:p>
@@ -2196,30 +2338,164 @@
           <w:sz w:val="24"/>
           <w:szCs w:val="24"/>
         </w:rPr>
-        <w:t>The last byte of the plaintext will always be decrypted to 0x02, as C1[16] ^ correctly guessed byte will cancel out.</w:t>
-      </w:r>
-    </w:p>
-    <w:p>
-      <w:pPr>
-        <w:rPr>
-          <w:sz w:val="24"/>
-          <w:szCs w:val="24"/>
-        </w:rPr>
-      </w:pPr>
-    </w:p>
-    <w:p>
-      <w:pPr>
-        <w:rPr>
-          <w:sz w:val="24"/>
-          <w:szCs w:val="24"/>
-        </w:rPr>
-      </w:pPr>
-      <w:r>
-        <w:rPr>
-          <w:sz w:val="24"/>
-          <w:szCs w:val="24"/>
-        </w:rPr>
-        <w:t xml:space="preserve">We now need to change the second last byte of the plaintext to 0x02. </w:t>
+        <w:t>The last byte of the</w:t>
+      </w:r>
+      <w:r>
+        <w:rPr>
+          <w:sz w:val="24"/>
+          <w:szCs w:val="24"/>
+        </w:rPr>
+        <w:t xml:space="preserve"> decrypted</w:t>
+      </w:r>
+      <w:r>
+        <w:rPr>
+          <w:sz w:val="24"/>
+          <w:szCs w:val="24"/>
+        </w:rPr>
+        <w:t xml:space="preserve"> plaintext will always</w:t>
+      </w:r>
+      <w:r>
+        <w:rPr>
+          <w:sz w:val="24"/>
+          <w:szCs w:val="24"/>
+        </w:rPr>
+        <w:t xml:space="preserve"> be decrypted to 0x02</w:t>
+      </w:r>
+      <w:r>
+        <w:rPr>
+          <w:sz w:val="24"/>
+          <w:szCs w:val="24"/>
+        </w:rPr>
+        <w:t xml:space="preserve"> as</w:t>
+      </w:r>
+      <w:r>
+        <w:rPr>
+          <w:sz w:val="24"/>
+          <w:szCs w:val="24"/>
+        </w:rPr>
+        <w:t xml:space="preserve"> </w:t>
+      </w:r>
+    </w:p>
+    <w:p>
+      <w:pPr>
+        <w:rPr>
+          <w:sz w:val="24"/>
+          <w:szCs w:val="24"/>
+        </w:rPr>
+      </w:pPr>
+      <w:r>
+        <w:rPr>
+          <w:sz w:val="24"/>
+          <w:szCs w:val="24"/>
+        </w:rPr>
+        <w:t>I2[16] ^ C1[16</w:t>
+      </w:r>
+      <w:r>
+        <w:rPr>
+          <w:sz w:val="24"/>
+          <w:szCs w:val="24"/>
+        </w:rPr>
+        <w:t xml:space="preserve">] ^ </w:t>
+      </w:r>
+      <w:r>
+        <w:rPr>
+          <w:sz w:val="24"/>
+          <w:szCs w:val="24"/>
+        </w:rPr>
+        <w:t>b1</w:t>
+      </w:r>
+      <w:r>
+        <w:rPr>
+          <w:sz w:val="24"/>
+          <w:szCs w:val="24"/>
+        </w:rPr>
+        <w:t xml:space="preserve"> ^ 0x02 = 0x02</w:t>
+      </w:r>
+      <w:r>
+        <w:rPr>
+          <w:sz w:val="24"/>
+          <w:szCs w:val="24"/>
+        </w:rPr>
+        <w:t xml:space="preserve">, </w:t>
+      </w:r>
+      <w:r>
+        <w:rPr>
+          <w:sz w:val="24"/>
+          <w:szCs w:val="24"/>
+        </w:rPr>
+        <w:t>as</w:t>
+      </w:r>
+      <w:r>
+        <w:rPr>
+          <w:sz w:val="24"/>
+          <w:szCs w:val="24"/>
+        </w:rPr>
+        <w:t xml:space="preserve"> I2[16] </w:t>
+      </w:r>
+      <w:r>
+        <w:rPr>
+          <w:sz w:val="24"/>
+          <w:szCs w:val="24"/>
+        </w:rPr>
+        <w:t>^</w:t>
+      </w:r>
+      <w:r>
+        <w:rPr>
+          <w:sz w:val="24"/>
+          <w:szCs w:val="24"/>
+        </w:rPr>
+        <w:t xml:space="preserve"> C1[16] </w:t>
+      </w:r>
+      <w:r>
+        <w:rPr>
+          <w:sz w:val="24"/>
+          <w:szCs w:val="24"/>
+        </w:rPr>
+        <w:t>^ b1 will cancel out</w:t>
+      </w:r>
+      <w:r>
+        <w:rPr>
+          <w:sz w:val="24"/>
+          <w:szCs w:val="24"/>
+        </w:rPr>
+        <w:t>.</w:t>
+      </w:r>
+    </w:p>
+    <w:p>
+      <w:pPr>
+        <w:rPr>
+          <w:sz w:val="24"/>
+          <w:szCs w:val="24"/>
+        </w:rPr>
+      </w:pPr>
+    </w:p>
+    <w:p>
+      <w:pPr>
+        <w:rPr>
+          <w:sz w:val="24"/>
+          <w:szCs w:val="24"/>
+        </w:rPr>
+      </w:pPr>
+      <w:r>
+        <w:rPr>
+          <w:sz w:val="24"/>
+          <w:szCs w:val="24"/>
+        </w:rPr>
+        <w:t>We now need to change the s</w:t>
+      </w:r>
+      <w:r>
+        <w:rPr>
+          <w:sz w:val="24"/>
+          <w:szCs w:val="24"/>
+        </w:rPr>
+        <w:t>econd last byte of the P2</w:t>
+      </w:r>
+      <w:r>
+        <w:rPr>
+          <w:sz w:val="24"/>
+          <w:szCs w:val="24"/>
+        </w:rPr>
+        <w:t xml:space="preserve"> to 0x02. </w:t>
       </w:r>
     </w:p>
     <w:p>
@@ -2337,7 +2613,28 @@
           <w:sz w:val="24"/>
           <w:szCs w:val="24"/>
         </w:rPr>
-        <w:t>This will result in the oracle replying with a positive response.</w:t>
+        <w:t>This will result in the oracle re</w:t>
+      </w:r>
+      <w:r>
+        <w:rPr>
+          <w:sz w:val="24"/>
+          <w:szCs w:val="24"/>
+        </w:rPr>
+        <w:t>plying with a positive response</w:t>
+      </w:r>
+      <w:r>
+        <w:rPr>
+          <w:sz w:val="24"/>
+          <w:szCs w:val="24"/>
+        </w:rPr>
+        <w:t xml:space="preserve"> as our message has a valid padding of 0x02 0x02</w:t>
+      </w:r>
+      <w:r>
+        <w:rPr>
+          <w:sz w:val="24"/>
+          <w:szCs w:val="24"/>
+        </w:rPr>
+        <w:t xml:space="preserve">, where this new guess is our second last byte of P2. </w:t>
       </w:r>
     </w:p>
     <w:p>
@@ -2411,9 +2708,7 @@
         </w:rPr>
       </w:pPr>
       <w:bookmarkStart w:id="11" w:name="_2sdb39nnsycw" w:colFirst="0" w:colLast="0"/>
-      <w:bookmarkStart w:id="12" w:name="_GoBack"/>
       <w:bookmarkEnd w:id="11"/>
-      <w:bookmarkEnd w:id="12"/>
       <w:r>
         <w:rPr>
           <w:b/>
@@ -2465,6 +2760,7 @@
           <w:sz w:val="28"/>
           <w:szCs w:val="28"/>
         </w:rPr>
+        <w:lastRenderedPageBreak/>
         <w:t>Working Solution</w:t>
       </w:r>
       <w:r>
@@ -2489,6 +2785,8 @@
       <w:r>
         <w:t>.py</w:t>
       </w:r>
+      <w:bookmarkStart w:id="12" w:name="_GoBack"/>
+      <w:bookmarkEnd w:id="12"/>
     </w:p>
     <w:sectPr>
       <w:pgSz w:w="12240" w:h="15840"/>

</xml_diff>

<commit_message>
edit description after Nils consult
</commit_message>
<xml_diff>
--- a/KopiCTFDescription.docx
+++ b/KopiCTFDescription.docx
@@ -41,6 +41,7 @@
       <w:pPr>
         <w:pStyle w:val="Heading2"/>
         <w:contextualSpacing w:val="0"/>
+        <w:jc w:val="both"/>
         <w:rPr>
           <w:b/>
         </w:rPr>
@@ -64,6 +65,7 @@
       <w:pPr>
         <w:pStyle w:val="Heading2"/>
         <w:contextualSpacing w:val="0"/>
+        <w:jc w:val="both"/>
         <w:rPr>
           <w:b/>
           <w:sz w:val="24"/>
@@ -79,6 +81,7 @@
     </w:p>
     <w:p>
       <w:pPr>
+        <w:jc w:val="both"/>
         <w:rPr>
           <w:i/>
           <w:sz w:val="24"/>
@@ -96,6 +99,7 @@
     </w:p>
     <w:p>
       <w:pPr>
+        <w:jc w:val="both"/>
         <w:rPr>
           <w:i/>
           <w:sz w:val="24"/>
@@ -135,6 +139,7 @@
           <w:p>
             <w:pPr>
               <w:widowControl w:val="0"/>
+              <w:jc w:val="both"/>
               <w:rPr>
                 <w:i/>
                 <w:color w:val="24292E"/>
@@ -158,6 +163,7 @@
           <w:p>
             <w:pPr>
               <w:widowControl w:val="0"/>
+              <w:jc w:val="both"/>
               <w:rPr>
                 <w:i/>
                 <w:color w:val="24292E"/>
@@ -203,7 +209,7 @@
           <w:p>
             <w:pPr>
               <w:spacing w:line="400" w:lineRule="auto"/>
-              <w:jc w:val="right"/>
+              <w:jc w:val="both"/>
               <w:rPr>
                 <w:i/>
                 <w:color w:val="24292E"/>
@@ -218,58 +224,77 @@
     </w:tbl>
     <w:p>
       <w:pPr>
-        <w:rPr>
-          <w:i/>
-          <w:sz w:val="24"/>
-          <w:szCs w:val="24"/>
-        </w:rPr>
-      </w:pPr>
-      <w:r>
-        <w:rPr>
-          <w:i/>
-          <w:sz w:val="24"/>
-          <w:szCs w:val="24"/>
-        </w:rPr>
-        <w:t>You have only three clues:</w:t>
-      </w:r>
-    </w:p>
-    <w:p>
-      <w:pPr>
-        <w:numPr>
-          <w:ilvl w:val="0"/>
-          <w:numId w:val="1"/>
-        </w:numPr>
-        <w:ind w:hanging="360"/>
-        <w:contextualSpacing/>
-        <w:rPr>
-          <w:i/>
-          <w:sz w:val="24"/>
-          <w:szCs w:val="24"/>
-        </w:rPr>
-      </w:pPr>
-      <w:r>
-        <w:rPr>
-          <w:i/>
-          <w:sz w:val="24"/>
-          <w:szCs w:val="24"/>
-        </w:rPr>
-        <w:t>The message comes in 16-symbol blocks, and the answer is hidden in the centre block of the message.</w:t>
-      </w:r>
-    </w:p>
-    <w:p>
-      <w:pPr>
-        <w:numPr>
-          <w:ilvl w:val="0"/>
-          <w:numId w:val="1"/>
-        </w:numPr>
-        <w:ind w:hanging="360"/>
-        <w:contextualSpacing/>
-        <w:rPr>
-          <w:i/>
-          <w:sz w:val="24"/>
-          <w:szCs w:val="24"/>
-        </w:rPr>
-      </w:pPr>
+        <w:jc w:val="both"/>
+        <w:rPr>
+          <w:i/>
+          <w:sz w:val="24"/>
+          <w:szCs w:val="24"/>
+        </w:rPr>
+      </w:pPr>
+      <w:r>
+        <w:rPr>
+          <w:i/>
+          <w:sz w:val="24"/>
+          <w:szCs w:val="24"/>
+        </w:rPr>
+        <w:t xml:space="preserve">The message comes in </w:t>
+      </w:r>
+      <w:r>
+        <w:rPr>
+          <w:i/>
+          <w:sz w:val="24"/>
+          <w:szCs w:val="24"/>
+        </w:rPr>
+        <w:t xml:space="preserve">four </w:t>
+      </w:r>
+      <w:r>
+        <w:rPr>
+          <w:i/>
+          <w:sz w:val="24"/>
+          <w:szCs w:val="24"/>
+        </w:rPr>
+        <w:t xml:space="preserve">16-symbol blocks, and the answer is hidden in the </w:t>
+      </w:r>
+      <w:r>
+        <w:rPr>
+          <w:i/>
+          <w:sz w:val="24"/>
+          <w:szCs w:val="24"/>
+        </w:rPr>
+        <w:t xml:space="preserve">second and third </w:t>
+      </w:r>
+      <w:r>
+        <w:rPr>
+          <w:i/>
+          <w:sz w:val="24"/>
+          <w:szCs w:val="24"/>
+        </w:rPr>
+        <w:t>block</w:t>
+      </w:r>
+      <w:r>
+        <w:rPr>
+          <w:i/>
+          <w:sz w:val="24"/>
+          <w:szCs w:val="24"/>
+        </w:rPr>
+        <w:t>s</w:t>
+      </w:r>
+      <w:r>
+        <w:rPr>
+          <w:i/>
+          <w:sz w:val="24"/>
+          <w:szCs w:val="24"/>
+        </w:rPr>
+        <w:t xml:space="preserve"> of the message.</w:t>
+      </w:r>
+      <w:r>
+        <w:rPr>
+          <w:i/>
+          <w:sz w:val="24"/>
+          <w:szCs w:val="24"/>
+        </w:rPr>
+        <w:t xml:space="preserve"> </w:t>
+      </w:r>
       <w:r>
         <w:rPr>
           <w:i/>
@@ -278,141 +303,216 @@
         </w:rPr>
         <w:t>The message originated from the Cryogenic-Bezier-Curve and not the primitive version, Ectoplasmic-Cuckoo-Boogaloo.</w:t>
       </w:r>
-    </w:p>
-    <w:p>
-      <w:pPr>
-        <w:numPr>
-          <w:ilvl w:val="0"/>
-          <w:numId w:val="1"/>
-        </w:numPr>
-        <w:ind w:hanging="360"/>
-        <w:contextualSpacing/>
-        <w:rPr>
-          <w:i/>
-          <w:sz w:val="24"/>
-          <w:szCs w:val="24"/>
-        </w:rPr>
-      </w:pPr>
-      <w:r>
-        <w:rPr>
-          <w:i/>
-          <w:sz w:val="24"/>
-          <w:szCs w:val="24"/>
-        </w:rPr>
-        <w:t xml:space="preserve">The message is padded </w:t>
-      </w:r>
-      <w:r>
-        <w:rPr>
-          <w:i/>
-          <w:sz w:val="24"/>
-          <w:szCs w:val="24"/>
-        </w:rPr>
-        <w:t>with Planetary-Kebab-Cosmic-Solomon-</w:t>
-      </w:r>
-      <w:r>
-        <w:rPr>
-          <w:i/>
-          <w:sz w:val="24"/>
-          <w:szCs w:val="24"/>
-        </w:rPr>
-        <w:t xml:space="preserve">7 </w:t>
-      </w:r>
-      <w:r>
-        <w:rPr>
-          <w:i/>
-          <w:sz w:val="24"/>
-          <w:szCs w:val="24"/>
-        </w:rPr>
-        <w:t xml:space="preserve">and </w:t>
-      </w:r>
-      <w:r>
-        <w:rPr>
-          <w:i/>
-          <w:sz w:val="24"/>
-          <w:szCs w:val="24"/>
-        </w:rPr>
-        <w:t xml:space="preserve">obviously </w:t>
-      </w:r>
-      <w:r>
-        <w:rPr>
-          <w:i/>
-          <w:sz w:val="24"/>
-          <w:szCs w:val="24"/>
-        </w:rPr>
-        <w:t xml:space="preserve">protected from barbaric-mass-times-acceleration attacks. </w:t>
-      </w:r>
-    </w:p>
-    <w:p>
-      <w:pPr>
-        <w:rPr>
-          <w:i/>
-          <w:sz w:val="24"/>
-          <w:szCs w:val="24"/>
-        </w:rPr>
-      </w:pPr>
-    </w:p>
-    <w:p>
-      <w:pPr>
-        <w:rPr>
-          <w:i/>
-          <w:sz w:val="24"/>
-          <w:szCs w:val="24"/>
-        </w:rPr>
-      </w:pPr>
-      <w:r>
-        <w:rPr>
-          <w:i/>
-          <w:sz w:val="24"/>
-          <w:szCs w:val="24"/>
-        </w:rPr>
-        <w:t>Fortunately, there is an alien oracle that lives in the planet, but it only speaks in alien tongue.</w:t>
-      </w:r>
-    </w:p>
-    <w:p>
-      <w:pPr>
-        <w:rPr>
-          <w:i/>
-          <w:sz w:val="24"/>
-          <w:szCs w:val="24"/>
-        </w:rPr>
-      </w:pPr>
-      <w:r>
-        <w:rPr>
-          <w:i/>
-          <w:sz w:val="24"/>
-          <w:szCs w:val="24"/>
-        </w:rPr>
-        <w:t xml:space="preserve">It only will say "ree" if the padding of your alien message is valid, and "yon" if the padding is not. </w:t>
-      </w:r>
-    </w:p>
-    <w:p>
-      <w:pPr>
-        <w:rPr>
-          <w:i/>
-          <w:sz w:val="24"/>
-          <w:szCs w:val="24"/>
-        </w:rPr>
-      </w:pPr>
-      <w:r>
-        <w:rPr>
-          <w:i/>
-          <w:sz w:val="24"/>
-          <w:szCs w:val="24"/>
-        </w:rPr>
-        <w:t>A means of communicating with the alien oracle has been provided in client-challenge.py.</w:t>
-      </w:r>
-    </w:p>
-    <w:p>
-      <w:pPr>
-        <w:rPr>
-          <w:i/>
-          <w:sz w:val="24"/>
-          <w:szCs w:val="24"/>
-        </w:rPr>
-      </w:pPr>
-    </w:p>
-    <w:p>
-      <w:pPr>
+      <w:r>
+        <w:rPr>
+          <w:i/>
+          <w:sz w:val="24"/>
+          <w:szCs w:val="24"/>
+        </w:rPr>
+        <w:t xml:space="preserve"> </w:t>
+      </w:r>
+      <w:r>
+        <w:rPr>
+          <w:i/>
+          <w:sz w:val="24"/>
+          <w:szCs w:val="24"/>
+        </w:rPr>
+        <w:t xml:space="preserve">Fortunately, there is an alien </w:t>
+      </w:r>
+      <w:r>
+        <w:rPr>
+          <w:i/>
+          <w:sz w:val="24"/>
+          <w:szCs w:val="24"/>
+        </w:rPr>
+        <w:t xml:space="preserve">Oracle </w:t>
+      </w:r>
+      <w:r>
+        <w:rPr>
+          <w:i/>
+          <w:sz w:val="24"/>
+          <w:szCs w:val="24"/>
+        </w:rPr>
+        <w:t>that lives in the planet, but it only speaks in alien tongue.</w:t>
+      </w:r>
+      <w:r>
+        <w:rPr>
+          <w:i/>
+          <w:sz w:val="24"/>
+          <w:szCs w:val="24"/>
+        </w:rPr>
+        <w:t xml:space="preserve"> It only will say "</w:t>
+      </w:r>
+      <w:r>
+        <w:rPr>
+          <w:b/>
+          <w:i/>
+          <w:sz w:val="24"/>
+          <w:szCs w:val="24"/>
+        </w:rPr>
+        <w:t>ree</w:t>
+      </w:r>
+      <w:r>
+        <w:rPr>
+          <w:i/>
+          <w:sz w:val="24"/>
+          <w:szCs w:val="24"/>
+        </w:rPr>
+        <w:t xml:space="preserve">" if </w:t>
+      </w:r>
+      <w:r>
+        <w:rPr>
+          <w:i/>
+          <w:sz w:val="24"/>
+          <w:szCs w:val="24"/>
+        </w:rPr>
+        <w:t xml:space="preserve">your alien message </w:t>
+      </w:r>
+      <w:r>
+        <w:rPr>
+          <w:i/>
+          <w:sz w:val="24"/>
+          <w:szCs w:val="24"/>
+        </w:rPr>
+        <w:t xml:space="preserve">submitted has proper </w:t>
+      </w:r>
+      <w:r>
+        <w:rPr>
+          <w:i/>
+          <w:sz w:val="24"/>
+          <w:szCs w:val="24"/>
+        </w:rPr>
+        <w:t>Planetary-Kebab-Cosmic-Solomon-</w:t>
+      </w:r>
+      <w:r>
+        <w:rPr>
+          <w:i/>
+          <w:sz w:val="24"/>
+          <w:szCs w:val="24"/>
+        </w:rPr>
+        <w:t>7 padding</w:t>
+      </w:r>
+      <w:r>
+        <w:rPr>
+          <w:i/>
+          <w:sz w:val="24"/>
+          <w:szCs w:val="24"/>
+        </w:rPr>
+        <w:t xml:space="preserve"> (like one used on Earth)</w:t>
+      </w:r>
+      <w:r>
+        <w:rPr>
+          <w:i/>
+          <w:sz w:val="24"/>
+          <w:szCs w:val="24"/>
+        </w:rPr>
+        <w:t xml:space="preserve"> and "</w:t>
+      </w:r>
+      <w:r>
+        <w:rPr>
+          <w:b/>
+          <w:i/>
+          <w:sz w:val="24"/>
+          <w:szCs w:val="24"/>
+        </w:rPr>
+        <w:t>yon</w:t>
+      </w:r>
+      <w:r>
+        <w:rPr>
+          <w:i/>
+          <w:sz w:val="24"/>
+          <w:szCs w:val="24"/>
+        </w:rPr>
+        <w:t xml:space="preserve">" if </w:t>
+      </w:r>
+      <w:r>
+        <w:rPr>
+          <w:i/>
+          <w:sz w:val="24"/>
+          <w:szCs w:val="24"/>
+        </w:rPr>
+        <w:t xml:space="preserve">it </w:t>
+      </w:r>
+      <w:r>
+        <w:rPr>
+          <w:i/>
+          <w:sz w:val="24"/>
+          <w:szCs w:val="24"/>
+        </w:rPr>
+        <w:t xml:space="preserve">does </w:t>
+      </w:r>
+      <w:r>
+        <w:rPr>
+          <w:i/>
+          <w:sz w:val="24"/>
+          <w:szCs w:val="24"/>
+        </w:rPr>
+        <w:t xml:space="preserve">not. A means of communicating with the alien </w:t>
+      </w:r>
+      <w:r>
+        <w:rPr>
+          <w:i/>
+          <w:sz w:val="24"/>
+          <w:szCs w:val="24"/>
+        </w:rPr>
+        <w:t xml:space="preserve">Oracle </w:t>
+      </w:r>
+      <w:r>
+        <w:rPr>
+          <w:i/>
+          <w:sz w:val="24"/>
+          <w:szCs w:val="24"/>
+        </w:rPr>
+        <w:t>has been provided in client-challenge.py.</w:t>
+      </w:r>
+      <w:r>
+        <w:rPr>
+          <w:i/>
+          <w:sz w:val="24"/>
+          <w:szCs w:val="24"/>
+        </w:rPr>
+        <w:t xml:space="preserve"> </w:t>
+      </w:r>
+      <w:r>
+        <w:rPr>
+          <w:i/>
+          <w:sz w:val="24"/>
+          <w:szCs w:val="24"/>
+        </w:rPr>
+        <w:t xml:space="preserve">You realise you are missing essential information for the first block, but </w:t>
+      </w:r>
+      <w:r>
+        <w:rPr>
+          <w:i/>
+          <w:sz w:val="24"/>
+          <w:szCs w:val="24"/>
+        </w:rPr>
+        <w:t xml:space="preserve">the Oracle says </w:t>
+      </w:r>
+      <w:r>
+        <w:rPr>
+          <w:i/>
+          <w:sz w:val="24"/>
+          <w:szCs w:val="24"/>
+        </w:rPr>
+        <w:t>it is irrelevant.</w:t>
+      </w:r>
+      <w:bookmarkStart w:id="1" w:name="_GoBack"/>
+      <w:bookmarkEnd w:id="1"/>
+    </w:p>
+    <w:p>
+      <w:pPr>
+        <w:jc w:val="both"/>
+        <w:rPr>
+          <w:i/>
+          <w:sz w:val="24"/>
+          <w:szCs w:val="24"/>
+        </w:rPr>
+      </w:pPr>
+    </w:p>
+    <w:p>
+      <w:pPr>
+        <w:jc w:val="both"/>
         <w:rPr>
           <w:i/>
           <w:sz w:val="24"/>
@@ -430,6 +530,7 @@
     </w:p>
     <w:p>
       <w:pPr>
+        <w:jc w:val="both"/>
         <w:rPr>
           <w:i/>
           <w:sz w:val="24"/>
@@ -447,6 +548,7 @@
     </w:p>
     <w:p>
       <w:pPr>
+        <w:jc w:val="both"/>
         <w:rPr>
           <w:sz w:val="18"/>
         </w:rPr>
@@ -454,6 +556,7 @@
     </w:p>
     <w:p>
       <w:pPr>
+        <w:jc w:val="both"/>
         <w:rPr>
           <w:b/>
           <w:sz w:val="24"/>
@@ -495,6 +598,7 @@
     </w:p>
     <w:p>
       <w:pPr>
+        <w:jc w:val="both"/>
         <w:rPr>
           <w:sz w:val="24"/>
           <w:szCs w:val="24"/>
@@ -531,6 +635,7 @@
     </w:p>
     <w:p>
       <w:pPr>
+        <w:jc w:val="both"/>
         <w:rPr>
           <w:b/>
           <w:sz w:val="24"/>
@@ -548,6 +653,7 @@
     </w:p>
     <w:p>
       <w:pPr>
+        <w:jc w:val="both"/>
         <w:rPr>
           <w:sz w:val="24"/>
           <w:szCs w:val="24"/>
@@ -599,6 +705,23 @@
           <w:szCs w:val="24"/>
         </w:rPr>
       </w:pPr>
+    </w:p>
+    <w:p>
+      <w:pPr>
+        <w:rPr>
+          <w:b/>
+          <w:sz w:val="24"/>
+          <w:szCs w:val="24"/>
+        </w:rPr>
+      </w:pPr>
+      <w:r>
+        <w:rPr>
+          <w:b/>
+          <w:sz w:val="24"/>
+          <w:szCs w:val="24"/>
+        </w:rPr>
+        <w:br w:type="page"/>
+      </w:r>
     </w:p>
     <w:p>
       <w:pPr>
@@ -626,8 +749,8 @@
           <w:b/>
         </w:rPr>
       </w:pPr>
-      <w:bookmarkStart w:id="1" w:name="_kx8w2anzoxre" w:colFirst="0" w:colLast="0"/>
-      <w:bookmarkEnd w:id="1"/>
+      <w:bookmarkStart w:id="2" w:name="_kx8w2anzoxre" w:colFirst="0" w:colLast="0"/>
+      <w:bookmarkEnd w:id="2"/>
       <w:r>
         <w:rPr>
           <w:b/>
@@ -906,8 +1029,8 @@
           <w:b/>
         </w:rPr>
       </w:pPr>
-      <w:bookmarkStart w:id="2" w:name="_k6oey7ne3pp8" w:colFirst="0" w:colLast="0"/>
-      <w:bookmarkEnd w:id="2"/>
+      <w:bookmarkStart w:id="3" w:name="_k6oey7ne3pp8" w:colFirst="0" w:colLast="0"/>
+      <w:bookmarkEnd w:id="3"/>
       <w:r>
         <w:rPr>
           <w:b/>
@@ -1495,14 +1618,14 @@
         <w:pStyle w:val="Heading2"/>
         <w:contextualSpacing w:val="0"/>
       </w:pPr>
-      <w:bookmarkStart w:id="3" w:name="_a9vanr6ucqet" w:colFirst="0" w:colLast="0"/>
-      <w:bookmarkEnd w:id="3"/>
-    </w:p>
-    <w:p>
-      <w:bookmarkStart w:id="4" w:name="_cpalj6whgs3l" w:colFirst="0" w:colLast="0"/>
-      <w:bookmarkStart w:id="5" w:name="_6joh16ai4xia" w:colFirst="0" w:colLast="0"/>
+      <w:bookmarkStart w:id="4" w:name="_a9vanr6ucqet" w:colFirst="0" w:colLast="0"/>
       <w:bookmarkEnd w:id="4"/>
+    </w:p>
+    <w:p>
+      <w:bookmarkStart w:id="5" w:name="_cpalj6whgs3l" w:colFirst="0" w:colLast="0"/>
+      <w:bookmarkStart w:id="6" w:name="_6joh16ai4xia" w:colFirst="0" w:colLast="0"/>
       <w:bookmarkEnd w:id="5"/>
+      <w:bookmarkEnd w:id="6"/>
     </w:p>
     <w:p/>
     <w:p/>
@@ -1653,8 +1776,8 @@
         <w:pStyle w:val="Heading2"/>
         <w:contextualSpacing w:val="0"/>
       </w:pPr>
-      <w:bookmarkStart w:id="6" w:name="_gbwxhk8xk7nc" w:colFirst="0" w:colLast="0"/>
-      <w:bookmarkEnd w:id="6"/>
+      <w:bookmarkStart w:id="7" w:name="_gbwxhk8xk7nc" w:colFirst="0" w:colLast="0"/>
+      <w:bookmarkEnd w:id="7"/>
     </w:p>
     <w:p>
       <w:r>
@@ -1669,10 +1792,10 @@
           <w:b/>
         </w:rPr>
       </w:pPr>
-      <w:bookmarkStart w:id="7" w:name="_bvdtowusxavf" w:colFirst="0" w:colLast="0"/>
-      <w:bookmarkStart w:id="8" w:name="_q7hei3h3jqpf" w:colFirst="0" w:colLast="0"/>
-      <w:bookmarkEnd w:id="7"/>
+      <w:bookmarkStart w:id="8" w:name="_bvdtowusxavf" w:colFirst="0" w:colLast="0"/>
+      <w:bookmarkStart w:id="9" w:name="_q7hei3h3jqpf" w:colFirst="0" w:colLast="0"/>
       <w:bookmarkEnd w:id="8"/>
+      <w:bookmarkEnd w:id="9"/>
       <w:r>
         <w:rPr>
           <w:noProof/>
@@ -1809,7 +1932,7 @@
           </mc:Choice>
           <mc:Fallback>
             <w:pict>
-              <v:rect w14:anchorId="6B1FCF8F" id="Rectangle 4" o:spid="_x0000_s1026" style="position:absolute;margin-left:168.45pt;margin-top:77.45pt;width:6.7pt;height:8.95pt;z-index:251659264;visibility:visible;mso-wrap-style:square;mso-width-percent:0;mso-height-percent:0;mso-wrap-distance-left:9pt;mso-wrap-distance-top:0;mso-wrap-distance-right:9pt;mso-wrap-distance-bottom:0;mso-position-horizontal:absolute;mso-position-horizontal-relative:text;mso-position-vertical:absolute;mso-position-vertical-relative:text;mso-width-percent:0;mso-height-percent:0;mso-width-relative:margin;mso-height-relative:margin;v-text-anchor:middle" o:gfxdata="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" fillcolor="red" strokecolor="red" strokeweight="1pt"/>
+              <v:rect w14:anchorId="3781B7C3" id="Rectangle 4" o:spid="_x0000_s1026" style="position:absolute;margin-left:168.45pt;margin-top:77.45pt;width:6.7pt;height:8.95pt;z-index:251659264;visibility:visible;mso-wrap-style:square;mso-width-percent:0;mso-height-percent:0;mso-wrap-distance-left:9pt;mso-wrap-distance-top:0;mso-wrap-distance-right:9pt;mso-wrap-distance-bottom:0;mso-position-horizontal:absolute;mso-position-horizontal-relative:text;mso-position-vertical:absolute;mso-position-vertical-relative:text;mso-width-percent:0;mso-height-percent:0;mso-width-relative:margin;mso-height-relative:margin;v-text-anchor:middle" o:gfxdata="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" fillcolor="red" strokecolor="red" strokeweight="1pt"/>
             </w:pict>
           </mc:Fallback>
         </mc:AlternateContent>
@@ -1887,87 +2010,45 @@
           <w:sz w:val="24"/>
           <w:szCs w:val="24"/>
         </w:rPr>
-        <w:t>To find the last byte of P2, we first need to</w:t>
-      </w:r>
-      <w:r>
-        <w:rPr>
-          <w:sz w:val="24"/>
-          <w:szCs w:val="24"/>
-        </w:rPr>
-        <w:t xml:space="preserve"> craft C1</w:t>
-      </w:r>
-      <w:r>
-        <w:rPr>
-          <w:sz w:val="24"/>
-          <w:szCs w:val="24"/>
-        </w:rPr>
-        <w:t>’.</w:t>
-      </w:r>
-    </w:p>
-    <w:p>
-      <w:pPr>
-        <w:rPr>
-          <w:sz w:val="24"/>
-          <w:szCs w:val="24"/>
-        </w:rPr>
-      </w:pPr>
-      <w:r>
-        <w:rPr>
-          <w:sz w:val="24"/>
-          <w:szCs w:val="24"/>
-        </w:rPr>
-        <w:t>W</w:t>
-      </w:r>
-      <w:r>
-        <w:rPr>
-          <w:sz w:val="24"/>
-          <w:szCs w:val="24"/>
-        </w:rPr>
-        <w:t>e choose C1’[0 to 15] to be C1[0 to 15], and C1’[16] to be C1[16]^ guess^</w:t>
-      </w:r>
-      <w:r>
-        <w:rPr>
-          <w:sz w:val="24"/>
-          <w:szCs w:val="24"/>
-        </w:rPr>
-        <w:t>0x01.</w:t>
-      </w:r>
-    </w:p>
-    <w:p>
-      <w:pPr>
-        <w:rPr>
-          <w:sz w:val="24"/>
-          <w:szCs w:val="24"/>
-        </w:rPr>
-      </w:pPr>
-    </w:p>
-    <w:p>
-      <w:pPr>
-        <w:rPr>
-          <w:sz w:val="24"/>
-          <w:szCs w:val="24"/>
-        </w:rPr>
-      </w:pPr>
-      <w:r>
-        <w:rPr>
-          <w:sz w:val="24"/>
-          <w:szCs w:val="24"/>
-        </w:rPr>
-        <w:t xml:space="preserve">If our guess is correct, I2[16] ^ C1[16] ^ guess ^ 0x01 = 0x01, as </w:t>
-      </w:r>
-      <w:r>
-        <w:rPr>
-          <w:sz w:val="24"/>
-          <w:szCs w:val="24"/>
-        </w:rPr>
-        <w:t xml:space="preserve">I2[16] ^ </w:t>
-      </w:r>
-      <w:r>
-        <w:rPr>
-          <w:sz w:val="24"/>
-          <w:szCs w:val="24"/>
-        </w:rPr>
-        <w:t>C1[16] ^ guess will be cancelled out.</w:t>
+        <w:t>To find the last byte of P2, we first need to craft C1’.</w:t>
+      </w:r>
+    </w:p>
+    <w:p>
+      <w:pPr>
+        <w:rPr>
+          <w:sz w:val="24"/>
+          <w:szCs w:val="24"/>
+        </w:rPr>
+      </w:pPr>
+      <w:r>
+        <w:rPr>
+          <w:sz w:val="24"/>
+          <w:szCs w:val="24"/>
+        </w:rPr>
+        <w:t>We choose C1’[0 to 15] to be C1[0 to 15], and C1’[16] to be C1[16]^ guess^0x01.</w:t>
+      </w:r>
+    </w:p>
+    <w:p>
+      <w:pPr>
+        <w:rPr>
+          <w:sz w:val="24"/>
+          <w:szCs w:val="24"/>
+        </w:rPr>
+      </w:pPr>
+    </w:p>
+    <w:p>
+      <w:pPr>
+        <w:rPr>
+          <w:sz w:val="24"/>
+          <w:szCs w:val="24"/>
+        </w:rPr>
+      </w:pPr>
+      <w:r>
+        <w:rPr>
+          <w:sz w:val="24"/>
+          <w:szCs w:val="24"/>
+        </w:rPr>
+        <w:t>If our guess is correct, I2[16] ^ C1[16] ^ guess ^ 0x01 = 0x01, as I2[16] ^ C1[16] ^ guess will be cancelled out.</w:t>
       </w:r>
     </w:p>
     <w:p>
@@ -2004,27 +2085,20 @@
           <w:sz w:val="24"/>
           <w:szCs w:val="24"/>
         </w:rPr>
-        <w:t>C1’ + C2</w:t>
-      </w:r>
-      <w:r>
-        <w:rPr>
-          <w:sz w:val="24"/>
-          <w:szCs w:val="24"/>
-        </w:rPr>
-        <w:t xml:space="preserve"> is sent to the oracle, he will reply that the message has a correct padding. This is where we know the last byte of P2 is our guess.</w:t>
-      </w:r>
-    </w:p>
-    <w:p>
-      <w:pPr>
-        <w:rPr>
-          <w:sz w:val="24"/>
-          <w:szCs w:val="24"/>
-        </w:rPr>
-      </w:pPr>
-      <w:bookmarkStart w:id="9" w:name="_4icq1u3ia898" w:colFirst="0" w:colLast="0"/>
-      <w:bookmarkStart w:id="10" w:name="_72hy5xgk7oth" w:colFirst="0" w:colLast="0"/>
-      <w:bookmarkEnd w:id="9"/>
+        <w:t>C1’ + C2 is sent to the oracle, he will reply that the message has a correct padding. This is where we know the last byte of P2 is our guess.</w:t>
+      </w:r>
+    </w:p>
+    <w:p>
+      <w:pPr>
+        <w:rPr>
+          <w:sz w:val="24"/>
+          <w:szCs w:val="24"/>
+        </w:rPr>
+      </w:pPr>
+      <w:bookmarkStart w:id="10" w:name="_4icq1u3ia898" w:colFirst="0" w:colLast="0"/>
+      <w:bookmarkStart w:id="11" w:name="_72hy5xgk7oth" w:colFirst="0" w:colLast="0"/>
       <w:bookmarkEnd w:id="10"/>
+      <w:bookmarkEnd w:id="11"/>
     </w:p>
     <w:p>
       <w:pPr>
@@ -2265,56 +2339,7 @@
           <w:sz w:val="24"/>
           <w:szCs w:val="24"/>
         </w:rPr>
-        <w:t>If our guess is correct, I2[15] ^ C1[15</w:t>
-      </w:r>
-      <w:r>
-        <w:rPr>
-          <w:sz w:val="24"/>
-          <w:szCs w:val="24"/>
-        </w:rPr>
-        <w:t>] ^ guess ^ 0</w:t>
-      </w:r>
-      <w:r>
-        <w:rPr>
-          <w:sz w:val="24"/>
-          <w:szCs w:val="24"/>
-        </w:rPr>
-        <w:t>x02 = 0x02</w:t>
-      </w:r>
-      <w:r>
-        <w:rPr>
-          <w:sz w:val="24"/>
-          <w:szCs w:val="24"/>
-        </w:rPr>
-        <w:t xml:space="preserve">, as </w:t>
-      </w:r>
-      <w:r>
-        <w:rPr>
-          <w:sz w:val="24"/>
-          <w:szCs w:val="24"/>
-        </w:rPr>
-        <w:t>I2[15</w:t>
-      </w:r>
-      <w:r>
-        <w:rPr>
-          <w:sz w:val="24"/>
-          <w:szCs w:val="24"/>
-        </w:rPr>
-        <w:t xml:space="preserve">] ^ </w:t>
-      </w:r>
-      <w:r>
-        <w:rPr>
-          <w:sz w:val="24"/>
-          <w:szCs w:val="24"/>
-        </w:rPr>
-        <w:t>C1[15</w:t>
-      </w:r>
-      <w:r>
-        <w:rPr>
-          <w:sz w:val="24"/>
-          <w:szCs w:val="24"/>
-        </w:rPr>
-        <w:t>] ^ guess will be cancelled out.</w:t>
+        <w:t>If our guess is correct, I2[15] ^ C1[15] ^ guess ^ 0x02 = 0x02, as I2[15] ^ C1[15] ^ guess will be cancelled out.</w:t>
       </w:r>
     </w:p>
     <w:p>
@@ -2410,9 +2435,7 @@
           <w:szCs w:val="24"/>
         </w:rPr>
       </w:pPr>
-      <w:bookmarkStart w:id="11" w:name="_2sdb39nnsycw" w:colFirst="0" w:colLast="0"/>
-      <w:bookmarkStart w:id="12" w:name="_GoBack"/>
-      <w:bookmarkEnd w:id="11"/>
+      <w:bookmarkStart w:id="12" w:name="_2sdb39nnsycw" w:colFirst="0" w:colLast="0"/>
       <w:bookmarkEnd w:id="12"/>
       <w:r>
         <w:rPr>

</xml_diff>

<commit_message>
changed ciphertext in description
</commit_message>
<xml_diff>
--- a/KopiCTFDescription.docx
+++ b/KopiCTFDescription.docx
@@ -183,20 +183,8 @@
                 <w:color w:val="A71D5D"/>
                 <w:sz w:val="18"/>
                 <w:szCs w:val="18"/>
-                <w:highlight w:val="white"/>
               </w:rPr>
-              <w:t>b</w:t>
-            </w:r>
-            <w:r>
-              <w:rPr>
-                <w:rFonts w:ascii="Consolas" w:eastAsia="Consolas" w:hAnsi="Consolas" w:cs="Consolas"/>
-                <w:i/>
-                <w:color w:val="183691"/>
-                <w:sz w:val="18"/>
-                <w:szCs w:val="18"/>
-                <w:highlight w:val="white"/>
-              </w:rPr>
-              <w:t>'P\xe2s\x14&amp;o\xda\x04\x124\xb3\xf2\x8d\x97\xeaG\xa4H\n5}m\t.\xe1\xaf\xa7\x0f\xc3\x8d8\x04!\x06AP\x13\xa8[\x01#\xcao\xb9\xc6\xbf^\x97*A\x92j)MfmEL\xa5\xef\xbc.(\xfe\xc2\xf1\xb3e@Z\x91=\x19\xba\xdc\xbb\x1a\x01Eu'</w:t>
+              <w:t>b';e\xc6\xd3\xb5\xed\xcaz\xd82\x97{`\x02\xd0\xee\xdf%\x18\xeaf\xaa/,\'3\xael\x83\xd9\xf2u\xda\'\xf5\xb0\xad"q\xfa\xf1\n\xecRZ?rh\x92{\x07\xaf@J4Y\xd2\x9a\xad9\xf0\xf4\x90\xf1'</w:t>
             </w:r>
           </w:p>
         </w:tc>
@@ -265,7 +253,17 @@
           <w:sz w:val="24"/>
           <w:szCs w:val="24"/>
         </w:rPr>
-        <w:t xml:space="preserve">second and third </w:t>
+        <w:t xml:space="preserve">second </w:t>
+      </w:r>
+      <w:bookmarkStart w:id="1" w:name="_GoBack"/>
+      <w:bookmarkEnd w:id="1"/>
+      <w:r>
+        <w:rPr>
+          <w:i/>
+          <w:sz w:val="24"/>
+          <w:szCs w:val="24"/>
+        </w:rPr>
+        <w:t xml:space="preserve">and third </w:t>
       </w:r>
       <w:r>
         <w:rPr>
@@ -742,8 +740,8 @@
           <w:b/>
         </w:rPr>
       </w:pPr>
-      <w:bookmarkStart w:id="1" w:name="_kx8w2anzoxre" w:colFirst="0" w:colLast="0"/>
-      <w:bookmarkEnd w:id="1"/>
+      <w:bookmarkStart w:id="2" w:name="_kx8w2anzoxre" w:colFirst="0" w:colLast="0"/>
+      <w:bookmarkEnd w:id="2"/>
       <w:r>
         <w:rPr>
           <w:b/>
@@ -1032,8 +1030,8 @@
           <w:b/>
         </w:rPr>
       </w:pPr>
-      <w:bookmarkStart w:id="2" w:name="_k6oey7ne3pp8" w:colFirst="0" w:colLast="0"/>
-      <w:bookmarkEnd w:id="2"/>
+      <w:bookmarkStart w:id="3" w:name="_k6oey7ne3pp8" w:colFirst="0" w:colLast="0"/>
+      <w:bookmarkEnd w:id="3"/>
       <w:r>
         <w:rPr>
           <w:b/>
@@ -1641,17 +1639,17 @@
         <w:contextualSpacing w:val="0"/>
         <w:jc w:val="both"/>
       </w:pPr>
-      <w:bookmarkStart w:id="3" w:name="_a9vanr6ucqet" w:colFirst="0" w:colLast="0"/>
-      <w:bookmarkEnd w:id="3"/>
-    </w:p>
-    <w:p>
-      <w:pPr>
-        <w:jc w:val="both"/>
-      </w:pPr>
-      <w:bookmarkStart w:id="4" w:name="_cpalj6whgs3l" w:colFirst="0" w:colLast="0"/>
-      <w:bookmarkStart w:id="5" w:name="_6joh16ai4xia" w:colFirst="0" w:colLast="0"/>
+      <w:bookmarkStart w:id="4" w:name="_a9vanr6ucqet" w:colFirst="0" w:colLast="0"/>
       <w:bookmarkEnd w:id="4"/>
+    </w:p>
+    <w:p>
+      <w:pPr>
+        <w:jc w:val="both"/>
+      </w:pPr>
+      <w:bookmarkStart w:id="5" w:name="_cpalj6whgs3l" w:colFirst="0" w:colLast="0"/>
+      <w:bookmarkStart w:id="6" w:name="_6joh16ai4xia" w:colFirst="0" w:colLast="0"/>
       <w:bookmarkEnd w:id="5"/>
+      <w:bookmarkEnd w:id="6"/>
     </w:p>
     <w:p>
       <w:pPr>
@@ -1835,8 +1833,8 @@
         <w:contextualSpacing w:val="0"/>
         <w:jc w:val="both"/>
       </w:pPr>
-      <w:bookmarkStart w:id="6" w:name="_gbwxhk8xk7nc" w:colFirst="0" w:colLast="0"/>
-      <w:bookmarkEnd w:id="6"/>
+      <w:bookmarkStart w:id="7" w:name="_gbwxhk8xk7nc" w:colFirst="0" w:colLast="0"/>
+      <w:bookmarkEnd w:id="7"/>
     </w:p>
     <w:p>
       <w:pPr>
@@ -1855,10 +1853,10 @@
           <w:b/>
         </w:rPr>
       </w:pPr>
-      <w:bookmarkStart w:id="7" w:name="_bvdtowusxavf" w:colFirst="0" w:colLast="0"/>
-      <w:bookmarkStart w:id="8" w:name="_q7hei3h3jqpf" w:colFirst="0" w:colLast="0"/>
-      <w:bookmarkEnd w:id="7"/>
+      <w:bookmarkStart w:id="8" w:name="_bvdtowusxavf" w:colFirst="0" w:colLast="0"/>
+      <w:bookmarkStart w:id="9" w:name="_q7hei3h3jqpf" w:colFirst="0" w:colLast="0"/>
       <w:bookmarkEnd w:id="8"/>
+      <w:bookmarkEnd w:id="9"/>
       <w:r>
         <w:rPr>
           <w:noProof/>
@@ -1998,7 +1996,7 @@
           </mc:Choice>
           <mc:Fallback>
             <w:pict>
-              <v:rect w14:anchorId="58544BB5" id="Rectangle 4" o:spid="_x0000_s1026" style="position:absolute;margin-left:168.45pt;margin-top:77.45pt;width:6.7pt;height:8.95pt;z-index:251659264;visibility:visible;mso-wrap-style:square;mso-width-percent:0;mso-height-percent:0;mso-wrap-distance-left:9pt;mso-wrap-distance-top:0;mso-wrap-distance-right:9pt;mso-wrap-distance-bottom:0;mso-position-horizontal:absolute;mso-position-horizontal-relative:text;mso-position-vertical:absolute;mso-position-vertical-relative:text;mso-width-percent:0;mso-height-percent:0;mso-width-relative:margin;mso-height-relative:margin;v-text-anchor:middle" o:gfxdata="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" fillcolor="red" strokecolor="red" strokeweight="1pt"/>
+              <v:rect w14:anchorId="0F2CFC75" id="Rectangle 4" o:spid="_x0000_s1026" style="position:absolute;margin-left:168.45pt;margin-top:77.45pt;width:6.7pt;height:8.95pt;z-index:251659264;visibility:visible;mso-wrap-style:square;mso-width-percent:0;mso-height-percent:0;mso-wrap-distance-left:9pt;mso-wrap-distance-top:0;mso-wrap-distance-right:9pt;mso-wrap-distance-bottom:0;mso-position-horizontal:absolute;mso-position-horizontal-relative:text;mso-position-vertical:absolute;mso-position-vertical-relative:text;mso-width-percent:0;mso-height-percent:0;mso-width-relative:margin;mso-height-relative:margin;v-text-anchor:middle" o:gfxdata="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" fillcolor="red" strokecolor="red" strokeweight="1pt"/>
             </w:pict>
           </mc:Fallback>
         </mc:AlternateContent>
@@ -2272,10 +2270,10 @@
           <w:szCs w:val="24"/>
         </w:rPr>
       </w:pPr>
-      <w:bookmarkStart w:id="9" w:name="_4icq1u3ia898" w:colFirst="0" w:colLast="0"/>
-      <w:bookmarkStart w:id="10" w:name="_72hy5xgk7oth" w:colFirst="0" w:colLast="0"/>
-      <w:bookmarkEnd w:id="9"/>
+      <w:bookmarkStart w:id="10" w:name="_4icq1u3ia898" w:colFirst="0" w:colLast="0"/>
+      <w:bookmarkStart w:id="11" w:name="_72hy5xgk7oth" w:colFirst="0" w:colLast="0"/>
       <w:bookmarkEnd w:id="10"/>
+      <w:bookmarkEnd w:id="11"/>
     </w:p>
     <w:p>
       <w:pPr>
@@ -2443,21 +2441,7 @@
           <w:sz w:val="24"/>
           <w:szCs w:val="24"/>
         </w:rPr>
-        <w:t>C1[0]…</w:t>
-      </w:r>
-      <w:r>
-        <w:rPr>
-          <w:sz w:val="24"/>
-          <w:szCs w:val="24"/>
-        </w:rPr>
-        <w:t>C[14</w:t>
-      </w:r>
-      <w:r>
-        <w:rPr>
-          <w:sz w:val="24"/>
-          <w:szCs w:val="24"/>
-        </w:rPr>
-        <w:t xml:space="preserve">] </w:t>
+        <w:t xml:space="preserve">C1[0]…C[14] </w:t>
       </w:r>
       <w:r>
         <w:rPr>
@@ -2734,8 +2718,6 @@
         </w:rPr>
         <w:t xml:space="preserve">tion Vector to the participants, however it is irrelevant. </w:t>
       </w:r>
-      <w:bookmarkStart w:id="11" w:name="_GoBack"/>
-      <w:bookmarkEnd w:id="11"/>
     </w:p>
     <w:p>
       <w:pPr>

</xml_diff>

<commit_message>
Edited KopiCTF Description File
</commit_message>
<xml_diff>
--- a/KopiCTFDescription.docx
+++ b/KopiCTFDescription.docx
@@ -439,7 +439,7 @@
           <w:sz w:val="24"/>
           <w:szCs w:val="24"/>
         </w:rPr>
-        <w:t>has been provided in client-challenge.py.</w:t>
+        <w:t>has been provided in challenge</w:t>
       </w:r>
       <w:r>
         <w:rPr>
@@ -447,6 +447,22 @@
           <w:sz w:val="24"/>
           <w:szCs w:val="24"/>
         </w:rPr>
+        <w:t>-client</w:t>
+      </w:r>
+      <w:r>
+        <w:rPr>
+          <w:i/>
+          <w:sz w:val="24"/>
+          <w:szCs w:val="24"/>
+        </w:rPr>
+        <w:t>.py.</w:t>
+      </w:r>
+      <w:r>
+        <w:rPr>
+          <w:i/>
+          <w:sz w:val="24"/>
+          <w:szCs w:val="24"/>
+        </w:rPr>
         <w:t xml:space="preserve"> You realise you are missing essential information for the first block, but </w:t>
       </w:r>
       <w:r>
@@ -509,7 +525,23 @@
           <w:sz w:val="24"/>
           <w:szCs w:val="24"/>
         </w:rPr>
-        <w:t>Will you be able to return home?</w:t>
+        <w:t xml:space="preserve">Will you be able </w:t>
+      </w:r>
+      <w:r>
+        <w:rPr>
+          <w:i/>
+          <w:sz w:val="24"/>
+          <w:szCs w:val="24"/>
+        </w:rPr>
+        <w:t>s</w:t>
+      </w:r>
+      <w:r>
+        <w:rPr>
+          <w:i/>
+          <w:sz w:val="24"/>
+          <w:szCs w:val="24"/>
+        </w:rPr>
+        <w:t>to return home?</w:t>
       </w:r>
     </w:p>
     <w:p>
@@ -575,14 +607,42 @@
           <w:sz w:val="24"/>
           <w:szCs w:val="24"/>
         </w:rPr>
-        <w:t>client-challenge.py</w:t>
-      </w:r>
-      <w:r>
-        <w:rPr>
-          <w:sz w:val="24"/>
-          <w:szCs w:val="24"/>
-        </w:rPr>
-        <w:t xml:space="preserve"> (skeleton c</w:t>
+        <w:t>challenge</w:t>
+      </w:r>
+      <w:r>
+        <w:rPr>
+          <w:sz w:val="24"/>
+          <w:szCs w:val="24"/>
+        </w:rPr>
+        <w:t>-</w:t>
+      </w:r>
+      <w:r>
+        <w:rPr>
+          <w:sz w:val="24"/>
+          <w:szCs w:val="24"/>
+        </w:rPr>
+        <w:t>client-.py</w:t>
+      </w:r>
+      <w:r>
+        <w:rPr>
+          <w:sz w:val="24"/>
+          <w:szCs w:val="24"/>
+        </w:rPr>
+        <w:t xml:space="preserve"> (</w:t>
+      </w:r>
+      <w:r>
+        <w:rPr>
+          <w:sz w:val="24"/>
+          <w:szCs w:val="24"/>
+        </w:rPr>
+        <w:t xml:space="preserve">python3 </w:t>
+      </w:r>
+      <w:r>
+        <w:rPr>
+          <w:sz w:val="24"/>
+          <w:szCs w:val="24"/>
+        </w:rPr>
+        <w:t>skeleton c</w:t>
       </w:r>
       <w:r>
         <w:rPr>
@@ -620,6 +680,58 @@
         </w:rPr>
         <w:t>)</w:t>
       </w:r>
+    </w:p>
+    <w:p>
+      <w:pPr>
+        <w:jc w:val="both"/>
+        <w:rPr>
+          <w:sz w:val="24"/>
+          <w:szCs w:val="24"/>
+        </w:rPr>
+      </w:pPr>
+    </w:p>
+    <w:p>
+      <w:pPr>
+        <w:jc w:val="both"/>
+        <w:rPr>
+          <w:b/>
+          <w:sz w:val="24"/>
+          <w:szCs w:val="24"/>
+        </w:rPr>
+      </w:pPr>
+      <w:r>
+        <w:rPr>
+          <w:b/>
+          <w:sz w:val="24"/>
+          <w:szCs w:val="24"/>
+        </w:rPr>
+        <w:t xml:space="preserve">NOTE: </w:t>
+      </w:r>
+    </w:p>
+    <w:p>
+      <w:pPr>
+        <w:jc w:val="both"/>
+        <w:rPr>
+          <w:sz w:val="24"/>
+          <w:szCs w:val="24"/>
+        </w:rPr>
+      </w:pPr>
+      <w:r>
+        <w:rPr>
+          <w:sz w:val="24"/>
+          <w:szCs w:val="24"/>
+        </w:rPr>
+        <w:t>Please use python3 to communicate with the Oracle. ;)</w:t>
+      </w:r>
+    </w:p>
+    <w:p>
+      <w:pPr>
+        <w:jc w:val="both"/>
+        <w:rPr>
+          <w:sz w:val="24"/>
+          <w:szCs w:val="24"/>
+        </w:rPr>
+      </w:pPr>
     </w:p>
     <w:p>
       <w:pPr>
@@ -999,23 +1111,46 @@
           <w:sz w:val="24"/>
           <w:szCs w:val="24"/>
         </w:rPr>
-        <w:t>Challenge Server running in LEET Lab:</w:t>
-      </w:r>
-    </w:p>
-    <w:p>
-      <w:pPr>
-        <w:jc w:val="both"/>
-        <w:rPr>
-          <w:sz w:val="24"/>
-          <w:szCs w:val="24"/>
-        </w:rPr>
-      </w:pPr>
-      <w:r>
-        <w:rPr>
-          <w:sz w:val="24"/>
-          <w:szCs w:val="24"/>
-        </w:rPr>
-        <w:t>l2server.py (Code for running the server,</w:t>
+        <w:t xml:space="preserve">Challenge Server running in </w:t>
+      </w:r>
+      <w:r>
+        <w:rPr>
+          <w:b/>
+          <w:sz w:val="24"/>
+          <w:szCs w:val="24"/>
+        </w:rPr>
+        <w:t>Amazon EC2 Instance</w:t>
+      </w:r>
+      <w:r>
+        <w:rPr>
+          <w:b/>
+          <w:sz w:val="24"/>
+          <w:szCs w:val="24"/>
+        </w:rPr>
+        <w:t>:</w:t>
+      </w:r>
+    </w:p>
+    <w:p>
+      <w:pPr>
+        <w:jc w:val="both"/>
+        <w:rPr>
+          <w:sz w:val="24"/>
+          <w:szCs w:val="24"/>
+        </w:rPr>
+      </w:pPr>
+      <w:r>
+        <w:rPr>
+          <w:sz w:val="24"/>
+          <w:szCs w:val="24"/>
+        </w:rPr>
+        <w:t>team-reyon-server</w:t>
+      </w:r>
+      <w:r>
+        <w:rPr>
+          <w:sz w:val="24"/>
+          <w:szCs w:val="24"/>
+        </w:rPr>
+        <w:t>.py (Code for running the server,</w:t>
       </w:r>
       <w:r>
         <w:rPr>
@@ -1093,16 +1228,176 @@
     <w:tbl>
       <w:tblPr>
         <w:tblStyle w:val="a0"/>
-        <w:tblW w:w="3810" w:type="dxa"/>
+        <w:tblW w:w="4139" w:type="dxa"/>
         <w:tblLayout w:type="fixed"/>
         <w:tblLook w:val="0600" w:firstRow="0" w:lastRow="0" w:firstColumn="0" w:lastColumn="0" w:noHBand="1" w:noVBand="1"/>
       </w:tblPr>
       <w:tblGrid>
-        <w:gridCol w:w="960"/>
-        <w:gridCol w:w="960"/>
-        <w:gridCol w:w="960"/>
-        <w:gridCol w:w="930"/>
+        <w:gridCol w:w="1043"/>
+        <w:gridCol w:w="1043"/>
+        <w:gridCol w:w="1043"/>
+        <w:gridCol w:w="1010"/>
       </w:tblGrid>
+      <w:tr>
+        <w:tc>
+          <w:tcPr>
+            <w:tcW w:w="960" w:type="dxa"/>
+            <w:tcMar>
+              <w:top w:w="100" w:type="dxa"/>
+              <w:left w:w="100" w:type="dxa"/>
+              <w:bottom w:w="100" w:type="dxa"/>
+              <w:right w:w="100" w:type="dxa"/>
+            </w:tcMar>
+          </w:tcPr>
+          <w:p>
+            <w:pPr>
+              <w:widowControl w:val="0"/>
+              <w:spacing w:line="240" w:lineRule="auto"/>
+              <w:jc w:val="both"/>
+              <w:rPr>
+                <w:sz w:val="20"/>
+                <w:szCs w:val="20"/>
+              </w:rPr>
+            </w:pPr>
+            <w:r>
+              <w:rPr>
+                <w:sz w:val="20"/>
+                <w:szCs w:val="20"/>
+              </w:rPr>
+              <w:t>N</w:t>
+            </w:r>
+            <w:r>
+              <w:rPr>
+                <w:sz w:val="20"/>
+                <w:szCs w:val="20"/>
+              </w:rPr>
+              <w:t>-3</w:t>
+            </w:r>
+            <w:r>
+              <w:rPr>
+                <w:sz w:val="20"/>
+                <w:szCs w:val="20"/>
+              </w:rPr>
+              <w:t xml:space="preserve"> byte</w:t>
+            </w:r>
+          </w:p>
+        </w:tc>
+        <w:tc>
+          <w:tcPr>
+            <w:tcW w:w="960" w:type="dxa"/>
+            <w:tcMar>
+              <w:top w:w="100" w:type="dxa"/>
+              <w:left w:w="100" w:type="dxa"/>
+              <w:bottom w:w="100" w:type="dxa"/>
+              <w:right w:w="100" w:type="dxa"/>
+            </w:tcMar>
+          </w:tcPr>
+          <w:p>
+            <w:pPr>
+              <w:widowControl w:val="0"/>
+              <w:spacing w:line="240" w:lineRule="auto"/>
+              <w:jc w:val="both"/>
+              <w:rPr>
+                <w:sz w:val="20"/>
+                <w:szCs w:val="20"/>
+              </w:rPr>
+            </w:pPr>
+            <w:r>
+              <w:rPr>
+                <w:sz w:val="20"/>
+                <w:szCs w:val="20"/>
+              </w:rPr>
+              <w:t>N</w:t>
+            </w:r>
+            <w:r>
+              <w:rPr>
+                <w:sz w:val="20"/>
+                <w:szCs w:val="20"/>
+              </w:rPr>
+              <w:t>-2</w:t>
+            </w:r>
+            <w:r>
+              <w:rPr>
+                <w:sz w:val="20"/>
+                <w:szCs w:val="20"/>
+              </w:rPr>
+              <w:t xml:space="preserve"> byte</w:t>
+            </w:r>
+          </w:p>
+        </w:tc>
+        <w:tc>
+          <w:tcPr>
+            <w:tcW w:w="960" w:type="dxa"/>
+            <w:tcMar>
+              <w:top w:w="100" w:type="dxa"/>
+              <w:left w:w="100" w:type="dxa"/>
+              <w:bottom w:w="100" w:type="dxa"/>
+              <w:right w:w="100" w:type="dxa"/>
+            </w:tcMar>
+          </w:tcPr>
+          <w:p>
+            <w:pPr>
+              <w:widowControl w:val="0"/>
+              <w:spacing w:line="240" w:lineRule="auto"/>
+              <w:jc w:val="both"/>
+              <w:rPr>
+                <w:sz w:val="20"/>
+                <w:szCs w:val="20"/>
+              </w:rPr>
+            </w:pPr>
+            <w:r>
+              <w:rPr>
+                <w:sz w:val="20"/>
+                <w:szCs w:val="20"/>
+              </w:rPr>
+              <w:t>N</w:t>
+            </w:r>
+            <w:r>
+              <w:rPr>
+                <w:sz w:val="20"/>
+                <w:szCs w:val="20"/>
+              </w:rPr>
+              <w:t>-1</w:t>
+            </w:r>
+            <w:r>
+              <w:rPr>
+                <w:sz w:val="20"/>
+                <w:szCs w:val="20"/>
+              </w:rPr>
+              <w:t xml:space="preserve"> byte</w:t>
+            </w:r>
+          </w:p>
+        </w:tc>
+        <w:tc>
+          <w:tcPr>
+            <w:tcW w:w="930" w:type="dxa"/>
+            <w:tcMar>
+              <w:top w:w="100" w:type="dxa"/>
+              <w:left w:w="100" w:type="dxa"/>
+              <w:bottom w:w="100" w:type="dxa"/>
+              <w:right w:w="100" w:type="dxa"/>
+            </w:tcMar>
+          </w:tcPr>
+          <w:p>
+            <w:pPr>
+              <w:widowControl w:val="0"/>
+              <w:spacing w:line="240" w:lineRule="auto"/>
+              <w:jc w:val="both"/>
+              <w:rPr>
+                <w:sz w:val="20"/>
+                <w:szCs w:val="20"/>
+              </w:rPr>
+            </w:pPr>
+            <w:r>
+              <w:rPr>
+                <w:sz w:val="20"/>
+                <w:szCs w:val="20"/>
+              </w:rPr>
+              <w:t>Nth byte</w:t>
+            </w:r>
+          </w:p>
+        </w:tc>
+      </w:tr>
       <w:tr>
         <w:tc>
           <w:tcPr>
@@ -1581,10 +1876,18 @@
       </w:r>
       <w:r>
         <w:rPr>
-          <w:sz w:val="24"/>
-          <w:szCs w:val="24"/>
-        </w:rPr>
-        <w:t>confidentiality of the ciphertext</w:t>
+          <w:b/>
+          <w:sz w:val="24"/>
+          <w:szCs w:val="24"/>
+        </w:rPr>
+        <w:t>confidentiality</w:t>
+      </w:r>
+      <w:r>
+        <w:rPr>
+          <w:sz w:val="24"/>
+          <w:szCs w:val="24"/>
+        </w:rPr>
+        <w:t xml:space="preserve"> of the ciphertext</w:t>
       </w:r>
       <w:r>
         <w:rPr>
@@ -1644,43 +1947,38 @@
         </w:rPr>
         <w:t>padding oracle attack on our system to obtain the flag. Details of an attacker’s approach and likely pseudocode are below.</w:t>
       </w:r>
-    </w:p>
-    <w:p>
-      <w:pPr>
-        <w:pStyle w:val="Heading2"/>
-        <w:contextualSpacing w:val="0"/>
-        <w:jc w:val="both"/>
-      </w:pPr>
       <w:bookmarkStart w:id="3" w:name="_a9vanr6ucqet" w:colFirst="0" w:colLast="0"/>
-      <w:bookmarkEnd w:id="3"/>
-    </w:p>
-    <w:p>
-      <w:pPr>
-        <w:jc w:val="both"/>
-      </w:pPr>
       <w:bookmarkStart w:id="4" w:name="_cpalj6whgs3l" w:colFirst="0" w:colLast="0"/>
       <w:bookmarkStart w:id="5" w:name="_6joh16ai4xia" w:colFirst="0" w:colLast="0"/>
+      <w:bookmarkEnd w:id="3"/>
       <w:bookmarkEnd w:id="4"/>
       <w:bookmarkEnd w:id="5"/>
     </w:p>
     <w:p>
       <w:pPr>
         <w:jc w:val="both"/>
-      </w:pPr>
-    </w:p>
-    <w:p>
-      <w:pPr>
-        <w:jc w:val="both"/>
-      </w:pPr>
-    </w:p>
-    <w:p>
-      <w:pPr>
-        <w:jc w:val="both"/>
-      </w:pPr>
-    </w:p>
-    <w:p>
-      <w:pPr>
-        <w:jc w:val="both"/>
+        <w:rPr>
+          <w:sz w:val="24"/>
+          <w:szCs w:val="24"/>
+        </w:rPr>
+      </w:pPr>
+    </w:p>
+    <w:p>
+      <w:pPr>
+        <w:jc w:val="both"/>
+        <w:rPr>
+          <w:sz w:val="24"/>
+          <w:szCs w:val="24"/>
+        </w:rPr>
+      </w:pPr>
+    </w:p>
+    <w:p>
+      <w:pPr>
+        <w:jc w:val="both"/>
+        <w:rPr>
+          <w:sz w:val="24"/>
+          <w:szCs w:val="24"/>
+        </w:rPr>
       </w:pPr>
     </w:p>
     <w:p>
@@ -1697,6 +1995,7 @@
           <w:sz w:val="28"/>
           <w:szCs w:val="28"/>
         </w:rPr>
+        <w:lastRenderedPageBreak/>
         <w:t>Summary of Chain Block Cipher (CBC):</w:t>
       </w:r>
     </w:p>
@@ -2007,7 +2306,7 @@
           </mc:Choice>
           <mc:Fallback>
             <w:pict>
-              <v:rect w14:anchorId="3E5BA296" id="Rectangle 4" o:spid="_x0000_s1026" style="position:absolute;margin-left:168.45pt;margin-top:77.45pt;width:6.7pt;height:8.95pt;z-index:251659264;visibility:visible;mso-wrap-style:square;mso-width-percent:0;mso-height-percent:0;mso-wrap-distance-left:9pt;mso-wrap-distance-top:0;mso-wrap-distance-right:9pt;mso-wrap-distance-bottom:0;mso-position-horizontal:absolute;mso-position-horizontal-relative:text;mso-position-vertical:absolute;mso-position-vertical-relative:text;mso-width-percent:0;mso-height-percent:0;mso-width-relative:margin;mso-height-relative:margin;v-text-anchor:middle" o:gfxdata="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" fillcolor="red" strokecolor="red" strokeweight="1pt"/>
+              <v:rect w14:anchorId="7AE68D46" id="Rectangle 4" o:spid="_x0000_s1026" style="position:absolute;margin-left:168.45pt;margin-top:77.45pt;width:6.7pt;height:8.95pt;z-index:251659264;visibility:visible;mso-wrap-style:square;mso-width-percent:0;mso-height-percent:0;mso-wrap-distance-left:9pt;mso-wrap-distance-top:0;mso-wrap-distance-right:9pt;mso-wrap-distance-bottom:0;mso-position-horizontal:absolute;mso-position-horizontal-relative:text;mso-position-vertical:absolute;mso-position-vertical-relative:text;mso-width-percent:0;mso-height-percent:0;mso-width-relative:margin;mso-height-relative:margin;v-text-anchor:middle" o:gfxdata="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" fillcolor="red" strokecolor="red" strokeweight="1pt"/>
             </w:pict>
           </mc:Fallback>
         </mc:AlternateContent>
@@ -2149,6 +2448,34 @@
           <w:sz w:val="24"/>
           <w:szCs w:val="24"/>
         </w:rPr>
+        <w:t xml:space="preserve"> (refer to excerpt of PKCS7 padding above)</w:t>
+      </w:r>
+      <w:r>
+        <w:rPr>
+          <w:sz w:val="24"/>
+          <w:szCs w:val="24"/>
+        </w:rPr>
+        <w:t xml:space="preserve">. </w:t>
+      </w:r>
+      <w:r>
+        <w:rPr>
+          <w:sz w:val="24"/>
+          <w:szCs w:val="24"/>
+        </w:rPr>
+        <w:t xml:space="preserve">Our guess G </w:t>
+      </w:r>
+      <w:r>
+        <w:rPr>
+          <w:sz w:val="24"/>
+          <w:szCs w:val="24"/>
+        </w:rPr>
+        <w:t>can be</w:t>
+      </w:r>
+      <w:r>
+        <w:rPr>
+          <w:sz w:val="24"/>
+          <w:szCs w:val="24"/>
+        </w:rPr>
         <w:t xml:space="preserve"> </w:t>
       </w:r>
       <w:r>
@@ -2156,28 +2483,74 @@
           <w:sz w:val="24"/>
           <w:szCs w:val="24"/>
         </w:rPr>
-        <w:t>(refer to excerpt of PKCS7 padding above)</w:t>
-      </w:r>
-      <w:r>
-        <w:rPr>
-          <w:sz w:val="24"/>
-          <w:szCs w:val="24"/>
-        </w:rPr>
-        <w:t xml:space="preserve">. </w:t>
-      </w:r>
-      <w:r>
-        <w:rPr>
-          <w:sz w:val="24"/>
-          <w:szCs w:val="24"/>
-        </w:rPr>
-        <w:t xml:space="preserve">Our guess G </w:t>
-      </w:r>
-      <w:r>
-        <w:rPr>
-          <w:sz w:val="24"/>
-          <w:szCs w:val="24"/>
-        </w:rPr>
-        <w:t>can be</w:t>
+        <w:t>any</w:t>
+      </w:r>
+      <w:r>
+        <w:rPr>
+          <w:sz w:val="24"/>
+          <w:szCs w:val="24"/>
+        </w:rPr>
+        <w:t xml:space="preserve"> 8-bit character </w:t>
+      </w:r>
+      <w:r>
+        <w:rPr>
+          <w:sz w:val="24"/>
+          <w:szCs w:val="24"/>
+        </w:rPr>
+        <w:t>(256 values)</w:t>
+      </w:r>
+      <w:r>
+        <w:rPr>
+          <w:sz w:val="24"/>
+          <w:szCs w:val="24"/>
+        </w:rPr>
+        <w:t>:</w:t>
+      </w:r>
+    </w:p>
+    <w:p>
+      <w:pPr>
+        <w:jc w:val="both"/>
+        <w:rPr>
+          <w:sz w:val="24"/>
+          <w:szCs w:val="24"/>
+        </w:rPr>
+      </w:pPr>
+    </w:p>
+    <w:p>
+      <w:pPr>
+        <w:jc w:val="both"/>
+        <w:rPr>
+          <w:sz w:val="24"/>
+          <w:szCs w:val="24"/>
+        </w:rPr>
+      </w:pPr>
+      <w:r>
+        <w:rPr>
+          <w:sz w:val="24"/>
+          <w:szCs w:val="24"/>
+        </w:rPr>
+        <w:t xml:space="preserve">C1’ = </w:t>
+      </w:r>
+      <w:r>
+        <w:rPr>
+          <w:sz w:val="24"/>
+          <w:szCs w:val="24"/>
+        </w:rPr>
+        <w:t>C1[0]…C1[14] + C1[15</w:t>
+      </w:r>
+      <w:r>
+        <w:rPr>
+          <w:sz w:val="24"/>
+          <w:szCs w:val="24"/>
+        </w:rPr>
+        <w:t xml:space="preserve">] ^ </w:t>
+      </w:r>
+      <w:r>
+        <w:rPr>
+          <w:sz w:val="24"/>
+          <w:szCs w:val="24"/>
+        </w:rPr>
+        <w:t>G ^ 0x01</w:t>
       </w:r>
       <w:r>
         <w:rPr>
@@ -2186,72 +2559,135 @@
         </w:rPr>
         <w:t xml:space="preserve"> </w:t>
       </w:r>
-      <w:r>
-        <w:rPr>
-          <w:sz w:val="24"/>
-          <w:szCs w:val="24"/>
-        </w:rPr>
-        <w:t>any</w:t>
-      </w:r>
-      <w:r>
-        <w:rPr>
-          <w:sz w:val="24"/>
-          <w:szCs w:val="24"/>
-        </w:rPr>
-        <w:t xml:space="preserve"> 8-bit character </w:t>
-      </w:r>
-      <w:r>
-        <w:rPr>
-          <w:sz w:val="24"/>
-          <w:szCs w:val="24"/>
-        </w:rPr>
-        <w:t>(256 values)</w:t>
-      </w:r>
-      <w:r>
-        <w:rPr>
-          <w:sz w:val="24"/>
-          <w:szCs w:val="24"/>
-        </w:rPr>
-        <w:t>:</w:t>
-      </w:r>
-    </w:p>
-    <w:p>
-      <w:pPr>
-        <w:jc w:val="both"/>
-        <w:rPr>
-          <w:sz w:val="24"/>
-          <w:szCs w:val="24"/>
-        </w:rPr>
-      </w:pPr>
-    </w:p>
-    <w:p>
-      <w:pPr>
-        <w:jc w:val="both"/>
-        <w:rPr>
-          <w:sz w:val="24"/>
-          <w:szCs w:val="24"/>
-        </w:rPr>
-      </w:pPr>
-      <w:r>
-        <w:rPr>
-          <w:sz w:val="24"/>
-          <w:szCs w:val="24"/>
-        </w:rPr>
-        <w:t xml:space="preserve">C1’ = </w:t>
-      </w:r>
-      <w:r>
-        <w:rPr>
-          <w:sz w:val="24"/>
-          <w:szCs w:val="24"/>
-        </w:rPr>
-        <w:t xml:space="preserve">C1[0]…C1[15] + C1[16] ^ </w:t>
-      </w:r>
-      <w:r>
-        <w:rPr>
-          <w:sz w:val="24"/>
-          <w:szCs w:val="24"/>
-        </w:rPr>
-        <w:t>G ^ 0x01</w:t>
+    </w:p>
+    <w:p>
+      <w:pPr>
+        <w:jc w:val="both"/>
+        <w:rPr>
+          <w:sz w:val="24"/>
+          <w:szCs w:val="24"/>
+        </w:rPr>
+      </w:pPr>
+    </w:p>
+    <w:p>
+      <w:pPr>
+        <w:jc w:val="both"/>
+        <w:rPr>
+          <w:sz w:val="24"/>
+          <w:szCs w:val="24"/>
+        </w:rPr>
+      </w:pPr>
+      <w:r>
+        <w:rPr>
+          <w:sz w:val="24"/>
+          <w:szCs w:val="24"/>
+        </w:rPr>
+        <w:t>Since we know that the</w:t>
+      </w:r>
+      <w:r>
+        <w:rPr>
+          <w:sz w:val="24"/>
+          <w:szCs w:val="24"/>
+        </w:rPr>
+        <w:t xml:space="preserve"> Oracle will say our</w:t>
+      </w:r>
+      <w:r>
+        <w:rPr>
+          <w:sz w:val="24"/>
+          <w:szCs w:val="24"/>
+        </w:rPr>
+        <w:t xml:space="preserve"> padding is valid</w:t>
+      </w:r>
+      <w:r>
+        <w:rPr>
+          <w:sz w:val="24"/>
+          <w:szCs w:val="24"/>
+        </w:rPr>
+        <w:t xml:space="preserve"> if the last character is 0x01, when we submit the crafted ciphertext C1’ </w:t>
+      </w:r>
+      <w:r>
+        <w:rPr>
+          <w:sz w:val="24"/>
+          <w:szCs w:val="24"/>
+        </w:rPr>
+        <w:t xml:space="preserve">to it, </w:t>
+      </w:r>
+      <w:r>
+        <w:rPr>
+          <w:sz w:val="24"/>
+          <w:szCs w:val="24"/>
+        </w:rPr>
+        <w:t>if the response is a valid padding we know our gu</w:t>
+      </w:r>
+      <w:r>
+        <w:rPr>
+          <w:sz w:val="24"/>
+          <w:szCs w:val="24"/>
+        </w:rPr>
+        <w:t>ess G is the correct plaintext</w:t>
+      </w:r>
+      <w:r>
+        <w:rPr>
+          <w:sz w:val="24"/>
+          <w:szCs w:val="24"/>
+        </w:rPr>
+        <w:t xml:space="preserve"> P2[15</w:t>
+      </w:r>
+      <w:r>
+        <w:rPr>
+          <w:sz w:val="24"/>
+          <w:szCs w:val="24"/>
+        </w:rPr>
+        <w:t>]</w:t>
+      </w:r>
+      <w:r>
+        <w:rPr>
+          <w:sz w:val="24"/>
+          <w:szCs w:val="24"/>
+        </w:rPr>
+        <w:t xml:space="preserve"> (since, accordin</w:t>
+      </w:r>
+      <w:r>
+        <w:rPr>
+          <w:sz w:val="24"/>
+          <w:szCs w:val="24"/>
+        </w:rPr>
+        <w:t xml:space="preserve">g to </w:t>
+      </w:r>
+      <w:r>
+        <w:rPr>
+          <w:sz w:val="24"/>
+          <w:szCs w:val="24"/>
+        </w:rPr>
+        <w:t xml:space="preserve">the </w:t>
+      </w:r>
+      <w:r>
+        <w:rPr>
+          <w:sz w:val="24"/>
+          <w:szCs w:val="24"/>
+        </w:rPr>
+        <w:t>XOR logic table, XOR-ing two bytes of the same value will cancel out each other</w:t>
+      </w:r>
+      <w:r>
+        <w:rPr>
+          <w:sz w:val="24"/>
+          <w:szCs w:val="24"/>
+        </w:rPr>
+        <w:t>, leaving only the padding 0x01</w:t>
+      </w:r>
+      <w:r>
+        <w:rPr>
+          <w:sz w:val="24"/>
+          <w:szCs w:val="24"/>
+        </w:rPr>
+        <w:t>)</w:t>
+      </w:r>
+      <w:r>
+        <w:rPr>
+          <w:sz w:val="24"/>
+          <w:szCs w:val="24"/>
+        </w:rPr>
+        <w:t>.</w:t>
       </w:r>
       <w:r>
         <w:rPr>
@@ -2283,137 +2719,35 @@
           <w:sz w:val="24"/>
           <w:szCs w:val="24"/>
         </w:rPr>
-        <w:t>Since we know that the</w:t>
-      </w:r>
-      <w:r>
-        <w:rPr>
-          <w:sz w:val="24"/>
-          <w:szCs w:val="24"/>
-        </w:rPr>
-        <w:t xml:space="preserve"> Oracle will say our</w:t>
-      </w:r>
-      <w:r>
-        <w:rPr>
-          <w:sz w:val="24"/>
-          <w:szCs w:val="24"/>
-        </w:rPr>
-        <w:t xml:space="preserve"> padding is valid</w:t>
-      </w:r>
-      <w:r>
-        <w:rPr>
-          <w:sz w:val="24"/>
-          <w:szCs w:val="24"/>
-        </w:rPr>
-        <w:t xml:space="preserve"> if the last character is 0x01, when we submit the crafted ciphertext C1’ </w:t>
-      </w:r>
-      <w:r>
-        <w:rPr>
-          <w:sz w:val="24"/>
-          <w:szCs w:val="24"/>
-        </w:rPr>
-        <w:t xml:space="preserve">to it, </w:t>
-      </w:r>
-      <w:r>
-        <w:rPr>
-          <w:sz w:val="24"/>
-          <w:szCs w:val="24"/>
-        </w:rPr>
-        <w:t>if the response is a valid padding we know our gu</w:t>
-      </w:r>
-      <w:r>
-        <w:rPr>
-          <w:sz w:val="24"/>
-          <w:szCs w:val="24"/>
-        </w:rPr>
-        <w:t>ess G is the correct plaintext</w:t>
-      </w:r>
-      <w:r>
-        <w:rPr>
-          <w:sz w:val="24"/>
-          <w:szCs w:val="24"/>
-        </w:rPr>
-        <w:t xml:space="preserve"> P2[16]</w:t>
-      </w:r>
-      <w:r>
-        <w:rPr>
-          <w:sz w:val="24"/>
-          <w:szCs w:val="24"/>
-        </w:rPr>
-        <w:t xml:space="preserve"> (since, accordin</w:t>
-      </w:r>
-      <w:r>
-        <w:rPr>
-          <w:sz w:val="24"/>
-          <w:szCs w:val="24"/>
-        </w:rPr>
-        <w:t xml:space="preserve">g to </w:t>
-      </w:r>
-      <w:r>
-        <w:rPr>
-          <w:sz w:val="24"/>
-          <w:szCs w:val="24"/>
-        </w:rPr>
-        <w:t xml:space="preserve">the </w:t>
-      </w:r>
-      <w:r>
-        <w:rPr>
-          <w:sz w:val="24"/>
-          <w:szCs w:val="24"/>
-        </w:rPr>
-        <w:t>XOR logic table, XOR-ing two bytes of the same value will cancel out each other</w:t>
-      </w:r>
-      <w:r>
-        <w:rPr>
-          <w:sz w:val="24"/>
-          <w:szCs w:val="24"/>
-        </w:rPr>
-        <w:t>, leaving only the padding 0x01</w:t>
-      </w:r>
-      <w:r>
-        <w:rPr>
-          <w:sz w:val="24"/>
-          <w:szCs w:val="24"/>
-        </w:rPr>
-        <w:t>)</w:t>
-      </w:r>
-      <w:r>
-        <w:rPr>
-          <w:sz w:val="24"/>
-          <w:szCs w:val="24"/>
-        </w:rPr>
-        <w:t>.</w:t>
-      </w:r>
-      <w:r>
-        <w:rPr>
-          <w:sz w:val="24"/>
-          <w:szCs w:val="24"/>
-        </w:rPr>
-        <w:t xml:space="preserve"> </w:t>
-      </w:r>
-    </w:p>
-    <w:p>
-      <w:pPr>
-        <w:jc w:val="both"/>
-        <w:rPr>
-          <w:sz w:val="24"/>
-          <w:szCs w:val="24"/>
-        </w:rPr>
-      </w:pPr>
-    </w:p>
-    <w:p>
-      <w:pPr>
-        <w:jc w:val="both"/>
-        <w:rPr>
-          <w:sz w:val="24"/>
-          <w:szCs w:val="24"/>
-        </w:rPr>
-      </w:pPr>
-      <w:r>
-        <w:rPr>
-          <w:sz w:val="24"/>
-          <w:szCs w:val="24"/>
-        </w:rPr>
-        <w:t xml:space="preserve">Storing the correct guess G as P2[16], we will move on to the second last character in the block, C1[15]. </w:t>
+        <w:t>Storing the correct guess G a</w:t>
+      </w:r>
+      <w:r>
+        <w:rPr>
+          <w:sz w:val="24"/>
+          <w:szCs w:val="24"/>
+        </w:rPr>
+        <w:t>s P2[15</w:t>
+      </w:r>
+      <w:r>
+        <w:rPr>
+          <w:sz w:val="24"/>
+          <w:szCs w:val="24"/>
+        </w:rPr>
+        <w:t>], we will move on to the second la</w:t>
+      </w:r>
+      <w:r>
+        <w:rPr>
+          <w:sz w:val="24"/>
+          <w:szCs w:val="24"/>
+        </w:rPr>
+        <w:t>st character in the block, C1[14</w:t>
+      </w:r>
+      <w:r>
+        <w:rPr>
+          <w:sz w:val="24"/>
+          <w:szCs w:val="24"/>
+        </w:rPr>
+        <w:t xml:space="preserve">]. </w:t>
       </w:r>
     </w:p>
     <w:p>
@@ -2430,7 +2764,21 @@
           <w:szCs w:val="24"/>
         </w:rPr>
         <w:lastRenderedPageBreak/>
-        <w:t xml:space="preserve">We will now edit the ciphertext </w:t>
+        <w:t xml:space="preserve">We will now </w:t>
+      </w:r>
+      <w:r>
+        <w:rPr>
+          <w:sz w:val="24"/>
+          <w:szCs w:val="24"/>
+        </w:rPr>
+        <w:t>craft</w:t>
+      </w:r>
+      <w:r>
+        <w:rPr>
+          <w:sz w:val="24"/>
+          <w:szCs w:val="24"/>
+        </w:rPr>
+        <w:t xml:space="preserve"> the ciphertext </w:t>
       </w:r>
       <w:r>
         <w:rPr>
@@ -2495,7 +2843,14 @@
           <w:sz w:val="24"/>
           <w:szCs w:val="24"/>
         </w:rPr>
-        <w:t>[16]</w:t>
+        <w:t>[15</w:t>
+      </w:r>
+      <w:r>
+        <w:rPr>
+          <w:sz w:val="24"/>
+          <w:szCs w:val="24"/>
+        </w:rPr>
+        <w:t>]</w:t>
       </w:r>
       <w:r>
         <w:rPr>
@@ -2527,14 +2882,7 @@
           <w:sz w:val="24"/>
           <w:szCs w:val="24"/>
         </w:rPr>
-        <w:t>C1’ = C1[0]…</w:t>
-      </w:r>
-      <w:r>
-        <w:rPr>
-          <w:sz w:val="24"/>
-          <w:szCs w:val="24"/>
-        </w:rPr>
-        <w:t>C1[14</w:t>
+        <w:t>C1’ = C1[0]…C1[13</w:t>
       </w:r>
       <w:r>
         <w:rPr>
@@ -2548,21 +2896,14 @@
           <w:sz w:val="24"/>
           <w:szCs w:val="24"/>
         </w:rPr>
-        <w:t>[15</w:t>
-      </w:r>
-      <w:r>
-        <w:rPr>
-          <w:sz w:val="24"/>
-          <w:szCs w:val="24"/>
-        </w:rPr>
-        <w:t xml:space="preserve">] ^ </w:t>
-      </w:r>
-      <w:r>
-        <w:rPr>
-          <w:sz w:val="24"/>
-          <w:szCs w:val="24"/>
-        </w:rPr>
-        <w:t>G ^ 0x02 + C1[16] ^ P2[16]</w:t>
+        <w:t>[14] ^ G ^ 0x02 + C1[15] ^ P2[15</w:t>
+      </w:r>
+      <w:r>
+        <w:rPr>
+          <w:sz w:val="24"/>
+          <w:szCs w:val="24"/>
+        </w:rPr>
+        <w:t>]</w:t>
       </w:r>
       <w:r>
         <w:rPr>
@@ -2594,28 +2935,7 @@
           <w:sz w:val="24"/>
           <w:szCs w:val="24"/>
         </w:rPr>
-        <w:t xml:space="preserve">Since we know that the Oracle will say our padding is valid if the last </w:t>
-      </w:r>
-      <w:r>
-        <w:rPr>
-          <w:sz w:val="24"/>
-          <w:szCs w:val="24"/>
-        </w:rPr>
-        <w:t xml:space="preserve">two </w:t>
-      </w:r>
-      <w:r>
-        <w:rPr>
-          <w:sz w:val="24"/>
-          <w:szCs w:val="24"/>
-        </w:rPr>
-        <w:t>character</w:t>
-      </w:r>
-      <w:r>
-        <w:rPr>
-          <w:sz w:val="24"/>
-          <w:szCs w:val="24"/>
-        </w:rPr>
-        <w:t>s are 0x02</w:t>
+        <w:t>Since we know that the Oracle will say our padding is valid if the last two characters are 0x02</w:t>
       </w:r>
       <w:r>
         <w:rPr>
@@ -2636,7 +2956,7 @@
           <w:sz w:val="24"/>
           <w:szCs w:val="24"/>
         </w:rPr>
-        <w:t xml:space="preserve"> P2[15</w:t>
+        <w:t xml:space="preserve"> P2[14</w:t>
       </w:r>
       <w:r>
         <w:rPr>
@@ -2675,7 +2995,7 @@
           <w:sz w:val="24"/>
           <w:szCs w:val="24"/>
         </w:rPr>
-        <w:t>correct guess G as P2[15</w:t>
+        <w:t>correct guess G as P2[14</w:t>
       </w:r>
       <w:r>
         <w:rPr>
@@ -2759,8 +3079,6 @@
         </w:rPr>
         <w:t xml:space="preserve">* </w:t>
       </w:r>
-      <w:bookmarkStart w:id="9" w:name="_GoBack"/>
-      <w:bookmarkEnd w:id="9"/>
       <w:r>
         <w:rPr>
           <w:b/>
@@ -2944,7 +3262,13 @@
         <w:rPr>
           <w:sz w:val="24"/>
         </w:rPr>
-        <w:t xml:space="preserve">encrypted[16] </w:t>
+        <w:t>encrypted[15</w:t>
+      </w:r>
+      <w:r>
+        <w:rPr>
+          <w:sz w:val="24"/>
+        </w:rPr>
+        <w:t xml:space="preserve">] </w:t>
       </w:r>
       <w:r>
         <w:rPr>
@@ -3055,7 +3379,25 @@
         <w:rPr>
           <w:sz w:val="24"/>
         </w:rPr>
-        <w:t>Repeat for rest of the bytes in the block from index 15 - 1, with pad values increasing 0x02 - 0x16. Each previously guessed byte must be set to the current pad value for subsequent guesses to ensure padding stays consistent.</w:t>
+        <w:t>Repeat for rest of the byte</w:t>
+      </w:r>
+      <w:r>
+        <w:rPr>
+          <w:sz w:val="24"/>
+        </w:rPr>
+        <w:t>s in the block from index 14</w:t>
+      </w:r>
+      <w:r>
+        <w:rPr>
+          <w:sz w:val="24"/>
+        </w:rPr>
+        <w:t xml:space="preserve"> - 0</w:t>
+      </w:r>
+      <w:r>
+        <w:rPr>
+          <w:sz w:val="24"/>
+        </w:rPr>
+        <w:t>, with pad values increasing 0x02 - 0x16. Each previously guessed byte must be set to the current pad value for subsequent guesses to ensure padding stays consistent.</w:t>
       </w:r>
     </w:p>
     <w:p>
@@ -3107,12 +3449,11 @@
       <w:pPr>
         <w:jc w:val="both"/>
         <w:rPr>
-          <w:sz w:val="24"/>
-          <w:szCs w:val="24"/>
-        </w:rPr>
-      </w:pPr>
-      <w:bookmarkStart w:id="10" w:name="_2sdb39nnsycw" w:colFirst="0" w:colLast="0"/>
-      <w:bookmarkEnd w:id="10"/>
+          <w:b/>
+        </w:rPr>
+      </w:pPr>
+      <w:bookmarkStart w:id="9" w:name="_2sdb39nnsycw" w:colFirst="0" w:colLast="0"/>
+      <w:bookmarkEnd w:id="9"/>
       <w:r>
         <w:rPr>
           <w:b/>
@@ -3128,6 +3469,17 @@
         </w:rPr>
         <w:t>:</w:t>
       </w:r>
+    </w:p>
+    <w:p>
+      <w:pPr>
+        <w:jc w:val="both"/>
+        <w:rPr>
+          <w:sz w:val="24"/>
+          <w:szCs w:val="24"/>
+        </w:rPr>
+      </w:pPr>
+      <w:bookmarkStart w:id="10" w:name="_GoBack"/>
+      <w:bookmarkEnd w:id="10"/>
     </w:p>
     <w:p>
       <w:pPr>

</xml_diff>